<commit_message>
Updated scripts, removed erroneous point
</commit_message>
<xml_diff>
--- a/042821_ecosphere1.docx
+++ b/042821_ecosphere1.docx
@@ -410,7 +410,6 @@
           <w:szCs w:val="18"/>
         </w:rPr>
       </w:pPr>
-      <w:proofErr w:type="gramStart"/>
       <w:r>
         <w:rPr>
           <w:rFonts w:ascii="Times New Roman" w:eastAsia="Times New Roman" w:hAnsi="Times New Roman" w:cs="Times New Roman"/>
@@ -423,15 +422,7 @@
           <w:rFonts w:ascii="Times New Roman" w:eastAsia="Times New Roman" w:hAnsi="Times New Roman" w:cs="Times New Roman"/>
           <w:color w:val="000000"/>
         </w:rPr>
-        <w:t>  Corresponding</w:t>
-      </w:r>
-      <w:proofErr w:type="gramEnd"/>
-      <w:r>
-        <w:rPr>
-          <w:rFonts w:ascii="Times New Roman" w:eastAsia="Times New Roman" w:hAnsi="Times New Roman" w:cs="Times New Roman"/>
-          <w:color w:val="000000"/>
-        </w:rPr>
-        <w:t xml:space="preserve"> author: </w:t>
+        <w:t>  Corresponding author: </w:t>
       </w:r>
       <w:hyperlink r:id="rId8" w:tgtFrame="_blank" w:history="1">
         <w:r>
@@ -448,23 +439,7 @@
           <w:rFonts w:ascii="Times New Roman" w:eastAsia="Times New Roman" w:hAnsi="Times New Roman" w:cs="Times New Roman"/>
           <w:color w:val="000000"/>
         </w:rPr>
-        <w:t>, 208 </w:t>
-      </w:r>
-      <w:proofErr w:type="spellStart"/>
-      <w:r>
-        <w:rPr>
-          <w:rFonts w:ascii="Times New Roman" w:eastAsia="Times New Roman" w:hAnsi="Times New Roman" w:cs="Times New Roman"/>
-          <w:color w:val="000000"/>
-        </w:rPr>
-        <w:t>Winkenwerder</w:t>
-      </w:r>
-      <w:proofErr w:type="spellEnd"/>
-      <w:r>
-        <w:rPr>
-          <w:rFonts w:ascii="Times New Roman" w:eastAsia="Times New Roman" w:hAnsi="Times New Roman" w:cs="Times New Roman"/>
-          <w:color w:val="000000"/>
-        </w:rPr>
-        <w:t> Hall, University of Washington, Seattle, WA, 98195, USA </w:t>
+        <w:t>, 208 Winkenwerder Hall, University of Washington, Seattle, WA, 98195, USA </w:t>
       </w:r>
     </w:p>
     <w:p>
@@ -488,23 +463,7 @@
           <w:rFonts w:ascii="Times New Roman" w:eastAsia="Times New Roman" w:hAnsi="Times New Roman" w:cs="Times New Roman"/>
           <w:color w:val="000000"/>
         </w:rPr>
-        <w:t>  S. </w:t>
-      </w:r>
-      <w:proofErr w:type="spellStart"/>
-      <w:r>
-        <w:rPr>
-          <w:rFonts w:ascii="Times New Roman" w:eastAsia="Times New Roman" w:hAnsi="Times New Roman" w:cs="Times New Roman"/>
-          <w:color w:val="000000"/>
-        </w:rPr>
-        <w:t>Kreling</w:t>
-      </w:r>
-      <w:proofErr w:type="spellEnd"/>
-      <w:r>
-        <w:rPr>
-          <w:rFonts w:ascii="Times New Roman" w:eastAsia="Times New Roman" w:hAnsi="Times New Roman" w:cs="Times New Roman"/>
-          <w:color w:val="000000"/>
-        </w:rPr>
-        <w:t xml:space="preserve"> and K. Gaynor contributed equally to this work.</w:t>
+        <w:t>  S. Kreling and K. Gaynor contributed equally to this work.</w:t>
       </w:r>
     </w:p>
     <w:p>
@@ -594,19 +553,8 @@
           <w:iCs/>
           <w:color w:val="000000"/>
         </w:rPr>
-        <w:t xml:space="preserve">Odocoileus hemionus </w:t>
-      </w:r>
-      <w:proofErr w:type="spellStart"/>
-      <w:r>
-        <w:rPr>
-          <w:rFonts w:ascii="Times New Roman" w:eastAsia="Times New Roman" w:hAnsi="Times New Roman" w:cs="Times New Roman"/>
-          <w:i/>
-          <w:iCs/>
-          <w:color w:val="000000"/>
-        </w:rPr>
-        <w:t>columbianus</w:t>
-      </w:r>
-      <w:proofErr w:type="spellEnd"/>
+        <w:t>Odocoileus hemionus columbianus</w:t>
+      </w:r>
       <w:r>
         <w:rPr>
           <w:rFonts w:ascii="Times New Roman" w:eastAsia="Times New Roman" w:hAnsi="Times New Roman" w:cs="Times New Roman"/>
@@ -859,23 +807,7 @@
           <w:rFonts w:ascii="Times New Roman" w:eastAsia="Times New Roman" w:hAnsi="Times New Roman" w:cs="Times New Roman"/>
           <w:color w:val="000000"/>
         </w:rPr>
-        <w:t>Wong and </w:t>
-      </w:r>
-      <w:proofErr w:type="spellStart"/>
-      <w:r>
-        <w:rPr>
-          <w:rFonts w:ascii="Times New Roman" w:eastAsia="Times New Roman" w:hAnsi="Times New Roman" w:cs="Times New Roman"/>
-          <w:color w:val="000000"/>
-        </w:rPr>
-        <w:t>Candolin</w:t>
-      </w:r>
-      <w:proofErr w:type="spellEnd"/>
-      <w:r>
-        <w:rPr>
-          <w:rFonts w:ascii="Times New Roman" w:eastAsia="Times New Roman" w:hAnsi="Times New Roman" w:cs="Times New Roman"/>
-          <w:color w:val="000000"/>
-        </w:rPr>
-        <w:t> 2014)</w:t>
+        <w:t>Wong and Candolin 2014)</w:t>
       </w:r>
       <w:r>
         <w:rPr>
@@ -900,23 +832,7 @@
           <w:rFonts w:ascii="Times New Roman" w:eastAsia="Times New Roman" w:hAnsi="Times New Roman" w:cs="Times New Roman"/>
           <w:color w:val="000000"/>
         </w:rPr>
-        <w:t>Nowhere is the challenge of adaptation greater for animals than in the case of modern wildfires. Warming temperatures and changing climate conditions have resulted in wildfires that are historically unprecedented in size and severity (Flannigan et al. 2000, </w:t>
-      </w:r>
-      <w:proofErr w:type="spellStart"/>
-      <w:r>
-        <w:rPr>
-          <w:rFonts w:ascii="Times New Roman" w:eastAsia="Times New Roman" w:hAnsi="Times New Roman" w:cs="Times New Roman"/>
-          <w:color w:val="000000"/>
-        </w:rPr>
-        <w:t>Abatzoglou</w:t>
-      </w:r>
-      <w:proofErr w:type="spellEnd"/>
-      <w:r>
-        <w:rPr>
-          <w:rFonts w:ascii="Times New Roman" w:eastAsia="Times New Roman" w:hAnsi="Times New Roman" w:cs="Times New Roman"/>
-          <w:color w:val="000000"/>
-        </w:rPr>
-        <w:t xml:space="preserve"> and </w:t>
+        <w:t xml:space="preserve">Nowhere is the challenge of adaptation greater for animals than in the case of modern wildfires. Warming temperatures and changing climate conditions have resulted in wildfires that are historically unprecedented in size and severity (Flannigan et al. 2000, Abatzoglou and </w:t>
       </w:r>
       <w:r>
         <w:rPr>
@@ -924,39 +840,7 @@
           <w:color w:val="000000"/>
         </w:rPr>
         <w:lastRenderedPageBreak/>
-        <w:t xml:space="preserve">Williams 2016, </w:t>
-      </w:r>
-      <w:proofErr w:type="spellStart"/>
-      <w:r>
-        <w:rPr>
-          <w:rFonts w:ascii="Times New Roman" w:eastAsia="Times New Roman" w:hAnsi="Times New Roman" w:cs="Times New Roman"/>
-          <w:color w:val="000000"/>
-        </w:rPr>
-        <w:t>Abatzoglou</w:t>
-      </w:r>
-      <w:proofErr w:type="spellEnd"/>
-      <w:r>
-        <w:rPr>
-          <w:rFonts w:ascii="Times New Roman" w:eastAsia="Times New Roman" w:hAnsi="Times New Roman" w:cs="Times New Roman"/>
-          <w:color w:val="000000"/>
-        </w:rPr>
-        <w:t xml:space="preserve"> et al. 2018, Goss et al. 2020), and the expansion of the wildland-urban interface has increased the frequency of wildfire ignition (Wotton et al. 2003, Chas-Amil et al. 2013, </w:t>
-      </w:r>
-      <w:proofErr w:type="spellStart"/>
-      <w:r>
-        <w:rPr>
-          <w:rFonts w:ascii="Times New Roman" w:eastAsia="Times New Roman" w:hAnsi="Times New Roman" w:cs="Times New Roman"/>
-          <w:color w:val="000000"/>
-        </w:rPr>
-        <w:t>Radeloff</w:t>
-      </w:r>
-      <w:proofErr w:type="spellEnd"/>
-      <w:r>
-        <w:rPr>
-          <w:rFonts w:ascii="Times New Roman" w:eastAsia="Times New Roman" w:hAnsi="Times New Roman" w:cs="Times New Roman"/>
-          <w:color w:val="000000"/>
-        </w:rPr>
-        <w:t xml:space="preserve"> et al. 2018). Though fire plays an integral role in maintaining habitat structure and promoting vegetation growth in many ecosystems, </w:t>
+        <w:t xml:space="preserve">Williams 2016, Abatzoglou et al. 2018, Goss et al. 2020), and the expansion of the wildland-urban interface has increased the frequency of wildfire ignition (Wotton et al. 2003, Chas-Amil et al. 2013, Radeloff et al. 2018). Though fire plays an integral role in maintaining habitat structure and promoting vegetation growth in many ecosystems, </w:t>
       </w:r>
       <w:r>
         <w:rPr>
@@ -970,23 +854,7 @@
           <w:rFonts w:ascii="Times New Roman" w:eastAsia="Times New Roman" w:hAnsi="Times New Roman" w:cs="Times New Roman"/>
           <w:color w:val="000000"/>
         </w:rPr>
-        <w:t>requent and extreme megafires reduce landscape heterogeneity and biodiversity, with potentially irreversible consequences (</w:t>
-      </w:r>
-      <w:proofErr w:type="spellStart"/>
-      <w:r>
-        <w:rPr>
-          <w:rFonts w:ascii="Times New Roman" w:eastAsia="Times New Roman" w:hAnsi="Times New Roman" w:cs="Times New Roman"/>
-          <w:color w:val="000000"/>
-        </w:rPr>
-        <w:t>Spasojevic</w:t>
-      </w:r>
-      <w:proofErr w:type="spellEnd"/>
-      <w:r>
-        <w:rPr>
-          <w:rFonts w:ascii="Times New Roman" w:eastAsia="Times New Roman" w:hAnsi="Times New Roman" w:cs="Times New Roman"/>
-          <w:color w:val="000000"/>
-        </w:rPr>
-        <w:t> et al. 2015). Megafires, generally defined as fires that burn &gt;100,000 acres (405 km</w:t>
+        <w:t>requent and extreme megafires reduce landscape heterogeneity and biodiversity, with potentially irreversible consequences (Spasojevic et al. 2015). Megafires, generally defined as fires that burn &gt;100,000 acres (405 km</w:t>
       </w:r>
       <w:r>
         <w:rPr>
@@ -1022,23 +890,7 @@
           <w:rFonts w:ascii="Times New Roman" w:eastAsia="Times New Roman" w:hAnsi="Times New Roman" w:cs="Times New Roman"/>
           <w:color w:val="000000"/>
         </w:rPr>
-        <w:t>While many species have adapted to cope with small, local fires, megafires can create environments with detrimental consequences that may outweigh the benefits that fire typically brings to fire-adapted landscapes and the animals that live in them (Stephens et al. 2014). Following smaller fires, animals may persist in a burned area and then benefit from the eventual green-up of new vegetation or relocate to unburned areas. However, megafires defoliate such large areas that individuals may not easily find unburned refugia with sufficient food and shelter resources (Nimmo et al. 2019a). In addition, animals with high site fidelity may perceive the risk of leaving their territory or home-range to locate unburned patches to be greater than that of remaining in a familiar area with little or no forage (Switzer 1993, Fagan et al. 2013). While site fidelity can be an adaptive strategy in many instances, this fixed behavioral strategy can also become maladaptive in landscape-scale disturbances like megafires where site fidelity may lead to malnourishment and have possible repercussions on survival and fecundity (</w:t>
-      </w:r>
-      <w:proofErr w:type="spellStart"/>
-      <w:r>
-        <w:rPr>
-          <w:rFonts w:ascii="Times New Roman" w:eastAsia="Times New Roman" w:hAnsi="Times New Roman" w:cs="Times New Roman"/>
-          <w:color w:val="000000"/>
-        </w:rPr>
-        <w:t>Abrahms</w:t>
-      </w:r>
-      <w:proofErr w:type="spellEnd"/>
-      <w:r>
-        <w:rPr>
-          <w:rFonts w:ascii="Times New Roman" w:eastAsia="Times New Roman" w:hAnsi="Times New Roman" w:cs="Times New Roman"/>
-          <w:color w:val="000000"/>
-        </w:rPr>
-        <w:t xml:space="preserve"> et al. 2017). </w:t>
+        <w:t>While many species have adapted to cope with small, local fires, megafires can create environments with detrimental consequences that may outweigh the benefits that fire typically brings to fire-adapted landscapes and the animals that live in them (Stephens et al. 2014). Following smaller fires, animals may persist in a burned area and then benefit from the eventual green-up of new vegetation or relocate to unburned areas. However, megafires defoliate such large areas that individuals may not easily find unburned refugia with sufficient food and shelter resources (Nimmo et al. 2019a). In addition, animals with high site fidelity may perceive the risk of leaving their territory or home-range to locate unburned patches to be greater than that of remaining in a familiar area with little or no forage (Switzer 1993, Fagan et al. 2013). While site fidelity can be an adaptive strategy in many instances, this fixed behavioral strategy can also become maladaptive in landscape-scale disturbances like megafires where site fidelity may lead to malnourishment and have possible repercussions on survival and fecundity (Abrahms et al. 2017). </w:t>
       </w:r>
     </w:p>
     <w:p>
@@ -1058,23 +910,7 @@
           <w:color w:val="000000"/>
         </w:rPr>
         <w:lastRenderedPageBreak/>
-        <w:t>Understanding the capacity of ungulate species to adapt to landscapes following megafires is critical to the maintenance of ecosystems and the survival of these species. Ungulates play important ecological roles as herbivores and prey (Barbosa et al. 2020), while also influencing functions such as carbon and nutrient cycling, as well as plant regeneration (Forbes et al. 2019). Existing research on the effects of fires on ungulates has primarily focused on the lagged effects of smaller fires after vegetation has regrown (Allred et al. 2011, </w:t>
-      </w:r>
-      <w:proofErr w:type="spellStart"/>
-      <w:r>
-        <w:rPr>
-          <w:rFonts w:ascii="Times New Roman" w:eastAsia="Times New Roman" w:hAnsi="Times New Roman" w:cs="Times New Roman"/>
-          <w:color w:val="000000"/>
-        </w:rPr>
-        <w:t>Rickbeil</w:t>
-      </w:r>
-      <w:proofErr w:type="spellEnd"/>
-      <w:r>
-        <w:rPr>
-          <w:rFonts w:ascii="Times New Roman" w:eastAsia="Times New Roman" w:hAnsi="Times New Roman" w:cs="Times New Roman"/>
-          <w:color w:val="000000"/>
-        </w:rPr>
-        <w:t> et al. 2017). Fire can promote growth in vegetation and can cycle nutrients that make forage more nutritious and abundant, leading to ‘the magnet effect’ in which herbivores are attracted to recently-burned areas (Archibald et al. 2005, Allred et al. 2011, Cherry et al. 2018). Comparatively little is known about ungulate behavior during or immediately after a fire event (but see Boyce and Merrill 1988, Singer et al. 1989), in part due to the difficulty of collecting data during stochastic events. </w:t>
+        <w:t>Understanding the capacity of ungulate species to adapt to landscapes following megafires is critical to the maintenance of ecosystems and the survival of these species. Ungulates play important ecological roles as herbivores and prey (Barbosa et al. 2020), while also influencing functions such as carbon and nutrient cycling, as well as plant regeneration (Forbes et al. 2019). Existing research on the effects of fires on ungulates has primarily focused on the lagged effects of smaller fires after vegetation has regrown (Allred et al. 2011, Rickbeil et al. 2017). Fire can promote growth in vegetation and can cycle nutrients that make forage more nutritious and abundant, leading to ‘the magnet effect’ in which herbivores are attracted to recently-burned areas (Archibald et al. 2005, Allred et al. 2011, Cherry et al. 2018). Comparatively little is known about ungulate behavior during or immediately after a fire event (but see Boyce and Merrill 1988, Singer et al. 1989), in part due to the difficulty of collecting data during stochastic events. </w:t>
       </w:r>
     </w:p>
     <w:p>
@@ -1102,73 +938,14 @@
           <w:iCs/>
           <w:color w:val="000000"/>
         </w:rPr>
-        <w:t xml:space="preserve">Odocoileus hemionus </w:t>
-      </w:r>
-      <w:proofErr w:type="spellStart"/>
-      <w:r>
-        <w:rPr>
-          <w:rFonts w:ascii="Times New Roman" w:eastAsia="Times New Roman" w:hAnsi="Times New Roman" w:cs="Times New Roman"/>
-          <w:i/>
-          <w:iCs/>
-          <w:color w:val="000000"/>
-        </w:rPr>
-        <w:t>columbianus</w:t>
-      </w:r>
-      <w:proofErr w:type="spellEnd"/>
-      <w:r>
-        <w:rPr>
-          <w:rFonts w:ascii="Times New Roman" w:eastAsia="Times New Roman" w:hAnsi="Times New Roman" w:cs="Times New Roman"/>
-          <w:color w:val="000000"/>
-        </w:rPr>
-        <w:t>) movement and population ecology. As with much of the fauna of the western United States, the fauna of northern California, including black-tailed deer, evolved in conditions of frequent, small, and cooler fires, but are now experiencing more frequent, larger, and hotter fires (</w:t>
-      </w:r>
-      <w:proofErr w:type="spellStart"/>
-      <w:r>
-        <w:rPr>
-          <w:rFonts w:ascii="Times New Roman" w:eastAsia="Times New Roman" w:hAnsi="Times New Roman" w:cs="Times New Roman"/>
-          <w:color w:val="000000"/>
-        </w:rPr>
-        <w:t>Syphard</w:t>
-      </w:r>
-      <w:proofErr w:type="spellEnd"/>
-      <w:r>
-        <w:rPr>
-          <w:rFonts w:ascii="Times New Roman" w:eastAsia="Times New Roman" w:hAnsi="Times New Roman" w:cs="Times New Roman"/>
-          <w:color w:val="000000"/>
-        </w:rPr>
-        <w:t xml:space="preserve"> et al. 2007, </w:t>
-      </w:r>
-      <w:proofErr w:type="spellStart"/>
-      <w:r>
-        <w:rPr>
-          <w:rFonts w:ascii="Times New Roman" w:eastAsia="Times New Roman" w:hAnsi="Times New Roman" w:cs="Times New Roman"/>
-          <w:color w:val="000000"/>
-        </w:rPr>
-        <w:t>Pausas</w:t>
-      </w:r>
-      <w:proofErr w:type="spellEnd"/>
-      <w:r>
-        <w:rPr>
-          <w:rFonts w:ascii="Times New Roman" w:eastAsia="Times New Roman" w:hAnsi="Times New Roman" w:cs="Times New Roman"/>
-          <w:color w:val="000000"/>
-        </w:rPr>
-        <w:t xml:space="preserve"> and </w:t>
-      </w:r>
-      <w:proofErr w:type="spellStart"/>
-      <w:r>
-        <w:rPr>
-          <w:rFonts w:ascii="Times New Roman" w:eastAsia="Times New Roman" w:hAnsi="Times New Roman" w:cs="Times New Roman"/>
-          <w:color w:val="000000"/>
-        </w:rPr>
-        <w:t>Fernádez</w:t>
-      </w:r>
-      <w:proofErr w:type="spellEnd"/>
-      <w:r>
-        <w:rPr>
-          <w:rFonts w:ascii="Times New Roman" w:eastAsia="Times New Roman" w:hAnsi="Times New Roman" w:cs="Times New Roman"/>
-          <w:color w:val="000000"/>
-        </w:rPr>
-        <w:t>-Muñoz 2012).  </w:t>
+        <w:t>Odocoileus hemionus columbianus</w:t>
+      </w:r>
+      <w:r>
+        <w:rPr>
+          <w:rFonts w:ascii="Times New Roman" w:eastAsia="Times New Roman" w:hAnsi="Times New Roman" w:cs="Times New Roman"/>
+          <w:color w:val="000000"/>
+        </w:rPr>
+        <w:t>) movement and population ecology. As with much of the fauna of the western United States, the fauna of northern California, including black-tailed deer, evolved in conditions of frequent, small, and cooler fires, but are now experiencing more frequent, larger, and hotter fires (Syphard et al. 2007, Pausas and Fernádez-Muñoz 2012).  </w:t>
       </w:r>
     </w:p>
     <w:p>
@@ -1195,55 +972,7 @@
           <w:color w:val="000000"/>
         </w:rPr>
         <w:lastRenderedPageBreak/>
-        <w:t>2020). Black-tailed deer exhibit strong site fidelity, which may constrain responses to extreme wildfire at the scale of home range selection (second-order habitat selection, </w:t>
-      </w:r>
-      <w:proofErr w:type="spellStart"/>
-      <w:r>
-        <w:rPr>
-          <w:rFonts w:ascii="Times New Roman" w:eastAsia="Times New Roman" w:hAnsi="Times New Roman" w:cs="Times New Roman"/>
-          <w:color w:val="000000"/>
-        </w:rPr>
-        <w:t>sensu</w:t>
-      </w:r>
-      <w:proofErr w:type="spellEnd"/>
-      <w:r>
-        <w:rPr>
-          <w:rFonts w:ascii="Times New Roman" w:eastAsia="Times New Roman" w:hAnsi="Times New Roman" w:cs="Times New Roman"/>
-          <w:color w:val="000000"/>
-        </w:rPr>
-        <w:t> Johnson 1980). However, deer have also exhibited fine-scale behavioral plasticity and flexible habitat use (third-order habitat selection, </w:t>
-      </w:r>
-      <w:proofErr w:type="spellStart"/>
-      <w:r>
-        <w:rPr>
-          <w:rFonts w:ascii="Times New Roman" w:eastAsia="Times New Roman" w:hAnsi="Times New Roman" w:cs="Times New Roman"/>
-          <w:color w:val="000000"/>
-        </w:rPr>
-        <w:t>sensu</w:t>
-      </w:r>
-      <w:proofErr w:type="spellEnd"/>
-      <w:r>
-        <w:rPr>
-          <w:rFonts w:ascii="Times New Roman" w:eastAsia="Times New Roman" w:hAnsi="Times New Roman" w:cs="Times New Roman"/>
-          <w:color w:val="000000"/>
-        </w:rPr>
-        <w:t> Johnson 1980) in response to many types of large-scale natural and human disturbances and have thrived in heavily altered environments (e.g., urban settings; Furnas et al. 2020). Deer behavior in the immediate wake of a megafire may therefore provide insights into mechanisms that facilitate animal survival during this period of rapid environmental change and climate volatility (MacDonald-Beyers &amp; </w:t>
-      </w:r>
-      <w:proofErr w:type="spellStart"/>
-      <w:r>
-        <w:rPr>
-          <w:rFonts w:ascii="Times New Roman" w:eastAsia="Times New Roman" w:hAnsi="Times New Roman" w:cs="Times New Roman"/>
-          <w:color w:val="000000"/>
-        </w:rPr>
-        <w:t>Labisky</w:t>
-      </w:r>
-      <w:proofErr w:type="spellEnd"/>
-      <w:r>
-        <w:rPr>
-          <w:rFonts w:ascii="Times New Roman" w:eastAsia="Times New Roman" w:hAnsi="Times New Roman" w:cs="Times New Roman"/>
-          <w:color w:val="000000"/>
-        </w:rPr>
-        <w:t> 2005, Cherry et al. 2018, Honda et al. 2018).  </w:t>
+        <w:t>2020). Black-tailed deer exhibit strong site fidelity, which may constrain responses to extreme wildfire at the scale of home range selection (second-order habitat selection, sensu Johnson 1980). However, deer have also exhibited fine-scale behavioral plasticity and flexible habitat use (third-order habitat selection, sensu Johnson 1980) in response to many types of large-scale natural and human disturbances and have thrived in heavily altered environments (e.g., urban settings; Furnas et al. 2020). Deer behavior in the immediate wake of a megafire may therefore provide insights into mechanisms that facilitate animal survival during this period of rapid environmental change and climate volatility (MacDonald-Beyers &amp; Labisky 2005, Cherry et al. 2018, Honda et al. 2018).  </w:t>
       </w:r>
     </w:p>
     <w:p>
@@ -1449,23 +1178,7 @@
           <w:rFonts w:ascii="Times New Roman" w:eastAsia="Times New Roman" w:hAnsi="Times New Roman" w:cs="Times New Roman"/>
           <w:color w:val="000000"/>
         </w:rPr>
-        <w:t>On July 27, 2018, the Mendocino Complex Fire broke out north of the study area (</w:t>
-      </w:r>
-      <w:proofErr w:type="spellStart"/>
-      <w:r>
-        <w:rPr>
-          <w:rFonts w:ascii="Times New Roman" w:eastAsia="Times New Roman" w:hAnsi="Times New Roman" w:cs="Times New Roman"/>
-          <w:color w:val="000000"/>
-        </w:rPr>
-        <w:t>Costafreda-Aumedes</w:t>
-      </w:r>
-      <w:proofErr w:type="spellEnd"/>
-      <w:r>
-        <w:rPr>
-          <w:rFonts w:ascii="Times New Roman" w:eastAsia="Times New Roman" w:hAnsi="Times New Roman" w:cs="Times New Roman"/>
-          <w:color w:val="000000"/>
-        </w:rPr>
-        <w:t xml:space="preserve"> et al. 2018). Between the date of ignition and September 18, 2018, the fire burned a total of </w:t>
+        <w:t>On July 27, 2018, the Mendocino Complex Fire broke out north of the study area (Costafreda-Aumedes et al. 2018). Between the date of ignition and September 18, 2018, the fire burned a total of </w:t>
       </w:r>
       <w:r>
         <w:rPr>
@@ -1598,7 +1311,6 @@
         </w:rPr>
         <w:t>Arbutus </w:t>
       </w:r>
-      <w:proofErr w:type="spellStart"/>
       <w:r>
         <w:rPr>
           <w:rFonts w:ascii="Times New Roman" w:eastAsia="Times New Roman" w:hAnsi="Times New Roman" w:cs="Times New Roman"/>
@@ -1608,7 +1320,6 @@
         </w:rPr>
         <w:t>menziesii</w:t>
       </w:r>
-      <w:proofErr w:type="spellEnd"/>
       <w:r>
         <w:rPr>
           <w:rFonts w:ascii="Times New Roman" w:eastAsia="Times New Roman" w:hAnsi="Times New Roman" w:cs="Times New Roman"/>
@@ -1739,23 +1450,7 @@
           <w:rFonts w:ascii="Times New Roman" w:eastAsia="Times New Roman" w:hAnsi="Times New Roman" w:cs="Times New Roman"/>
           <w:color w:val="000000"/>
         </w:rPr>
-        <w:t> A) Normalized burn ratio map of burned and unburned vegetation after the Mendocino Complex fire. B) Vegetation cover types at the Hopland Research and Extension Center. Inset </w:t>
-      </w:r>
-      <w:proofErr w:type="gramStart"/>
-      <w:r>
-        <w:rPr>
-          <w:rFonts w:ascii="Times New Roman" w:eastAsia="Times New Roman" w:hAnsi="Times New Roman" w:cs="Times New Roman"/>
-          <w:color w:val="000000"/>
-        </w:rPr>
-        <w:t>shows</w:t>
-      </w:r>
-      <w:proofErr w:type="gramEnd"/>
-      <w:r>
-        <w:rPr>
-          <w:rFonts w:ascii="Times New Roman" w:eastAsia="Times New Roman" w:hAnsi="Times New Roman" w:cs="Times New Roman"/>
-          <w:color w:val="000000"/>
-        </w:rPr>
-        <w:t> location of study area in California. </w:t>
+        <w:t> A) Normalized burn ratio map of burned and unburned vegetation after the Mendocino Complex fire. B) Vegetation cover types at the Hopland Research and Extension Center. Inset shows location of study area in California. </w:t>
       </w:r>
     </w:p>
     <w:p>
@@ -1891,79 +1586,7 @@
           <w:color w:val="000000"/>
           <w:shd w:val="clear" w:color="auto" w:fill="FFFFFF"/>
         </w:rPr>
-        <w:t xml:space="preserve">We used </w:t>
-      </w:r>
-      <w:proofErr w:type="spellStart"/>
-      <w:r>
-        <w:rPr>
-          <w:rFonts w:ascii="Times New Roman" w:eastAsia="Times New Roman" w:hAnsi="Times New Roman" w:cs="Times New Roman"/>
-          <w:color w:val="000000"/>
-          <w:shd w:val="clear" w:color="auto" w:fill="FFFFFF"/>
-        </w:rPr>
-        <w:t>Vectronic</w:t>
-      </w:r>
-      <w:proofErr w:type="spellEnd"/>
-      <w:r>
-        <w:rPr>
-          <w:rFonts w:ascii="Times New Roman" w:eastAsia="Times New Roman" w:hAnsi="Times New Roman" w:cs="Times New Roman"/>
-          <w:color w:val="000000"/>
-          <w:shd w:val="clear" w:color="auto" w:fill="FFFFFF"/>
-        </w:rPr>
-        <w:t xml:space="preserve"> VERTEX Plus Collars and </w:t>
-      </w:r>
-      <w:proofErr w:type="spellStart"/>
-      <w:r>
-        <w:rPr>
-          <w:rFonts w:ascii="Times New Roman" w:eastAsia="Times New Roman" w:hAnsi="Times New Roman" w:cs="Times New Roman"/>
-          <w:color w:val="000000"/>
-          <w:shd w:val="clear" w:color="auto" w:fill="FFFFFF"/>
-        </w:rPr>
-        <w:t>Lotek</w:t>
-      </w:r>
-      <w:proofErr w:type="spellEnd"/>
-      <w:r>
-        <w:rPr>
-          <w:rFonts w:ascii="Times New Roman" w:eastAsia="Times New Roman" w:hAnsi="Times New Roman" w:cs="Times New Roman"/>
-          <w:color w:val="000000"/>
-          <w:shd w:val="clear" w:color="auto" w:fill="FFFFFF"/>
-        </w:rPr>
-        <w:t xml:space="preserve"> </w:t>
-      </w:r>
-      <w:proofErr w:type="spellStart"/>
-      <w:r>
-        <w:rPr>
-          <w:rFonts w:ascii="Times New Roman" w:eastAsia="Times New Roman" w:hAnsi="Times New Roman" w:cs="Times New Roman"/>
-          <w:color w:val="000000"/>
-          <w:shd w:val="clear" w:color="auto" w:fill="FFFFFF"/>
-        </w:rPr>
-        <w:t>IridiumTrack</w:t>
-      </w:r>
-      <w:proofErr w:type="spellEnd"/>
-      <w:r>
-        <w:rPr>
-          <w:rFonts w:ascii="Times New Roman" w:eastAsia="Times New Roman" w:hAnsi="Times New Roman" w:cs="Times New Roman"/>
-          <w:color w:val="000000"/>
-          <w:shd w:val="clear" w:color="auto" w:fill="FFFFFF"/>
-        </w:rPr>
-        <w:t xml:space="preserve"> M collars for female deer, and ATS Iridium Lite G2110L expandable collars for male deer. </w:t>
-      </w:r>
-      <w:proofErr w:type="spellStart"/>
-      <w:r>
-        <w:rPr>
-          <w:rFonts w:ascii="Times New Roman" w:eastAsia="Times New Roman" w:hAnsi="Times New Roman" w:cs="Times New Roman"/>
-          <w:color w:val="000000"/>
-          <w:shd w:val="clear" w:color="auto" w:fill="FFFFFF"/>
-        </w:rPr>
-        <w:t>Vectronic</w:t>
-      </w:r>
-      <w:proofErr w:type="spellEnd"/>
-      <w:r>
-        <w:rPr>
-          <w:rFonts w:ascii="Times New Roman" w:eastAsia="Times New Roman" w:hAnsi="Times New Roman" w:cs="Times New Roman"/>
-          <w:color w:val="000000"/>
-          <w:shd w:val="clear" w:color="auto" w:fill="FFFFFF"/>
-        </w:rPr>
-        <w:t xml:space="preserve"> collars recorded GPS locations every hour, and ATS collars every two hours. We chose to use a longer fix rate for the ATS collars on males to maximize collar lifespan, given the difficulty of capturing male deer (they less readily enter Clover traps, which accounts for the smaller sample size of males in our study). We remotely monitored deer for multiple days after capture to ensure there were no lasting negative effects from handling without interrupting deer behavior.</w:t>
+        <w:t>We used Vectronic VERTEX Plus Collars and Lotek IridiumTrack M collars for female deer, and ATS Iridium Lite G2110L expandable collars for male deer. Vectronic collars recorded GPS locations every hour, and ATS collars every two hours. We chose to use a longer fix rate for the ATS collars on males to maximize collar lifespan, given the difficulty of capturing male deer (they less readily enter Clover traps, which accounts for the smaller sample size of males in our study). We remotely monitored deer for multiple days after capture to ensure there were no lasting negative effects from handling without interrupting deer behavior.</w:t>
       </w:r>
       <w:r>
         <w:rPr>
@@ -2064,61 +1687,7 @@
           <w:color w:val="000000"/>
           <w:shd w:val="clear" w:color="auto" w:fill="FFFFFF"/>
         </w:rPr>
-        <w:t>We used the Local Convex Hull method (</w:t>
-      </w:r>
-      <w:proofErr w:type="spellStart"/>
-      <w:r>
-        <w:rPr>
-          <w:rFonts w:ascii="Times New Roman" w:eastAsia="Times New Roman" w:hAnsi="Times New Roman" w:cs="Times New Roman"/>
-          <w:color w:val="000000"/>
-          <w:shd w:val="clear" w:color="auto" w:fill="FFFFFF"/>
-        </w:rPr>
-        <w:t>LoCoH</w:t>
-      </w:r>
-      <w:proofErr w:type="spellEnd"/>
-      <w:r>
-        <w:rPr>
-          <w:rFonts w:ascii="Times New Roman" w:eastAsia="Times New Roman" w:hAnsi="Times New Roman" w:cs="Times New Roman"/>
-          <w:color w:val="000000"/>
-          <w:shd w:val="clear" w:color="auto" w:fill="FFFFFF"/>
-        </w:rPr>
-        <w:t>) to determine home range size (Getz et al. 2007). We calculated 95% isopleths for each individual for the pre- and post-fire periods, as well as on a monthly basis from July to December, using the T-</w:t>
-      </w:r>
-      <w:proofErr w:type="spellStart"/>
-      <w:r>
-        <w:rPr>
-          <w:rFonts w:ascii="Times New Roman" w:eastAsia="Times New Roman" w:hAnsi="Times New Roman" w:cs="Times New Roman"/>
-          <w:color w:val="000000"/>
-          <w:shd w:val="clear" w:color="auto" w:fill="FFFFFF"/>
-        </w:rPr>
-        <w:t>LoCoH</w:t>
-      </w:r>
-      <w:proofErr w:type="spellEnd"/>
-      <w:r>
-        <w:rPr>
-          <w:rFonts w:ascii="Times New Roman" w:eastAsia="Times New Roman" w:hAnsi="Times New Roman" w:cs="Times New Roman"/>
-          <w:color w:val="000000"/>
-          <w:shd w:val="clear" w:color="auto" w:fill="FFFFFF"/>
-        </w:rPr>
-        <w:t xml:space="preserve"> and </w:t>
-      </w:r>
-      <w:proofErr w:type="spellStart"/>
-      <w:r>
-        <w:rPr>
-          <w:rFonts w:ascii="Times New Roman" w:eastAsia="Times New Roman" w:hAnsi="Times New Roman" w:cs="Times New Roman"/>
-          <w:color w:val="000000"/>
-          <w:shd w:val="clear" w:color="auto" w:fill="FFFFFF"/>
-        </w:rPr>
-        <w:t>adehabitatHR</w:t>
-      </w:r>
-      <w:proofErr w:type="spellEnd"/>
-      <w:r>
-        <w:rPr>
-          <w:rFonts w:ascii="Times New Roman" w:eastAsia="Times New Roman" w:hAnsi="Times New Roman" w:cs="Times New Roman"/>
-          <w:color w:val="000000"/>
-          <w:shd w:val="clear" w:color="auto" w:fill="FFFFFF"/>
-        </w:rPr>
-        <w:t xml:space="preserve"> packages in </w:t>
+        <w:t xml:space="preserve">We used the Local Convex Hull method (LoCoH) to determine home range size (Getz et al. 2007). We calculated 95% isopleths for each individual for the pre- and post-fire periods, as well as on a monthly basis from July to December, using the T-LoCoH and adehabitatHR packages in </w:t>
       </w:r>
       <w:r>
         <w:rPr>
@@ -2127,25 +1696,7 @@
           <w:shd w:val="clear" w:color="auto" w:fill="FFFFFF"/>
         </w:rPr>
         <w:lastRenderedPageBreak/>
-        <w:t>R (</w:t>
-      </w:r>
-      <w:proofErr w:type="spellStart"/>
-      <w:r>
-        <w:rPr>
-          <w:rFonts w:ascii="Times New Roman" w:eastAsia="Times New Roman" w:hAnsi="Times New Roman" w:cs="Times New Roman"/>
-          <w:color w:val="000000"/>
-          <w:shd w:val="clear" w:color="auto" w:fill="FFFFFF"/>
-        </w:rPr>
-        <w:t>Calenge</w:t>
-      </w:r>
-      <w:proofErr w:type="spellEnd"/>
-      <w:r>
-        <w:rPr>
-          <w:rFonts w:ascii="Times New Roman" w:eastAsia="Times New Roman" w:hAnsi="Times New Roman" w:cs="Times New Roman"/>
-          <w:color w:val="000000"/>
-          <w:shd w:val="clear" w:color="auto" w:fill="FFFFFF"/>
-        </w:rPr>
-        <w:t xml:space="preserve"> 2006, Lyons and Getz 2018, Lyons 2018). We used a </w:t>
+        <w:t>R (Calenge 2006, Lyons and Getz 2018, Lyons 2018). We used a </w:t>
       </w:r>
       <w:r>
         <w:rPr>
@@ -2265,25 +1816,7 @@
           <w:color w:val="000000"/>
           <w:shd w:val="clear" w:color="auto" w:fill="FFFFFF"/>
         </w:rPr>
-        <w:t xml:space="preserve">To determine the displacement distance of deer as a result of the fire, we identified the point during the fire and the 3-day post-fire period that was farthest from the pre-fire </w:t>
-      </w:r>
-      <w:proofErr w:type="spellStart"/>
-      <w:r>
-        <w:rPr>
-          <w:rFonts w:ascii="Times New Roman" w:eastAsia="Times New Roman" w:hAnsi="Times New Roman" w:cs="Times New Roman"/>
-          <w:color w:val="000000"/>
-          <w:shd w:val="clear" w:color="auto" w:fill="FFFFFF"/>
-        </w:rPr>
-        <w:t>LoCoH</w:t>
-      </w:r>
-      <w:proofErr w:type="spellEnd"/>
-      <w:r>
-        <w:rPr>
-          <w:rFonts w:ascii="Times New Roman" w:eastAsia="Times New Roman" w:hAnsi="Times New Roman" w:cs="Times New Roman"/>
-          <w:color w:val="000000"/>
-          <w:shd w:val="clear" w:color="auto" w:fill="FFFFFF"/>
-        </w:rPr>
-        <w:t xml:space="preserve"> home range centroid and calculated the Euclidean distance between points (Calcagno 2013). We calculated the distance between the centroids of pre- and post-fire isopleths for each deer to examine if, and how far, deer shifted their home ranges after the fire. We calculated displacement for </w:t>
+        <w:t>To determine the displacement distance of deer as a result of the fire, we identified the point during the fire and the 3-day post-fire period that was farthest from the pre-fire LoCoH home range centroid and calculated the Euclidean distance between points (Calcagno 2013). We calculated the distance between the centroids of pre- and post-fire isopleths for each deer to examine if, and how far, deer shifted their home ranges after the fire. We calculated displacement for </w:t>
       </w:r>
       <w:r>
         <w:rPr>
@@ -2390,25 +1923,7 @@
           <w:color w:val="000000"/>
           <w:shd w:val="clear" w:color="auto" w:fill="FFFFFF"/>
         </w:rPr>
-        <w:t xml:space="preserve">package in R (Signer 2018). The radius was set equal to mean step length, following </w:t>
-      </w:r>
-      <w:proofErr w:type="spellStart"/>
-      <w:r>
-        <w:rPr>
-          <w:rFonts w:ascii="Times New Roman" w:eastAsia="Times New Roman" w:hAnsi="Times New Roman" w:cs="Times New Roman"/>
-          <w:color w:val="000000"/>
-          <w:shd w:val="clear" w:color="auto" w:fill="FFFFFF"/>
-        </w:rPr>
-        <w:t>Abrahms</w:t>
-      </w:r>
-      <w:proofErr w:type="spellEnd"/>
-      <w:r>
-        <w:rPr>
-          <w:rFonts w:ascii="Times New Roman" w:eastAsia="Times New Roman" w:hAnsi="Times New Roman" w:cs="Times New Roman"/>
-          <w:color w:val="000000"/>
-          <w:shd w:val="clear" w:color="auto" w:fill="FFFFFF"/>
-        </w:rPr>
-        <w:t xml:space="preserve"> et al. (2017). To understand if deer movement became more directed after fire, we calculated the straightness index, a measure of path tortuosity that </w:t>
+        <w:t xml:space="preserve">package in R (Signer 2018). The radius was set equal to mean step length, following Abrahms et al. (2017). To understand if deer movement became more directed after fire, we calculated the straightness index, a measure of path tortuosity that </w:t>
       </w:r>
       <w:r>
         <w:rPr>
@@ -2554,39 +2069,7 @@
           <w:rFonts w:ascii="Times New Roman" w:eastAsia="Times New Roman" w:hAnsi="Times New Roman" w:cs="Times New Roman"/>
           <w:color w:val="000000"/>
         </w:rPr>
-        <w:t>We used a hypothesis-driven approach to select covariates that we believed to influence deer movement, based on our understanding of the study system and on previous studies of black-tailed deer in the region (Bose et al. 2018; Supplementary Table 1). The covariates we considered in the RSFs were sex, vegetation type, elevation, slope, aspect (</w:t>
-      </w:r>
-      <w:proofErr w:type="spellStart"/>
-      <w:r>
-        <w:rPr>
-          <w:rFonts w:ascii="Times New Roman" w:eastAsia="Times New Roman" w:hAnsi="Times New Roman" w:cs="Times New Roman"/>
-          <w:color w:val="000000"/>
-        </w:rPr>
-        <w:t>northness</w:t>
-      </w:r>
-      <w:proofErr w:type="spellEnd"/>
-      <w:r>
-        <w:rPr>
-          <w:rFonts w:ascii="Times New Roman" w:eastAsia="Times New Roman" w:hAnsi="Times New Roman" w:cs="Times New Roman"/>
-          <w:color w:val="000000"/>
-        </w:rPr>
-        <w:t xml:space="preserve"> and </w:t>
-      </w:r>
-      <w:proofErr w:type="spellStart"/>
-      <w:r>
-        <w:rPr>
-          <w:rFonts w:ascii="Times New Roman" w:eastAsia="Times New Roman" w:hAnsi="Times New Roman" w:cs="Times New Roman"/>
-          <w:color w:val="000000"/>
-        </w:rPr>
-        <w:t>eastness</w:t>
-      </w:r>
-      <w:proofErr w:type="spellEnd"/>
-      <w:r>
-        <w:rPr>
-          <w:rFonts w:ascii="Times New Roman" w:eastAsia="Times New Roman" w:hAnsi="Times New Roman" w:cs="Times New Roman"/>
-          <w:color w:val="000000"/>
-        </w:rPr>
-        <w:t>), ruggedness, distance to streambed, and surviving vegetation (post-fire model only). We confirmed that Variance Inflation Factor (VIF) &lt; 3 for all covariates, a common cut-off for multicollinearity (O’Brien 2007). We then used an information theoretic approach to model selection, using a backwards stepwise approach from the full model and selecting the best model based on AIC (Burnham &amp; Anderson 2002).  </w:t>
+        <w:t>We used a hypothesis-driven approach to select covariates that we believed to influence deer movement, based on our understanding of the study system and on previous studies of black-tailed deer in the region (Bose et al. 2018; Supplementary Table 1). The covariates we considered in the RSFs were sex, vegetation type, elevation, slope, aspect (northness and eastness), ruggedness, distance to streambed, and surviving vegetation (post-fire model only). We confirmed that Variance Inflation Factor (VIF) &lt; 3 for all covariates, a common cut-off for multicollinearity (O’Brien 2007). We then used an information theoretic approach to model selection, using a backwards stepwise approach from the full model and selecting the best model based on AIC (Burnham &amp; Anderson 2002).  </w:t>
       </w:r>
     </w:p>
     <w:p>
@@ -2607,25 +2090,7 @@
           <w:shd w:val="clear" w:color="auto" w:fill="FFFFFF"/>
         </w:rPr>
         <w:lastRenderedPageBreak/>
-        <w:t>To create the vegetation type layer, we hand-digitized vegetation classes from high resolution (&lt;1m) National Agriculture Imagery Program aerial imagery (2014-2015) to create a vegetation classification layer of the study area. In 2015, we ground-</w:t>
-      </w:r>
-      <w:proofErr w:type="spellStart"/>
-      <w:r>
-        <w:rPr>
-          <w:rFonts w:ascii="Times New Roman" w:eastAsia="Times New Roman" w:hAnsi="Times New Roman" w:cs="Times New Roman"/>
-          <w:color w:val="000000"/>
-          <w:shd w:val="clear" w:color="auto" w:fill="FFFFFF"/>
-        </w:rPr>
-        <w:t>truthed</w:t>
-      </w:r>
-      <w:proofErr w:type="spellEnd"/>
-      <w:r>
-        <w:rPr>
-          <w:rFonts w:ascii="Times New Roman" w:eastAsia="Times New Roman" w:hAnsi="Times New Roman" w:cs="Times New Roman"/>
-          <w:color w:val="000000"/>
-          <w:shd w:val="clear" w:color="auto" w:fill="FFFFFF"/>
-        </w:rPr>
-        <w:t xml:space="preserve"> the vegetation classification for the entire HREC study area, visiting 50 random points and validating their digital classification (accuracy was 98%). For our analyses, we simplified land cover classes into three categories: shrubland (chaparral), woodland, and grassland. </w:t>
+        <w:t>To create the vegetation type layer, we hand-digitized vegetation classes from high resolution (&lt;1m) National Agriculture Imagery Program aerial imagery (2014-2015) to create a vegetation classification layer of the study area. In 2015, we ground-truthed the vegetation classification for the entire HREC study area, visiting 50 random points and validating their digital classification (accuracy was 98%). For our analyses, we simplified land cover classes into three categories: shrubland (chaparral), woodland, and grassland. </w:t>
       </w:r>
       <w:r>
         <w:rPr>
@@ -2652,43 +2117,7 @@
           <w:color w:val="000000"/>
           <w:shd w:val="clear" w:color="auto" w:fill="FFFFFF"/>
         </w:rPr>
-        <w:t xml:space="preserve">We obtained elevation and slope data from the ASTER Global Digital Elevation Model (NASA and METI 2011). We derived aspect from this DEM data, and calculated </w:t>
-      </w:r>
-      <w:proofErr w:type="spellStart"/>
-      <w:r>
-        <w:rPr>
-          <w:rFonts w:ascii="Times New Roman" w:eastAsia="Times New Roman" w:hAnsi="Times New Roman" w:cs="Times New Roman"/>
-          <w:color w:val="000000"/>
-          <w:shd w:val="clear" w:color="auto" w:fill="FFFFFF"/>
-        </w:rPr>
-        <w:t>northness</w:t>
-      </w:r>
-      <w:proofErr w:type="spellEnd"/>
-      <w:r>
-        <w:rPr>
-          <w:rFonts w:ascii="Times New Roman" w:eastAsia="Times New Roman" w:hAnsi="Times New Roman" w:cs="Times New Roman"/>
-          <w:color w:val="000000"/>
-          <w:shd w:val="clear" w:color="auto" w:fill="FFFFFF"/>
-        </w:rPr>
-        <w:t xml:space="preserve"> (cosine of the aspect layer) and </w:t>
-      </w:r>
-      <w:proofErr w:type="spellStart"/>
-      <w:r>
-        <w:rPr>
-          <w:rFonts w:ascii="Times New Roman" w:eastAsia="Times New Roman" w:hAnsi="Times New Roman" w:cs="Times New Roman"/>
-          <w:color w:val="000000"/>
-          <w:shd w:val="clear" w:color="auto" w:fill="FFFFFF"/>
-        </w:rPr>
-        <w:t>eastness</w:t>
-      </w:r>
-      <w:proofErr w:type="spellEnd"/>
-      <w:r>
-        <w:rPr>
-          <w:rFonts w:ascii="Times New Roman" w:eastAsia="Times New Roman" w:hAnsi="Times New Roman" w:cs="Times New Roman"/>
-          <w:color w:val="000000"/>
-          <w:shd w:val="clear" w:color="auto" w:fill="FFFFFF"/>
-        </w:rPr>
-        <w:t xml:space="preserve"> (sine of the aspect layer). </w:t>
+        <w:t>We obtained elevation and slope data from the ASTER Global Digital Elevation Model (NASA and METI 2011). We derived aspect from this DEM data, and calculated northness (cosine of the aspect layer) and eastness (sine of the aspect layer). </w:t>
       </w:r>
       <w:r>
         <w:rPr>
@@ -2735,25 +2164,7 @@
           <w:color w:val="000000"/>
           <w:shd w:val="clear" w:color="auto" w:fill="FFFFFF"/>
         </w:rPr>
-        <w:t> Finally, we created a layer of post-fire surviving vegetation using the near infrared and shortwave infrared bands from 3m-resolution satellite imagery acquired on August 8, 2018, five days post-fire by calculating the Normalized Burn Ratio (NBR; Imagery courtesy of Planet Labs, Inc.). Positive NBR values were classified as vegetated (value 1), and negative NBR values were classified as burnt (value 0; </w:t>
-      </w:r>
-      <w:proofErr w:type="spellStart"/>
-      <w:r>
-        <w:rPr>
-          <w:rFonts w:ascii="Times New Roman" w:eastAsia="Times New Roman" w:hAnsi="Times New Roman" w:cs="Times New Roman"/>
-          <w:color w:val="000000"/>
-          <w:shd w:val="clear" w:color="auto" w:fill="FFFFFF"/>
-        </w:rPr>
-        <w:t>Escuin</w:t>
-      </w:r>
-      <w:proofErr w:type="spellEnd"/>
-      <w:r>
-        <w:rPr>
-          <w:rFonts w:ascii="Times New Roman" w:eastAsia="Times New Roman" w:hAnsi="Times New Roman" w:cs="Times New Roman"/>
-          <w:color w:val="000000"/>
-          <w:shd w:val="clear" w:color="auto" w:fill="FFFFFF"/>
-        </w:rPr>
-        <w:t> et al. 2007).</w:t>
+        <w:t> Finally, we created a layer of post-fire surviving vegetation using the near infrared and shortwave infrared bands from 3m-resolution satellite imagery acquired on August 8, 2018, five days post-fire by calculating the Normalized Burn Ratio (NBR; Imagery courtesy of Planet Labs, Inc.). Positive NBR values were classified as vegetated (value 1), and negative NBR values were classified as burnt (value 0; Escuin et al. 2007).</w:t>
       </w:r>
       <w:r>
         <w:rPr>
@@ -2854,43 +2265,7 @@
           <w:color w:val="000000"/>
           <w:shd w:val="clear" w:color="auto" w:fill="FFFFFF"/>
         </w:rPr>
-        <w:t>We used images from camera traps to assess the effects of wildfire on deer body condition. Beginning in 2016, we deployed a grid of 36 motion-activated </w:t>
-      </w:r>
-      <w:proofErr w:type="spellStart"/>
-      <w:r>
-        <w:rPr>
-          <w:rFonts w:ascii="Times New Roman" w:eastAsia="Times New Roman" w:hAnsi="Times New Roman" w:cs="Times New Roman"/>
-          <w:color w:val="000000"/>
-          <w:shd w:val="clear" w:color="auto" w:fill="FFFFFF"/>
-        </w:rPr>
-        <w:t>Reconyx</w:t>
-      </w:r>
-      <w:proofErr w:type="spellEnd"/>
-      <w:r>
-        <w:rPr>
-          <w:rFonts w:ascii="Times New Roman" w:eastAsia="Times New Roman" w:hAnsi="Times New Roman" w:cs="Times New Roman"/>
-          <w:color w:val="000000"/>
-          <w:shd w:val="clear" w:color="auto" w:fill="FFFFFF"/>
-        </w:rPr>
-        <w:t xml:space="preserve"> </w:t>
-      </w:r>
-      <w:proofErr w:type="spellStart"/>
-      <w:r>
-        <w:rPr>
-          <w:rFonts w:ascii="Times New Roman" w:eastAsia="Times New Roman" w:hAnsi="Times New Roman" w:cs="Times New Roman"/>
-          <w:color w:val="000000"/>
-          <w:shd w:val="clear" w:color="auto" w:fill="FFFFFF"/>
-        </w:rPr>
-        <w:t>Hyperfire</w:t>
-      </w:r>
-      <w:proofErr w:type="spellEnd"/>
-      <w:r>
-        <w:rPr>
-          <w:rFonts w:ascii="Times New Roman" w:eastAsia="Times New Roman" w:hAnsi="Times New Roman" w:cs="Times New Roman"/>
-          <w:color w:val="000000"/>
-          <w:shd w:val="clear" w:color="auto" w:fill="FFFFFF"/>
-        </w:rPr>
-        <w:t xml:space="preserve"> PC900 and HC600 infrared cameras (Supplementary Figure 1). We placed each camera trap at the centroid of a hexagonal grid cell, spaced 750 m apart from cameras in the six neighboring grid cells (the area of each grid cell was 0.37 km</w:t>
+        <w:t>We used images from camera traps to assess the effects of wildfire on deer body condition. Beginning in 2016, we deployed a grid of 36 motion-activated Reconyx Hyperfire PC900 and HC600 infrared cameras (Supplementary Figure 1). We placed each camera trap at the centroid of a hexagonal grid cell, spaced 750 m apart from cameras in the six neighboring grid cells (the area of each grid cell was 0.37 km</w:t>
       </w:r>
       <w:r>
         <w:rPr>
@@ -2909,25 +2284,7 @@
           <w:color w:val="000000"/>
           <w:shd w:val="clear" w:color="auto" w:fill="FFFFFF"/>
         </w:rPr>
-        <w:t>). To facilitate comparison across camera sites, we placed cameras at the most suitable location within 50 m of the predetermined grid cell center to maximize detection probability, by facing game trails for example. Cameras were </w:t>
-      </w:r>
-      <w:proofErr w:type="spellStart"/>
-      <w:r>
-        <w:rPr>
-          <w:rFonts w:ascii="Times New Roman" w:eastAsia="Times New Roman" w:hAnsi="Times New Roman" w:cs="Times New Roman"/>
-          <w:color w:val="000000"/>
-          <w:shd w:val="clear" w:color="auto" w:fill="FFFFFF"/>
-        </w:rPr>
-        <w:t>unbaited</w:t>
-      </w:r>
-      <w:proofErr w:type="spellEnd"/>
-      <w:r>
-        <w:rPr>
-          <w:rFonts w:ascii="Times New Roman" w:eastAsia="Times New Roman" w:hAnsi="Times New Roman" w:cs="Times New Roman"/>
-          <w:color w:val="000000"/>
-          <w:shd w:val="clear" w:color="auto" w:fill="FFFFFF"/>
-        </w:rPr>
-        <w:t> and mounted 1 meter high in steel cases on trees, or on steel posts when there were no trees nearby. </w:t>
+        <w:t>). To facilitate comparison across camera sites, we placed cameras at the most suitable location within 50 m of the predetermined grid cell center to maximize detection probability, by facing game trails for example. Cameras were unbaited and mounted 1 meter high in steel cases on trees, or on steel posts when there were no trees nearby. </w:t>
       </w:r>
       <w:r>
         <w:rPr>
@@ -3174,7 +2531,6 @@
         </w:rPr>
         <w:t>and interaction terms (between burn and time period, and between burn and days since fire). We did not include time period and days since fire in the same models due to collinearity. We included camera location as a random effect to account for the possibility of resampling individuals. We compared models using AIC, and evaluated model fit using the </w:t>
       </w:r>
-      <w:proofErr w:type="spellStart"/>
       <w:r>
         <w:rPr>
           <w:rFonts w:ascii="Times New Roman" w:eastAsia="Times New Roman" w:hAnsi="Times New Roman" w:cs="Times New Roman"/>
@@ -3185,7 +2541,6 @@
         </w:rPr>
         <w:t>MuMIn</w:t>
       </w:r>
-      <w:proofErr w:type="spellEnd"/>
       <w:r>
         <w:rPr>
           <w:rFonts w:ascii="Times New Roman" w:eastAsia="Times New Roman" w:hAnsi="Times New Roman" w:cs="Times New Roman"/>
@@ -3228,25 +2583,7 @@
           <w:color w:val="000000"/>
           <w:shd w:val="clear" w:color="auto" w:fill="FFFFFF"/>
         </w:rPr>
-        <w:t> package in R (Paradis &amp; </w:t>
-      </w:r>
-      <w:proofErr w:type="spellStart"/>
-      <w:r>
-        <w:rPr>
-          <w:rFonts w:ascii="Times New Roman" w:eastAsia="Times New Roman" w:hAnsi="Times New Roman" w:cs="Times New Roman"/>
-          <w:color w:val="000000"/>
-          <w:shd w:val="clear" w:color="auto" w:fill="FFFFFF"/>
-        </w:rPr>
-        <w:t>Schliep</w:t>
-      </w:r>
-      <w:proofErr w:type="spellEnd"/>
-      <w:r>
-        <w:rPr>
-          <w:rFonts w:ascii="Times New Roman" w:eastAsia="Times New Roman" w:hAnsi="Times New Roman" w:cs="Times New Roman"/>
-          <w:color w:val="000000"/>
-          <w:shd w:val="clear" w:color="auto" w:fill="FFFFFF"/>
-        </w:rPr>
-        <w:t> 2018).</w:t>
+        <w:t> package in R (Paradis &amp; Schliep 2018).</w:t>
       </w:r>
       <w:r>
         <w:rPr>
@@ -4471,23 +3808,7 @@
           <w:rFonts w:ascii="Times New Roman" w:eastAsia="Times New Roman" w:hAnsi="Times New Roman" w:cs="Times New Roman"/>
           <w:color w:val="000000"/>
         </w:rPr>
-        <w:t xml:space="preserve">Home ranges of four collared deer (males H3 and P4, and females J3 and J5) in the Hopland Research and Extension Center study area in Hopland, California. The map depicts </w:t>
-      </w:r>
-      <w:proofErr w:type="spellStart"/>
-      <w:r>
-        <w:rPr>
-          <w:rFonts w:ascii="Times New Roman" w:eastAsia="Times New Roman" w:hAnsi="Times New Roman" w:cs="Times New Roman"/>
-          <w:color w:val="000000"/>
-        </w:rPr>
-        <w:t>LoCoH</w:t>
-      </w:r>
-      <w:proofErr w:type="spellEnd"/>
-      <w:r>
-        <w:rPr>
-          <w:rFonts w:ascii="Times New Roman" w:eastAsia="Times New Roman" w:hAnsi="Times New Roman" w:cs="Times New Roman"/>
-          <w:color w:val="000000"/>
-        </w:rPr>
-        <w:t xml:space="preserve"> home ranges for each deer before the Mendocino Complex Fire (from early-mid July capture date through July 27, 2018) and immediately after the fire (for the same number of days as the pre-fire period, for each deer). To facilitate visualization, we selected four of the 18 collared deer to exemplify home ranges in non-overlapping regions of the study area, with J5 as a comparison for deer outside the fire perimeter. </w:t>
+        <w:t>Home ranges of four collared deer (males H3 and P4, and females J3 and J5) in the Hopland Research and Extension Center study area in Hopland, California. The map depicts LoCoH home ranges for each deer before the Mendocino Complex Fire (from early-mid July capture date through July 27, 2018) and immediately after the fire (for the same number of days as the pre-fire period, for each deer). To facilitate visualization, we selected four of the 18 collared deer to exemplify home ranges in non-overlapping regions of the study area, with J5 as a comparison for deer outside the fire perimeter. </w:t>
       </w:r>
     </w:p>
     <w:p>
@@ -5338,7 +4659,34 @@
                 <w:bCs/>
                 <w:color w:val="000000"/>
               </w:rPr>
-              <w:t>2.17 ± 0.40</w:t>
+              <w:t>2.1</w:t>
+            </w:r>
+            <w:r>
+              <w:rPr>
+                <w:rFonts w:ascii="Times New Roman" w:eastAsia="Times New Roman" w:hAnsi="Times New Roman" w:cs="Times New Roman"/>
+                <w:b/>
+                <w:bCs/>
+                <w:color w:val="000000"/>
+              </w:rPr>
+              <w:t>5</w:t>
+            </w:r>
+            <w:r>
+              <w:rPr>
+                <w:rFonts w:ascii="Times New Roman" w:eastAsia="Times New Roman" w:hAnsi="Times New Roman" w:cs="Times New Roman"/>
+                <w:b/>
+                <w:bCs/>
+                <w:color w:val="000000"/>
+              </w:rPr>
+              <w:t xml:space="preserve"> ± 0.</w:t>
+            </w:r>
+            <w:r>
+              <w:rPr>
+                <w:rFonts w:ascii="Times New Roman" w:eastAsia="Times New Roman" w:hAnsi="Times New Roman" w:cs="Times New Roman"/>
+                <w:b/>
+                <w:bCs/>
+                <w:color w:val="000000"/>
+              </w:rPr>
+              <w:t>37</w:t>
             </w:r>
             <w:r>
               <w:rPr>
@@ -5404,7 +4752,16 @@
                 <w:bCs/>
                 <w:color w:val="000000"/>
               </w:rPr>
-              <w:t>-5.49</w:t>
+              <w:t>-5.</w:t>
+            </w:r>
+            <w:r>
+              <w:rPr>
+                <w:rFonts w:ascii="Times New Roman" w:eastAsia="Times New Roman" w:hAnsi="Times New Roman" w:cs="Times New Roman"/>
+                <w:b/>
+                <w:bCs/>
+                <w:color w:val="000000"/>
+              </w:rPr>
+              <w:t>68</w:t>
             </w:r>
             <w:r>
               <w:rPr>
@@ -6313,7 +5670,6 @@
         </w:rPr>
         <w:t>Our model validation suggests that the pre-fire and post-fire models were strongly predictive of deer landscape use (Pre-Fire, all deer combined: </w:t>
       </w:r>
-      <w:proofErr w:type="spellStart"/>
       <w:r>
         <w:rPr>
           <w:rFonts w:ascii="Times New Roman" w:eastAsia="Times New Roman" w:hAnsi="Times New Roman" w:cs="Times New Roman"/>
@@ -6335,7 +5691,6 @@
         </w:rPr>
         <w:t>s</w:t>
       </w:r>
-      <w:proofErr w:type="spellEnd"/>
       <w:r>
         <w:rPr>
           <w:rFonts w:ascii="Times New Roman" w:eastAsia="Times New Roman" w:hAnsi="Times New Roman" w:cs="Times New Roman"/>
@@ -6368,7 +5723,6 @@
         </w:rPr>
         <w:t> &lt; 0.0001; Post-Fire, all deer combined: </w:t>
       </w:r>
-      <w:proofErr w:type="spellStart"/>
       <w:r>
         <w:rPr>
           <w:rFonts w:ascii="Times New Roman" w:eastAsia="Times New Roman" w:hAnsi="Times New Roman" w:cs="Times New Roman"/>
@@ -6390,7 +5744,6 @@
         </w:rPr>
         <w:t>s</w:t>
       </w:r>
-      <w:proofErr w:type="spellEnd"/>
       <w:r>
         <w:rPr>
           <w:rFonts w:ascii="Times New Roman" w:eastAsia="Times New Roman" w:hAnsi="Times New Roman" w:cs="Times New Roman"/>
@@ -9230,66 +8583,14 @@
           <w:color w:val="000000"/>
           <w:shd w:val="clear" w:color="auto" w:fill="FFFFFF"/>
         </w:rPr>
-        <w:t>Deer exhibited strong site fidelity to their small home ranges, which constrained their spatial response to the fire. All deer quickly returned to and remained in their pre-fire home ranges despite dramatic landscape changes and reduced forage, even while there was high-quality, unburned forage on average 1.6 km away. Our findings contrast predictions that ungulates and other large mammals in California shrubland systems flee to areas outside of the burn perimeter and remain there until the habitat is suitable for recolonization (van </w:t>
-      </w:r>
-      <w:proofErr w:type="spellStart"/>
-      <w:r>
-        <w:rPr>
-          <w:rFonts w:ascii="Times New Roman" w:eastAsia="Times New Roman" w:hAnsi="Times New Roman" w:cs="Times New Roman"/>
-          <w:color w:val="000000"/>
-          <w:shd w:val="clear" w:color="auto" w:fill="FFFFFF"/>
-        </w:rPr>
-        <w:t>Mantgem</w:t>
-      </w:r>
-      <w:proofErr w:type="spellEnd"/>
-      <w:r>
-        <w:rPr>
-          <w:rFonts w:ascii="Times New Roman" w:eastAsia="Times New Roman" w:hAnsi="Times New Roman" w:cs="Times New Roman"/>
-          <w:color w:val="000000"/>
-          <w:shd w:val="clear" w:color="auto" w:fill="FFFFFF"/>
-        </w:rPr>
-        <w:t> et al. 2015). Although high site fidelity can have potential benefits of reducing competition and predation risk given site familiarity (Forrester et al. 2015), high site fidelity may become maladaptive as climate change increases the severity and frequency of extreme events, compromising survival (</w:t>
-      </w:r>
-      <w:proofErr w:type="spellStart"/>
-      <w:r>
-        <w:rPr>
-          <w:rFonts w:ascii="Times New Roman" w:eastAsia="Times New Roman" w:hAnsi="Times New Roman" w:cs="Times New Roman"/>
-          <w:color w:val="000000"/>
-          <w:shd w:val="clear" w:color="auto" w:fill="FFFFFF"/>
-        </w:rPr>
-        <w:t>Abrahms</w:t>
-      </w:r>
-      <w:proofErr w:type="spellEnd"/>
-      <w:r>
-        <w:rPr>
-          <w:rFonts w:ascii="Times New Roman" w:eastAsia="Times New Roman" w:hAnsi="Times New Roman" w:cs="Times New Roman"/>
-          <w:color w:val="000000"/>
-          <w:shd w:val="clear" w:color="auto" w:fill="FFFFFF"/>
-        </w:rPr>
-        <w:t xml:space="preserve"> et al. 2018). The declining body condition of female deer in the burned areas as compared to those in the unburned areas attests to the cost of living within the burn scar. Other studies have linked environmental disturbance to reduced fecundity and offspring health </w:t>
-      </w:r>
-      <w:r>
-        <w:rPr>
-          <w:rFonts w:ascii="Times New Roman" w:eastAsia="Times New Roman" w:hAnsi="Times New Roman" w:cs="Times New Roman"/>
-          <w:color w:val="000000"/>
-        </w:rPr>
-        <w:t>(Sapolsky et al. 2000, </w:t>
-      </w:r>
-      <w:proofErr w:type="spellStart"/>
-      <w:r>
-        <w:rPr>
-          <w:rFonts w:ascii="Times New Roman" w:eastAsia="Times New Roman" w:hAnsi="Times New Roman" w:cs="Times New Roman"/>
-          <w:color w:val="000000"/>
-        </w:rPr>
-        <w:t>McHuron</w:t>
-      </w:r>
-      <w:proofErr w:type="spellEnd"/>
-      <w:r>
-        <w:rPr>
-          <w:rFonts w:ascii="Times New Roman" w:eastAsia="Times New Roman" w:hAnsi="Times New Roman" w:cs="Times New Roman"/>
-          <w:color w:val="000000"/>
-        </w:rPr>
-        <w:t> et al. 2018)</w:t>
+        <w:t>Deer exhibited strong site fidelity to their small home ranges, which constrained their spatial response to the fire. All deer quickly returned to and remained in their pre-fire home ranges despite dramatic landscape changes and reduced forage, even while there was high-quality, unburned forage on average 1.6 km away. Our findings contrast predictions that ungulates and other large mammals in California shrubland systems flee to areas outside of the burn perimeter and remain there until the habitat is suitable for recolonization (van Mantgem et al. 2015). Although high site fidelity can have potential benefits of reducing competition and predation risk given site familiarity (Forrester et al. 2015), high site fidelity may become maladaptive as climate change increases the severity and frequency of extreme events, compromising survival (Abrahms et al. 2018). The declining body condition of female deer in the burned areas as compared to those in the unburned areas attests to the cost of living within the burn scar. Other studies have linked environmental disturbance to reduced fecundity and offspring health </w:t>
+      </w:r>
+      <w:r>
+        <w:rPr>
+          <w:rFonts w:ascii="Times New Roman" w:eastAsia="Times New Roman" w:hAnsi="Times New Roman" w:cs="Times New Roman"/>
+          <w:color w:val="000000"/>
+        </w:rPr>
+        <w:t>(Sapolsky et al. 2000, McHuron et al. 2018)</w:t>
       </w:r>
       <w:r>
         <w:rPr>
@@ -9370,23 +8671,7 @@
           <w:rFonts w:ascii="Times New Roman" w:eastAsia="Times New Roman" w:hAnsi="Times New Roman" w:cs="Times New Roman"/>
           <w:color w:val="000000"/>
         </w:rPr>
-        <w:t> (</w:t>
-      </w:r>
-      <w:proofErr w:type="spellStart"/>
-      <w:r>
-        <w:rPr>
-          <w:rFonts w:ascii="Times New Roman" w:eastAsia="Times New Roman" w:hAnsi="Times New Roman" w:cs="Times New Roman"/>
-          <w:color w:val="000000"/>
-        </w:rPr>
-        <w:t>Hopcraft</w:t>
-      </w:r>
-      <w:proofErr w:type="spellEnd"/>
-      <w:r>
-        <w:rPr>
-          <w:rFonts w:ascii="Times New Roman" w:eastAsia="Times New Roman" w:hAnsi="Times New Roman" w:cs="Times New Roman"/>
-          <w:color w:val="000000"/>
-        </w:rPr>
-        <w:t xml:space="preserve"> et al. 2005, Jaffe and Isbell 2009)</w:t>
+        <w:t> (Hopcraft et al. 2005, Jaffe and Isbell 2009)</w:t>
       </w:r>
       <w:r>
         <w:rPr>
@@ -9447,39 +8732,7 @@
           <w:rFonts w:ascii="Times New Roman" w:eastAsia="Times New Roman" w:hAnsi="Times New Roman" w:cs="Times New Roman"/>
           <w:color w:val="000000"/>
         </w:rPr>
-        <w:t>Irrespective of habitat type, the RSF analysis revealed that deer also strongly selected for the small islands of surviving vegetation post-fire within the study area, likely relying on these patches of vegetation for forage and shelter. Our findings suggest that unburned patches not only serve as important post-fire refuges for animals with smaller home ranges, like rodents (</w:t>
-      </w:r>
-      <w:proofErr w:type="spellStart"/>
-      <w:r>
-        <w:rPr>
-          <w:rFonts w:ascii="Times New Roman" w:eastAsia="Times New Roman" w:hAnsi="Times New Roman" w:cs="Times New Roman"/>
-          <w:color w:val="000000"/>
-        </w:rPr>
-        <w:t>Pereoglou</w:t>
-      </w:r>
-      <w:proofErr w:type="spellEnd"/>
-      <w:r>
-        <w:rPr>
-          <w:rFonts w:ascii="Times New Roman" w:eastAsia="Times New Roman" w:hAnsi="Times New Roman" w:cs="Times New Roman"/>
-          <w:color w:val="000000"/>
-        </w:rPr>
-        <w:t> et al. 2011) and birds (</w:t>
-      </w:r>
-      <w:proofErr w:type="spellStart"/>
-      <w:r>
-        <w:rPr>
-          <w:rFonts w:ascii="Times New Roman" w:eastAsia="Times New Roman" w:hAnsi="Times New Roman" w:cs="Times New Roman"/>
-          <w:color w:val="000000"/>
-        </w:rPr>
-        <w:t>Lindenmayer</w:t>
-      </w:r>
-      <w:proofErr w:type="spellEnd"/>
-      <w:r>
-        <w:rPr>
-          <w:rFonts w:ascii="Times New Roman" w:eastAsia="Times New Roman" w:hAnsi="Times New Roman" w:cs="Times New Roman"/>
-          <w:color w:val="000000"/>
-        </w:rPr>
-        <w:t xml:space="preserve"> et al. 2008) but may also facilitate a landscape supplementation strategy for species with larger home ranges that move between these unburned patches (Nimmo et al. 2019b). Threats to species imposed by widespread homogenization of landscapes from megafire are already being witnessed in other parts of the United States, </w:t>
+        <w:t xml:space="preserve">Irrespective of habitat type, the RSF analysis revealed that deer also strongly selected for the small islands of surviving vegetation post-fire within the study area, likely relying on these patches of vegetation for forage and shelter. Our findings suggest that unburned patches not only serve as important post-fire refuges for animals with smaller home ranges, like rodents (Pereoglou et al. 2011) and birds (Lindenmayer et al. 2008) but may also facilitate a landscape supplementation strategy for species with larger home ranges that move between these unburned patches (Nimmo et al. 2019b). Threats to species imposed by widespread homogenization of landscapes from megafire are already being witnessed in other parts of the United States, </w:t>
       </w:r>
       <w:r>
         <w:rPr>
@@ -9487,39 +8740,7 @@
           <w:color w:val="000000"/>
         </w:rPr>
         <w:lastRenderedPageBreak/>
-        <w:t>Australia, and the Amazon (Brando et al. 2020, </w:t>
-      </w:r>
-      <w:proofErr w:type="spellStart"/>
-      <w:r>
-        <w:rPr>
-          <w:rFonts w:ascii="Times New Roman" w:eastAsia="Times New Roman" w:hAnsi="Times New Roman" w:cs="Times New Roman"/>
-          <w:color w:val="000000"/>
-        </w:rPr>
-        <w:t>Pickrell</w:t>
-      </w:r>
-      <w:proofErr w:type="spellEnd"/>
-      <w:r>
-        <w:rPr>
-          <w:rFonts w:ascii="Times New Roman" w:eastAsia="Times New Roman" w:hAnsi="Times New Roman" w:cs="Times New Roman"/>
-          <w:color w:val="000000"/>
-        </w:rPr>
-        <w:t> and </w:t>
-      </w:r>
-      <w:proofErr w:type="spellStart"/>
-      <w:r>
-        <w:rPr>
-          <w:rFonts w:ascii="Times New Roman" w:eastAsia="Times New Roman" w:hAnsi="Times New Roman" w:cs="Times New Roman"/>
-          <w:color w:val="000000"/>
-        </w:rPr>
-        <w:t>Pennisi</w:t>
-      </w:r>
-      <w:proofErr w:type="spellEnd"/>
-      <w:r>
-        <w:rPr>
-          <w:rFonts w:ascii="Times New Roman" w:eastAsia="Times New Roman" w:hAnsi="Times New Roman" w:cs="Times New Roman"/>
-          <w:color w:val="000000"/>
-        </w:rPr>
-        <w:t> 2020). Generalist species and other larger-bodied animals, similar to black-tailed deer, may be less impacted by isolated megafire events, but repeated events that lead to permanent habitat conversion may exhaust the adaptive capacity of these species. Maintaining habitat heterogeneity and access to preferred vegetation patches may therefore be an important conservation consideration for deer and other species impacted by recent fires. Proper fire management before megafires occur and recovery programs that reseed lost plant species post-fire are key strategies currently being used in other parts of the world to help maintain landscape heterogeneity after these extreme events occur (Wintel et al. 2020).  </w:t>
+        <w:t>Australia, and the Amazon (Brando et al. 2020, Pickrell and Pennisi 2020). Generalist species and other larger-bodied animals, similar to black-tailed deer, may be less impacted by isolated megafire events, but repeated events that lead to permanent habitat conversion may exhaust the adaptive capacity of these species. Maintaining habitat heterogeneity and access to preferred vegetation patches may therefore be an important conservation consideration for deer and other species impacted by recent fires. Proper fire management before megafires occur and recovery programs that reseed lost plant species post-fire are key strategies currently being used in other parts of the world to help maintain landscape heterogeneity after these extreme events occur (Wintel et al. 2020).  </w:t>
       </w:r>
     </w:p>
     <w:p>
@@ -9537,21 +8758,7 @@
         <w:rPr>
           <w:rFonts w:ascii="Times New Roman" w:eastAsia="Times New Roman" w:hAnsi="Times New Roman" w:cs="Times New Roman"/>
         </w:rPr>
-        <w:t>Although we recognize the limitations of inference based on this one-time, natural experiment, our study contributes to a growing body of literature on the role of behavior in mediating animal responses to disturbance (</w:t>
-      </w:r>
-      <w:proofErr w:type="spellStart"/>
-      <w:r>
-        <w:rPr>
-          <w:rFonts w:ascii="Times New Roman" w:eastAsia="Times New Roman" w:hAnsi="Times New Roman" w:cs="Times New Roman"/>
-        </w:rPr>
-        <w:t>Sih</w:t>
-      </w:r>
-      <w:proofErr w:type="spellEnd"/>
-      <w:r>
-        <w:rPr>
-          <w:rFonts w:ascii="Times New Roman" w:eastAsia="Times New Roman" w:hAnsi="Times New Roman" w:cs="Times New Roman"/>
-        </w:rPr>
-        <w:t> et al. 2011). </w:t>
+        <w:t>Although we recognize the limitations of inference based on this one-time, natural experiment, our study contributes to a growing body of literature on the role of behavior in mediating animal responses to disturbance (Sih et al. 2011). </w:t>
       </w:r>
       <w:r>
         <w:rPr>
@@ -9588,23 +8795,7 @@
           <w:rFonts w:ascii="Times New Roman" w:eastAsia="Times New Roman" w:hAnsi="Times New Roman" w:cs="Times New Roman"/>
           <w:color w:val="000000"/>
         </w:rPr>
-        <w:t>oz et al. 2015). Animals may survive by changing their movement, diet, and intraspecific interactions, or shifting life events like migration or reproduction (Grazer and Martin 2012, Wong and </w:t>
-      </w:r>
-      <w:proofErr w:type="spellStart"/>
-      <w:r>
-        <w:rPr>
-          <w:rFonts w:ascii="Times New Roman" w:eastAsia="Times New Roman" w:hAnsi="Times New Roman" w:cs="Times New Roman"/>
-          <w:color w:val="000000"/>
-        </w:rPr>
-        <w:t>Candolin</w:t>
-      </w:r>
-      <w:proofErr w:type="spellEnd"/>
-      <w:r>
-        <w:rPr>
-          <w:rFonts w:ascii="Times New Roman" w:eastAsia="Times New Roman" w:hAnsi="Times New Roman" w:cs="Times New Roman"/>
-          <w:color w:val="000000"/>
-        </w:rPr>
-        <w:t> 2014, Cohen et al. 2018). Meanwhile, fixed behavioral</w:t>
+        <w:t>oz et al. 2015). Animals may survive by changing their movement, diet, and intraspecific interactions, or shifting life events like migration or reproduction (Grazer and Martin 2012, Wong and Candolin 2014, Cohen et al. 2018). Meanwhile, fixed behavioral</w:t>
       </w:r>
       <w:r>
         <w:rPr>
@@ -9660,23 +8851,7 @@
           <w:rFonts w:ascii="Times New Roman" w:eastAsia="Times New Roman" w:hAnsi="Times New Roman" w:cs="Times New Roman"/>
           <w:color w:val="000000"/>
         </w:rPr>
-        <w:t>syndromes may shape inter-individual variation in responses to disturbance, and disturbance may thus drive selection for greater plasticity (</w:t>
-      </w:r>
-      <w:proofErr w:type="spellStart"/>
-      <w:r>
-        <w:rPr>
-          <w:rFonts w:ascii="Times New Roman" w:eastAsia="Times New Roman" w:hAnsi="Times New Roman" w:cs="Times New Roman"/>
-          <w:color w:val="000000"/>
-        </w:rPr>
-        <w:t>Sih</w:t>
-      </w:r>
-      <w:proofErr w:type="spellEnd"/>
-      <w:r>
-        <w:rPr>
-          <w:rFonts w:ascii="Times New Roman" w:eastAsia="Times New Roman" w:hAnsi="Times New Roman" w:cs="Times New Roman"/>
-          <w:color w:val="000000"/>
-        </w:rPr>
-        <w:t xml:space="preserve"> et al. 2004). Future research should consider the trade-offs between behavioral plasticity and fixed behavioral strategies </w:t>
+        <w:t xml:space="preserve">syndromes may shape inter-individual variation in responses to disturbance, and disturbance may thus drive selection for greater plasticity (Sih et al. 2004). Future research should consider the trade-offs between behavioral plasticity and fixed behavioral strategies </w:t>
       </w:r>
       <w:r>
         <w:rPr>
@@ -9804,25 +8979,7 @@
           <w:color w:val="000000"/>
           <w:shd w:val="clear" w:color="auto" w:fill="FFFFFF"/>
         </w:rPr>
-        <w:t xml:space="preserve">We would like to thank J. </w:t>
-      </w:r>
-      <w:proofErr w:type="spellStart"/>
-      <w:r>
-        <w:rPr>
-          <w:rFonts w:ascii="Times New Roman" w:eastAsia="Times New Roman" w:hAnsi="Times New Roman" w:cs="Times New Roman"/>
-          <w:color w:val="000000"/>
-          <w:shd w:val="clear" w:color="auto" w:fill="FFFFFF"/>
-        </w:rPr>
-        <w:t>Dorcy</w:t>
-      </w:r>
-      <w:proofErr w:type="spellEnd"/>
-      <w:r>
-        <w:rPr>
-          <w:rFonts w:ascii="Times New Roman" w:eastAsia="Times New Roman" w:hAnsi="Times New Roman" w:cs="Times New Roman"/>
-          <w:color w:val="000000"/>
-          <w:shd w:val="clear" w:color="auto" w:fill="FFFFFF"/>
-        </w:rPr>
-        <w:t>, T. McWilliams, A. Smith and the rest of the Hopland Research and Extension Center staff for support in fieldwork. Thank you to Planet Labs for donating satellite imagery. Funding was provided by the California Department of Fish and Wildlife. K. Gaynor was supported by the Schmidt Science Fellows in partnership with the Rhodes Trust. The California Department of Fish and Wildlife and the University of California - Berkeley Animal Care and Use Committee approved all capture procedures.</w:t>
+        <w:t>We would like to thank J. Dorcy, T. McWilliams, A. Smith and the rest of the Hopland Research and Extension Center staff for support in fieldwork. Thank you to Planet Labs for donating satellite imagery. Funding was provided by the California Department of Fish and Wildlife. K. Gaynor was supported by the Schmidt Science Fellows in partnership with the Rhodes Trust. The California Department of Fish and Wildlife and the University of California - Berkeley Animal Care and Use Committee approved all capture procedures.</w:t>
       </w:r>
       <w:r>
         <w:rPr>
@@ -9886,23 +9043,7 @@
           <w:rFonts w:ascii="Times New Roman" w:eastAsia="Times New Roman" w:hAnsi="Times New Roman" w:cs="Times New Roman"/>
           <w:color w:val="000000"/>
         </w:rPr>
-        <w:t xml:space="preserve">S. E. S. </w:t>
-      </w:r>
-      <w:proofErr w:type="spellStart"/>
-      <w:r>
-        <w:rPr>
-          <w:rFonts w:ascii="Times New Roman" w:eastAsia="Times New Roman" w:hAnsi="Times New Roman" w:cs="Times New Roman"/>
-          <w:color w:val="000000"/>
-        </w:rPr>
-        <w:t>Kreling</w:t>
-      </w:r>
-      <w:proofErr w:type="spellEnd"/>
-      <w:r>
-        <w:rPr>
-          <w:rFonts w:ascii="Times New Roman" w:eastAsia="Times New Roman" w:hAnsi="Times New Roman" w:cs="Times New Roman"/>
-          <w:color w:val="000000"/>
-        </w:rPr>
-        <w:t xml:space="preserve"> and K. M. Gaynor led the writing of the manuscript, design of study methodology, and data analysis. Both authors contributed equally. All authors helped conceive study methodology, contributed critically to the drafts, and gave final approval for publication. A. McInturff and K. L. Calhoun also assisted with data collection in the field. </w:t>
+        <w:t>S. E. S. Kreling and K. M. Gaynor led the writing of the manuscript, design of study methodology, and data analysis. Both authors contributed equally. All authors helped conceive study methodology, contributed critically to the drafts, and gave final approval for publication. A. McInturff and K. L. Calhoun also assisted with data collection in the field. </w:t>
       </w:r>
     </w:p>
     <w:p>
@@ -10030,23 +9171,13 @@
           <w:szCs w:val="18"/>
         </w:rPr>
       </w:pPr>
-      <w:proofErr w:type="spellStart"/>
-      <w:r>
-        <w:rPr>
-          <w:rFonts w:ascii="Times New Roman" w:eastAsia="Times New Roman" w:hAnsi="Times New Roman" w:cs="Times New Roman"/>
-          <w:color w:val="000000"/>
-          <w:shd w:val="clear" w:color="auto" w:fill="FFFFFF"/>
-        </w:rPr>
-        <w:t>Abatzoglou</w:t>
-      </w:r>
-      <w:proofErr w:type="spellEnd"/>
-      <w:r>
-        <w:rPr>
-          <w:rFonts w:ascii="Times New Roman" w:eastAsia="Times New Roman" w:hAnsi="Times New Roman" w:cs="Times New Roman"/>
-          <w:color w:val="000000"/>
-          <w:shd w:val="clear" w:color="auto" w:fill="FFFFFF"/>
-        </w:rPr>
-        <w:t>, J. T. &amp; Williams, A. P. 2016. Impact of anthropogenic climate change on wildfire across western US forests. PNAS, 113</w:t>
+      <w:r>
+        <w:rPr>
+          <w:rFonts w:ascii="Times New Roman" w:eastAsia="Times New Roman" w:hAnsi="Times New Roman" w:cs="Times New Roman"/>
+          <w:color w:val="000000"/>
+          <w:shd w:val="clear" w:color="auto" w:fill="FFFFFF"/>
+        </w:rPr>
+        <w:t>Abatzoglou, J. T. &amp; Williams, A. P. 2016. Impact of anthropogenic climate change on wildfire across western US forests. PNAS, 113</w:t>
       </w:r>
       <w:r>
         <w:rPr>
@@ -10083,41 +9214,13 @@
           <w:szCs w:val="18"/>
         </w:rPr>
       </w:pPr>
-      <w:proofErr w:type="spellStart"/>
-      <w:r>
-        <w:rPr>
-          <w:rFonts w:ascii="Times New Roman" w:eastAsia="Times New Roman" w:hAnsi="Times New Roman" w:cs="Times New Roman"/>
-          <w:color w:val="000000"/>
-          <w:shd w:val="clear" w:color="auto" w:fill="FFFFFF"/>
-        </w:rPr>
-        <w:t>Abatzoglou</w:t>
-      </w:r>
-      <w:proofErr w:type="spellEnd"/>
-      <w:r>
-        <w:rPr>
-          <w:rFonts w:ascii="Times New Roman" w:eastAsia="Times New Roman" w:hAnsi="Times New Roman" w:cs="Times New Roman"/>
-          <w:color w:val="000000"/>
-          <w:shd w:val="clear" w:color="auto" w:fill="FFFFFF"/>
-        </w:rPr>
-        <w:t>, J. T., Williams, A. P., </w:t>
-      </w:r>
-      <w:proofErr w:type="spellStart"/>
-      <w:r>
-        <w:rPr>
-          <w:rFonts w:ascii="Times New Roman" w:eastAsia="Times New Roman" w:hAnsi="Times New Roman" w:cs="Times New Roman"/>
-          <w:color w:val="000000"/>
-          <w:shd w:val="clear" w:color="auto" w:fill="FFFFFF"/>
-        </w:rPr>
-        <w:t>Barbero</w:t>
-      </w:r>
-      <w:proofErr w:type="spellEnd"/>
-      <w:r>
-        <w:rPr>
-          <w:rFonts w:ascii="Times New Roman" w:eastAsia="Times New Roman" w:hAnsi="Times New Roman" w:cs="Times New Roman"/>
-          <w:color w:val="000000"/>
-          <w:shd w:val="clear" w:color="auto" w:fill="FFFFFF"/>
-        </w:rPr>
-        <w:t>, R. 2018. Global emergence of anthropogenic climate change in fire weather indices. Geophysical Research Letters, 46</w:t>
+      <w:r>
+        <w:rPr>
+          <w:rFonts w:ascii="Times New Roman" w:eastAsia="Times New Roman" w:hAnsi="Times New Roman" w:cs="Times New Roman"/>
+          <w:color w:val="000000"/>
+          <w:shd w:val="clear" w:color="auto" w:fill="FFFFFF"/>
+        </w:rPr>
+        <w:t>Abatzoglou, J. T., Williams, A. P., Barbero, R. 2018. Global emergence of anthropogenic climate change in fire weather indices. Geophysical Research Letters, 46</w:t>
       </w:r>
       <w:r>
         <w:rPr>
@@ -10154,59 +9257,13 @@
           <w:szCs w:val="18"/>
         </w:rPr>
       </w:pPr>
-      <w:proofErr w:type="spellStart"/>
-      <w:r>
-        <w:rPr>
-          <w:rFonts w:ascii="Times New Roman" w:eastAsia="Times New Roman" w:hAnsi="Times New Roman" w:cs="Times New Roman"/>
-          <w:color w:val="000000"/>
-          <w:shd w:val="clear" w:color="auto" w:fill="FFFFFF"/>
-        </w:rPr>
-        <w:t>Abrahms</w:t>
-      </w:r>
-      <w:proofErr w:type="spellEnd"/>
-      <w:r>
-        <w:rPr>
-          <w:rFonts w:ascii="Times New Roman" w:eastAsia="Times New Roman" w:hAnsi="Times New Roman" w:cs="Times New Roman"/>
-          <w:color w:val="000000"/>
-          <w:shd w:val="clear" w:color="auto" w:fill="FFFFFF"/>
-        </w:rPr>
-        <w:t>, B., Seidel, D. P., Dougherty, E., Hazen, E. L., </w:t>
-      </w:r>
-      <w:proofErr w:type="spellStart"/>
-      <w:r>
-        <w:rPr>
-          <w:rFonts w:ascii="Times New Roman" w:eastAsia="Times New Roman" w:hAnsi="Times New Roman" w:cs="Times New Roman"/>
-          <w:color w:val="000000"/>
-          <w:shd w:val="clear" w:color="auto" w:fill="FFFFFF"/>
-        </w:rPr>
-        <w:t>Bogard</w:t>
-      </w:r>
-      <w:proofErr w:type="spellEnd"/>
-      <w:r>
-        <w:rPr>
-          <w:rFonts w:ascii="Times New Roman" w:eastAsia="Times New Roman" w:hAnsi="Times New Roman" w:cs="Times New Roman"/>
-          <w:color w:val="000000"/>
-          <w:shd w:val="clear" w:color="auto" w:fill="FFFFFF"/>
-        </w:rPr>
-        <w:t xml:space="preserve">, S. J., Wilson, A. M., McNutt, J. W., Costa, D. P., Blake, S., </w:t>
-      </w:r>
-      <w:proofErr w:type="spellStart"/>
-      <w:r>
-        <w:rPr>
-          <w:rFonts w:ascii="Times New Roman" w:eastAsia="Times New Roman" w:hAnsi="Times New Roman" w:cs="Times New Roman"/>
-          <w:color w:val="000000"/>
-          <w:shd w:val="clear" w:color="auto" w:fill="FFFFFF"/>
-        </w:rPr>
-        <w:t>Brashares</w:t>
-      </w:r>
-      <w:proofErr w:type="spellEnd"/>
-      <w:r>
-        <w:rPr>
-          <w:rFonts w:ascii="Times New Roman" w:eastAsia="Times New Roman" w:hAnsi="Times New Roman" w:cs="Times New Roman"/>
-          <w:color w:val="000000"/>
-          <w:shd w:val="clear" w:color="auto" w:fill="FFFFFF"/>
-        </w:rPr>
-        <w:t>, J. S., Getz, W. M. 2017. Suite of simple metric reveals common movement syndromes across vertebrate taxa. Movement Ecology 5.</w:t>
+      <w:r>
+        <w:rPr>
+          <w:rFonts w:ascii="Times New Roman" w:eastAsia="Times New Roman" w:hAnsi="Times New Roman" w:cs="Times New Roman"/>
+          <w:color w:val="000000"/>
+          <w:shd w:val="clear" w:color="auto" w:fill="FFFFFF"/>
+        </w:rPr>
+        <w:t>Abrahms, B., Seidel, D. P., Dougherty, E., Hazen, E. L., Bogard, S. J., Wilson, A. M., McNutt, J. W., Costa, D. P., Blake, S., Brashares, J. S., Getz, W. M. 2017. Suite of simple metric reveals common movement syndromes across vertebrate taxa. Movement Ecology 5.</w:t>
       </w:r>
       <w:r>
         <w:rPr>
@@ -10227,53 +9284,12 @@
           <w:szCs w:val="18"/>
         </w:rPr>
       </w:pPr>
-      <w:proofErr w:type="spellStart"/>
-      <w:r>
-        <w:rPr>
-          <w:rFonts w:ascii="Times New Roman" w:eastAsia="Times New Roman" w:hAnsi="Times New Roman" w:cs="Times New Roman"/>
-          <w:color w:val="000000"/>
-        </w:rPr>
-        <w:t>Abrahms</w:t>
-      </w:r>
-      <w:proofErr w:type="spellEnd"/>
-      <w:r>
-        <w:rPr>
-          <w:rFonts w:ascii="Times New Roman" w:eastAsia="Times New Roman" w:hAnsi="Times New Roman" w:cs="Times New Roman"/>
-          <w:color w:val="000000"/>
-        </w:rPr>
-        <w:t xml:space="preserve">, B., Hazen, E. L., </w:t>
-      </w:r>
-      <w:proofErr w:type="spellStart"/>
-      <w:r>
-        <w:rPr>
-          <w:rFonts w:ascii="Times New Roman" w:eastAsia="Times New Roman" w:hAnsi="Times New Roman" w:cs="Times New Roman"/>
-          <w:color w:val="000000"/>
-        </w:rPr>
-        <w:t>Bograd</w:t>
-      </w:r>
-      <w:proofErr w:type="spellEnd"/>
-      <w:r>
-        <w:rPr>
-          <w:rFonts w:ascii="Times New Roman" w:eastAsia="Times New Roman" w:hAnsi="Times New Roman" w:cs="Times New Roman"/>
-          <w:color w:val="000000"/>
-        </w:rPr>
-        <w:t xml:space="preserve">, S. J., </w:t>
-      </w:r>
-      <w:proofErr w:type="spellStart"/>
-      <w:r>
-        <w:rPr>
-          <w:rFonts w:ascii="Times New Roman" w:eastAsia="Times New Roman" w:hAnsi="Times New Roman" w:cs="Times New Roman"/>
-          <w:color w:val="000000"/>
-        </w:rPr>
-        <w:t>Brashares</w:t>
-      </w:r>
-      <w:proofErr w:type="spellEnd"/>
-      <w:r>
-        <w:rPr>
-          <w:rFonts w:ascii="Times New Roman" w:eastAsia="Times New Roman" w:hAnsi="Times New Roman" w:cs="Times New Roman"/>
-          <w:color w:val="000000"/>
-        </w:rPr>
-        <w:t xml:space="preserve">, J. S., Robinson, P. W., Scales, K. L., Crocker, D. E. &amp; Costa, D. P. </w:t>
+      <w:r>
+        <w:rPr>
+          <w:rFonts w:ascii="Times New Roman" w:eastAsia="Times New Roman" w:hAnsi="Times New Roman" w:cs="Times New Roman"/>
+          <w:color w:val="000000"/>
+        </w:rPr>
+        <w:t xml:space="preserve">Abrahms, B., Hazen, E. L., Bograd, S. J., Brashares, J. S., Robinson, P. W., Scales, K. L., Crocker, D. E. &amp; Costa, D. P. </w:t>
       </w:r>
       <w:r>
         <w:rPr>
@@ -10380,25 +9396,7 @@
           <w:shd w:val="clear" w:color="auto" w:fill="FFFFFF"/>
         </w:rPr>
         <w:lastRenderedPageBreak/>
-        <w:t xml:space="preserve">Allred, B. W., </w:t>
-      </w:r>
-      <w:proofErr w:type="spellStart"/>
-      <w:r>
-        <w:rPr>
-          <w:rFonts w:ascii="Times New Roman" w:eastAsia="Times New Roman" w:hAnsi="Times New Roman" w:cs="Times New Roman"/>
-          <w:color w:val="000000"/>
-          <w:shd w:val="clear" w:color="auto" w:fill="FFFFFF"/>
-        </w:rPr>
-        <w:t>Fuhlendorf</w:t>
-      </w:r>
-      <w:proofErr w:type="spellEnd"/>
-      <w:r>
-        <w:rPr>
-          <w:rFonts w:ascii="Times New Roman" w:eastAsia="Times New Roman" w:hAnsi="Times New Roman" w:cs="Times New Roman"/>
-          <w:color w:val="000000"/>
-          <w:shd w:val="clear" w:color="auto" w:fill="FFFFFF"/>
-        </w:rPr>
-        <w:t>, S. D., Engle, D. M. &amp; Elmore, R. D. 2011. Ungulate preference for burned patches reveals strength of fire-grazing interaction. Ecology and Evolution, 1</w:t>
+        <w:t>Allred, B. W., Fuhlendorf, S. D., Engle, D. M. &amp; Elmore, R. D. 2011. Ungulate preference for burned patches reveals strength of fire-grazing interaction. Ecology and Evolution, 1</w:t>
       </w:r>
       <w:r>
         <w:rPr>
@@ -10483,23 +9481,7 @@
           <w:rFonts w:ascii="Times New Roman" w:eastAsia="Times New Roman" w:hAnsi="Times New Roman" w:cs="Times New Roman"/>
           <w:color w:val="000000"/>
         </w:rPr>
-        <w:t>Barton, K. 2018. </w:t>
-      </w:r>
-      <w:proofErr w:type="spellStart"/>
-      <w:r>
-        <w:rPr>
-          <w:rFonts w:ascii="Times New Roman" w:eastAsia="Times New Roman" w:hAnsi="Times New Roman" w:cs="Times New Roman"/>
-          <w:color w:val="000000"/>
-        </w:rPr>
-        <w:t>MuMIn</w:t>
-      </w:r>
-      <w:proofErr w:type="spellEnd"/>
-      <w:r>
-        <w:rPr>
-          <w:rFonts w:ascii="Times New Roman" w:eastAsia="Times New Roman" w:hAnsi="Times New Roman" w:cs="Times New Roman"/>
-          <w:color w:val="000000"/>
-        </w:rPr>
-        <w:t>: multi-model inference. R package version 1.42.1. </w:t>
+        <w:t>Barton, K. 2018. MuMIn: multi-model inference. R package version 1.42.1. </w:t>
       </w:r>
       <w:hyperlink r:id="rId13" w:tgtFrame="_blank" w:history="1">
         <w:r>
@@ -10535,39 +9517,7 @@
           <w:rFonts w:ascii="Times New Roman" w:eastAsia="Times New Roman" w:hAnsi="Times New Roman" w:cs="Times New Roman"/>
           <w:color w:val="000000"/>
         </w:rPr>
-        <w:t>Bates, D., </w:t>
-      </w:r>
-      <w:proofErr w:type="spellStart"/>
-      <w:r>
-        <w:rPr>
-          <w:rFonts w:ascii="Times New Roman" w:eastAsia="Times New Roman" w:hAnsi="Times New Roman" w:cs="Times New Roman"/>
-          <w:color w:val="000000"/>
-        </w:rPr>
-        <w:t>Maechler</w:t>
-      </w:r>
-      <w:proofErr w:type="spellEnd"/>
-      <w:r>
-        <w:rPr>
-          <w:rFonts w:ascii="Times New Roman" w:eastAsia="Times New Roman" w:hAnsi="Times New Roman" w:cs="Times New Roman"/>
-          <w:color w:val="000000"/>
-        </w:rPr>
-        <w:t>, M., </w:t>
-      </w:r>
-      <w:proofErr w:type="spellStart"/>
-      <w:r>
-        <w:rPr>
-          <w:rFonts w:ascii="Times New Roman" w:eastAsia="Times New Roman" w:hAnsi="Times New Roman" w:cs="Times New Roman"/>
-          <w:color w:val="000000"/>
-        </w:rPr>
-        <w:t>Bolker</w:t>
-      </w:r>
-      <w:proofErr w:type="spellEnd"/>
-      <w:r>
-        <w:rPr>
-          <w:rFonts w:ascii="Times New Roman" w:eastAsia="Times New Roman" w:hAnsi="Times New Roman" w:cs="Times New Roman"/>
-          <w:color w:val="000000"/>
-        </w:rPr>
-        <w:t>, B., Walker, S. 2015. Fitting linear mixed-effects models using lme4. Journal of Statistical Software 67:1</w:t>
+        <w:t>Bates, D., Maechler, M., Bolker, B., Walker, S. 2015. Fitting linear mixed-effects models using lme4. Journal of Statistical Software 67:1</w:t>
       </w:r>
       <w:r>
         <w:rPr>
@@ -10704,43 +9654,7 @@
           <w:color w:val="000000"/>
           <w:shd w:val="clear" w:color="auto" w:fill="FFFFFF"/>
         </w:rPr>
-        <w:t xml:space="preserve">Bose, S., Forrester, T. D., </w:t>
-      </w:r>
-      <w:proofErr w:type="spellStart"/>
-      <w:r>
-        <w:rPr>
-          <w:rFonts w:ascii="Times New Roman" w:eastAsia="Times New Roman" w:hAnsi="Times New Roman" w:cs="Times New Roman"/>
-          <w:color w:val="000000"/>
-          <w:shd w:val="clear" w:color="auto" w:fill="FFFFFF"/>
-        </w:rPr>
-        <w:t>Casady</w:t>
-      </w:r>
-      <w:proofErr w:type="spellEnd"/>
-      <w:r>
-        <w:rPr>
-          <w:rFonts w:ascii="Times New Roman" w:eastAsia="Times New Roman" w:hAnsi="Times New Roman" w:cs="Times New Roman"/>
-          <w:color w:val="000000"/>
-          <w:shd w:val="clear" w:color="auto" w:fill="FFFFFF"/>
-        </w:rPr>
-        <w:t xml:space="preserve">, D. S., </w:t>
-      </w:r>
-      <w:proofErr w:type="spellStart"/>
-      <w:r>
-        <w:rPr>
-          <w:rFonts w:ascii="Times New Roman" w:eastAsia="Times New Roman" w:hAnsi="Times New Roman" w:cs="Times New Roman"/>
-          <w:color w:val="000000"/>
-          <w:shd w:val="clear" w:color="auto" w:fill="FFFFFF"/>
-        </w:rPr>
-        <w:t>Wittmer</w:t>
-      </w:r>
-      <w:proofErr w:type="spellEnd"/>
-      <w:r>
-        <w:rPr>
-          <w:rFonts w:ascii="Times New Roman" w:eastAsia="Times New Roman" w:hAnsi="Times New Roman" w:cs="Times New Roman"/>
-          <w:color w:val="000000"/>
-          <w:shd w:val="clear" w:color="auto" w:fill="FFFFFF"/>
-        </w:rPr>
-        <w:t xml:space="preserve">, H. U. </w:t>
+        <w:t xml:space="preserve">Bose, S., Forrester, T. D., Casady, D. S., Wittmer, H. U. </w:t>
       </w:r>
       <w:r>
         <w:rPr>
@@ -10830,23 +9744,7 @@
           <w:rFonts w:ascii="Times New Roman" w:eastAsia="Times New Roman" w:hAnsi="Times New Roman" w:cs="Times New Roman"/>
           <w:color w:val="000000"/>
         </w:rPr>
-        <w:t>Boyce, M., Vernier, P., Nielsen, S., </w:t>
-      </w:r>
-      <w:proofErr w:type="spellStart"/>
-      <w:r>
-        <w:rPr>
-          <w:rFonts w:ascii="Times New Roman" w:eastAsia="Times New Roman" w:hAnsi="Times New Roman" w:cs="Times New Roman"/>
-          <w:color w:val="000000"/>
-        </w:rPr>
-        <w:t>Schmiegelow</w:t>
-      </w:r>
-      <w:proofErr w:type="spellEnd"/>
-      <w:r>
-        <w:rPr>
-          <w:rFonts w:ascii="Times New Roman" w:eastAsia="Times New Roman" w:hAnsi="Times New Roman" w:cs="Times New Roman"/>
-          <w:color w:val="000000"/>
-        </w:rPr>
-        <w:t>, F. 2002. Evaluating resource selection functions. Ecological Modelling 157</w:t>
+        <w:t>Boyce, M., Vernier, P., Nielsen, S., Schmiegelow, F. 2002. Evaluating resource selection functions. Ecological Modelling 157</w:t>
       </w:r>
       <w:r>
         <w:rPr>
@@ -10879,71 +9777,7 @@
           <w:rFonts w:ascii="Times New Roman" w:eastAsia="Times New Roman" w:hAnsi="Times New Roman" w:cs="Times New Roman"/>
           <w:color w:val="000000"/>
         </w:rPr>
-        <w:t>Brando, P., Macedo, M., </w:t>
-      </w:r>
-      <w:proofErr w:type="spellStart"/>
-      <w:r>
-        <w:rPr>
-          <w:rFonts w:ascii="Times New Roman" w:eastAsia="Times New Roman" w:hAnsi="Times New Roman" w:cs="Times New Roman"/>
-          <w:color w:val="000000"/>
-        </w:rPr>
-        <w:t>Silvério</w:t>
-      </w:r>
-      <w:proofErr w:type="spellEnd"/>
-      <w:r>
-        <w:rPr>
-          <w:rFonts w:ascii="Times New Roman" w:eastAsia="Times New Roman" w:hAnsi="Times New Roman" w:cs="Times New Roman"/>
-          <w:color w:val="000000"/>
-        </w:rPr>
-        <w:t>, D., </w:t>
-      </w:r>
-      <w:proofErr w:type="spellStart"/>
-      <w:r>
-        <w:rPr>
-          <w:rFonts w:ascii="Times New Roman" w:eastAsia="Times New Roman" w:hAnsi="Times New Roman" w:cs="Times New Roman"/>
-          <w:color w:val="000000"/>
-        </w:rPr>
-        <w:t>Rattis</w:t>
-      </w:r>
-      <w:proofErr w:type="spellEnd"/>
-      <w:r>
-        <w:rPr>
-          <w:rFonts w:ascii="Times New Roman" w:eastAsia="Times New Roman" w:hAnsi="Times New Roman" w:cs="Times New Roman"/>
-          <w:color w:val="000000"/>
-        </w:rPr>
-        <w:t>, L., </w:t>
-      </w:r>
-      <w:proofErr w:type="spellStart"/>
-      <w:r>
-        <w:rPr>
-          <w:rFonts w:ascii="Times New Roman" w:eastAsia="Times New Roman" w:hAnsi="Times New Roman" w:cs="Times New Roman"/>
-          <w:color w:val="000000"/>
-        </w:rPr>
-        <w:t>Paolucci</w:t>
-      </w:r>
-      <w:proofErr w:type="spellEnd"/>
-      <w:r>
-        <w:rPr>
-          <w:rFonts w:ascii="Times New Roman" w:eastAsia="Times New Roman" w:hAnsi="Times New Roman" w:cs="Times New Roman"/>
-          <w:color w:val="000000"/>
-        </w:rPr>
-        <w:t>, L., </w:t>
-      </w:r>
-      <w:proofErr w:type="spellStart"/>
-      <w:r>
-        <w:rPr>
-          <w:rFonts w:ascii="Times New Roman" w:eastAsia="Times New Roman" w:hAnsi="Times New Roman" w:cs="Times New Roman"/>
-          <w:color w:val="000000"/>
-        </w:rPr>
-        <w:t>Alencar</w:t>
-      </w:r>
-      <w:proofErr w:type="spellEnd"/>
-      <w:r>
-        <w:rPr>
-          <w:rFonts w:ascii="Times New Roman" w:eastAsia="Times New Roman" w:hAnsi="Times New Roman" w:cs="Times New Roman"/>
-          <w:color w:val="000000"/>
-        </w:rPr>
-        <w:t>, A., Coe, M., Amorim, C. 2020. Amazon wildfires: scenes from a foreseeable disaster. Flora, 258</w:t>
+        <w:t>Brando, P., Macedo, M., Silvério, D., Rattis, L., Paolucci, L., Alencar, A., Coe, M., Amorim, C. 2020. Amazon wildfires: scenes from a foreseeable disaster. Flora, 258</w:t>
       </w:r>
       <w:r>
         <w:rPr>
@@ -11038,53 +9872,12 @@
           <w:szCs w:val="18"/>
         </w:rPr>
       </w:pPr>
-      <w:proofErr w:type="spellStart"/>
-      <w:r>
-        <w:rPr>
-          <w:rFonts w:ascii="Times New Roman" w:eastAsia="Times New Roman" w:hAnsi="Times New Roman" w:cs="Times New Roman"/>
-          <w:color w:val="000000"/>
-        </w:rPr>
-        <w:t>Calenge</w:t>
-      </w:r>
-      <w:proofErr w:type="spellEnd"/>
-      <w:r>
-        <w:rPr>
-          <w:rFonts w:ascii="Times New Roman" w:eastAsia="Times New Roman" w:hAnsi="Times New Roman" w:cs="Times New Roman"/>
-          <w:color w:val="000000"/>
-        </w:rPr>
-        <w:t xml:space="preserve">, C. 2006. </w:t>
-      </w:r>
-      <w:proofErr w:type="spellStart"/>
-      <w:r>
-        <w:rPr>
-          <w:rFonts w:ascii="Times New Roman" w:eastAsia="Times New Roman" w:hAnsi="Times New Roman" w:cs="Times New Roman"/>
-          <w:color w:val="000000"/>
-        </w:rPr>
-        <w:t>adehabitatHR</w:t>
-      </w:r>
-      <w:proofErr w:type="spellEnd"/>
-      <w:r>
-        <w:rPr>
-          <w:rFonts w:ascii="Times New Roman" w:eastAsia="Times New Roman" w:hAnsi="Times New Roman" w:cs="Times New Roman"/>
-          <w:color w:val="000000"/>
-        </w:rPr>
-        <w:t>: a tool for the analysis of space and habitat </w:t>
-      </w:r>
-      <w:proofErr w:type="gramStart"/>
-      <w:r>
-        <w:rPr>
-          <w:rFonts w:ascii="Times New Roman" w:eastAsia="Times New Roman" w:hAnsi="Times New Roman" w:cs="Times New Roman"/>
-          <w:color w:val="000000"/>
-        </w:rPr>
-        <w:t>use</w:t>
-      </w:r>
-      <w:proofErr w:type="gramEnd"/>
-      <w:r>
-        <w:rPr>
-          <w:rFonts w:ascii="Times New Roman" w:eastAsia="Times New Roman" w:hAnsi="Times New Roman" w:cs="Times New Roman"/>
-          <w:color w:val="000000"/>
-        </w:rPr>
-        <w:t> by animals. Ecological Modeling. </w:t>
+      <w:r>
+        <w:rPr>
+          <w:rFonts w:ascii="Times New Roman" w:eastAsia="Times New Roman" w:hAnsi="Times New Roman" w:cs="Times New Roman"/>
+          <w:color w:val="000000"/>
+        </w:rPr>
+        <w:t>Calenge, C. 2006. adehabitatHR: a tool for the analysis of space and habitat use by animals. Ecological Modeling. </w:t>
       </w:r>
       <w:r>
         <w:rPr>
@@ -11150,25 +9943,7 @@
           <w:color w:val="000000"/>
           <w:shd w:val="clear" w:color="auto" w:fill="FFFFFF"/>
         </w:rPr>
-        <w:t xml:space="preserve">Chas-Amil, M. L., </w:t>
-      </w:r>
-      <w:proofErr w:type="spellStart"/>
-      <w:r>
-        <w:rPr>
-          <w:rFonts w:ascii="Times New Roman" w:eastAsia="Times New Roman" w:hAnsi="Times New Roman" w:cs="Times New Roman"/>
-          <w:color w:val="000000"/>
-          <w:shd w:val="clear" w:color="auto" w:fill="FFFFFF"/>
-        </w:rPr>
-        <w:t>Touza</w:t>
-      </w:r>
-      <w:proofErr w:type="spellEnd"/>
-      <w:r>
-        <w:rPr>
-          <w:rFonts w:ascii="Times New Roman" w:eastAsia="Times New Roman" w:hAnsi="Times New Roman" w:cs="Times New Roman"/>
-          <w:color w:val="000000"/>
-          <w:shd w:val="clear" w:color="auto" w:fill="FFFFFF"/>
-        </w:rPr>
-        <w:t>, J. &amp; Garc</w:t>
+        <w:t>Chas-Amil, M. L., Touza, J. &amp; Garc</w:t>
       </w:r>
       <w:r>
         <w:rPr>
@@ -11223,39 +9998,7 @@
           <w:rFonts w:ascii="Times New Roman" w:eastAsia="Times New Roman" w:hAnsi="Times New Roman" w:cs="Times New Roman"/>
           <w:color w:val="000000"/>
         </w:rPr>
-        <w:t xml:space="preserve">Cherry, M. J., Chandler, R. B., Garrison, E. P., Crawford, D. A., Kelly, B. D., </w:t>
-      </w:r>
-      <w:proofErr w:type="spellStart"/>
-      <w:r>
-        <w:rPr>
-          <w:rFonts w:ascii="Times New Roman" w:eastAsia="Times New Roman" w:hAnsi="Times New Roman" w:cs="Times New Roman"/>
-          <w:color w:val="000000"/>
-        </w:rPr>
-        <w:t>Shindle</w:t>
-      </w:r>
-      <w:proofErr w:type="spellEnd"/>
-      <w:r>
-        <w:rPr>
-          <w:rFonts w:ascii="Times New Roman" w:eastAsia="Times New Roman" w:hAnsi="Times New Roman" w:cs="Times New Roman"/>
-          <w:color w:val="000000"/>
-        </w:rPr>
-        <w:t xml:space="preserve">, D. B., </w:t>
-      </w:r>
-      <w:proofErr w:type="spellStart"/>
-      <w:r>
-        <w:rPr>
-          <w:rFonts w:ascii="Times New Roman" w:eastAsia="Times New Roman" w:hAnsi="Times New Roman" w:cs="Times New Roman"/>
-          <w:color w:val="000000"/>
-        </w:rPr>
-        <w:t>Godsea</w:t>
-      </w:r>
-      <w:proofErr w:type="spellEnd"/>
-      <w:r>
-        <w:rPr>
-          <w:rFonts w:ascii="Times New Roman" w:eastAsia="Times New Roman" w:hAnsi="Times New Roman" w:cs="Times New Roman"/>
-          <w:color w:val="000000"/>
-        </w:rPr>
-        <w:t>, K. G., Miller, K. V. &amp; Conner, L. M. 2018. Wildfire affects space use and movement of white-tailed deer in a tropical pyric landscape. Forest Ecology and Management, 409</w:t>
+        <w:t>Cherry, M. J., Chandler, R. B., Garrison, E. P., Crawford, D. A., Kelly, B. D., Shindle, D. B., Godsea, K. G., Miller, K. V. &amp; Conner, L. M. 2018. Wildfire affects space use and movement of white-tailed deer in a tropical pyric landscape. Forest Ecology and Management, 409</w:t>
       </w:r>
       <w:r>
         <w:rPr>
@@ -11318,23 +10061,7 @@
           <w:rFonts w:ascii="Times New Roman" w:eastAsia="Times New Roman" w:hAnsi="Times New Roman" w:cs="Times New Roman"/>
           <w:color w:val="000000"/>
         </w:rPr>
-        <w:t>Cohen, J. M., </w:t>
-      </w:r>
-      <w:proofErr w:type="spellStart"/>
-      <w:r>
-        <w:rPr>
-          <w:rFonts w:ascii="Times New Roman" w:eastAsia="Times New Roman" w:hAnsi="Times New Roman" w:cs="Times New Roman"/>
-          <w:color w:val="000000"/>
-        </w:rPr>
-        <w:t>Lajeunesse</w:t>
-      </w:r>
-      <w:proofErr w:type="spellEnd"/>
-      <w:r>
-        <w:rPr>
-          <w:rFonts w:ascii="Times New Roman" w:eastAsia="Times New Roman" w:hAnsi="Times New Roman" w:cs="Times New Roman"/>
-          <w:color w:val="000000"/>
-        </w:rPr>
-        <w:t>, M. J., Rohr, J. R. 2018. A global synthesis of animal phenological responses to climate change. Nature Climate Change 8</w:t>
+        <w:t>Cohen, J. M., Lajeunesse, M. J., Rohr, J. R. 2018. A global synthesis of animal phenological responses to climate change. Nature Climate Change 8</w:t>
       </w:r>
       <w:r>
         <w:rPr>
@@ -11377,23 +10104,13 @@
           <w:szCs w:val="18"/>
         </w:rPr>
       </w:pPr>
-      <w:proofErr w:type="spellStart"/>
-      <w:r>
-        <w:rPr>
-          <w:rFonts w:ascii="Times New Roman" w:eastAsia="Times New Roman" w:hAnsi="Times New Roman" w:cs="Times New Roman"/>
-          <w:color w:val="000000"/>
-          <w:shd w:val="clear" w:color="auto" w:fill="FFFFFF"/>
-        </w:rPr>
-        <w:t>Costafreda-Aumedes</w:t>
-      </w:r>
-      <w:proofErr w:type="spellEnd"/>
-      <w:r>
-        <w:rPr>
-          <w:rFonts w:ascii="Times New Roman" w:eastAsia="Times New Roman" w:hAnsi="Times New Roman" w:cs="Times New Roman"/>
-          <w:color w:val="000000"/>
-          <w:shd w:val="clear" w:color="auto" w:fill="FFFFFF"/>
-        </w:rPr>
-        <w:t>, S., Vega-Garcia, C. &amp; Comas, C. 2018. Improving fire season definition by optimized temporal modelling of daily human-caused ignitions. Journal of Environmental Management, 217</w:t>
+      <w:r>
+        <w:rPr>
+          <w:rFonts w:ascii="Times New Roman" w:eastAsia="Times New Roman" w:hAnsi="Times New Roman" w:cs="Times New Roman"/>
+          <w:color w:val="000000"/>
+          <w:shd w:val="clear" w:color="auto" w:fill="FFFFFF"/>
+        </w:rPr>
+        <w:t>Costafreda-Aumedes, S., Vega-Garcia, C. &amp; Comas, C. 2018. Improving fire season definition by optimized temporal modelling of daily human-caused ignitions. Journal of Environmental Management, 217</w:t>
       </w:r>
       <w:r>
         <w:rPr>
@@ -11478,22 +10195,13 @@
           <w:szCs w:val="18"/>
         </w:rPr>
       </w:pPr>
-      <w:proofErr w:type="spellStart"/>
       <w:r>
         <w:rPr>
           <w:rFonts w:ascii="Times New Roman" w:eastAsia="Times New Roman" w:hAnsi="Times New Roman" w:cs="Times New Roman"/>
           <w:color w:val="000000"/>
         </w:rPr>
         <w:lastRenderedPageBreak/>
-        <w:t>Escuin</w:t>
-      </w:r>
-      <w:proofErr w:type="spellEnd"/>
-      <w:r>
-        <w:rPr>
-          <w:rFonts w:ascii="Times New Roman" w:eastAsia="Times New Roman" w:hAnsi="Times New Roman" w:cs="Times New Roman"/>
-          <w:color w:val="000000"/>
-        </w:rPr>
-        <w:t>, S., Navarro, R., &amp; P. Fernández. 2007. Fire severity assessment by using NBR (normalized burn ratio) and NDVI (normalized difference vegetation index) derived from LANDSAT TM/ETM images. International Journal of Remote Sensing, 4</w:t>
+        <w:t>Escuin, S., Navarro, R., &amp; P. Fernández. 2007. Fire severity assessment by using NBR (normalized burn ratio) and NDVI (normalized difference vegetation index) derived from LANDSAT TM/ETM images. International Journal of Remote Sensing, 4</w:t>
       </w:r>
       <w:r>
         <w:rPr>
@@ -11526,87 +10234,7 @@
           <w:rFonts w:ascii="Times New Roman" w:eastAsia="Times New Roman" w:hAnsi="Times New Roman" w:cs="Times New Roman"/>
           <w:color w:val="000000"/>
         </w:rPr>
-        <w:t>Fagan, W. F., Lewis, M. A., Auger‐</w:t>
-      </w:r>
-      <w:proofErr w:type="spellStart"/>
-      <w:r>
-        <w:rPr>
-          <w:rFonts w:ascii="Times New Roman" w:eastAsia="Times New Roman" w:hAnsi="Times New Roman" w:cs="Times New Roman"/>
-          <w:color w:val="000000"/>
-        </w:rPr>
-        <w:t>Méthé</w:t>
-      </w:r>
-      <w:proofErr w:type="spellEnd"/>
-      <w:r>
-        <w:rPr>
-          <w:rFonts w:ascii="Times New Roman" w:eastAsia="Times New Roman" w:hAnsi="Times New Roman" w:cs="Times New Roman"/>
-          <w:color w:val="000000"/>
-        </w:rPr>
-        <w:t>, M., </w:t>
-      </w:r>
-      <w:proofErr w:type="spellStart"/>
-      <w:r>
-        <w:rPr>
-          <w:rFonts w:ascii="Times New Roman" w:eastAsia="Times New Roman" w:hAnsi="Times New Roman" w:cs="Times New Roman"/>
-          <w:color w:val="000000"/>
-        </w:rPr>
-        <w:t>Avgar</w:t>
-      </w:r>
-      <w:proofErr w:type="spellEnd"/>
-      <w:r>
-        <w:rPr>
-          <w:rFonts w:ascii="Times New Roman" w:eastAsia="Times New Roman" w:hAnsi="Times New Roman" w:cs="Times New Roman"/>
-          <w:color w:val="000000"/>
-        </w:rPr>
-        <w:t>, T., Benhamou, S., Breed, G., </w:t>
-      </w:r>
-      <w:proofErr w:type="spellStart"/>
-      <w:r>
-        <w:rPr>
-          <w:rFonts w:ascii="Times New Roman" w:eastAsia="Times New Roman" w:hAnsi="Times New Roman" w:cs="Times New Roman"/>
-          <w:color w:val="000000"/>
-        </w:rPr>
-        <w:t>LaDage</w:t>
-      </w:r>
-      <w:proofErr w:type="spellEnd"/>
-      <w:r>
-        <w:rPr>
-          <w:rFonts w:ascii="Times New Roman" w:eastAsia="Times New Roman" w:hAnsi="Times New Roman" w:cs="Times New Roman"/>
-          <w:color w:val="000000"/>
-        </w:rPr>
-        <w:t>, L., </w:t>
-      </w:r>
-      <w:proofErr w:type="spellStart"/>
-      <w:r>
-        <w:rPr>
-          <w:rFonts w:ascii="Times New Roman" w:eastAsia="Times New Roman" w:hAnsi="Times New Roman" w:cs="Times New Roman"/>
-          <w:color w:val="000000"/>
-        </w:rPr>
-        <w:t>Schalgel</w:t>
-      </w:r>
-      <w:proofErr w:type="spellEnd"/>
-      <w:r>
-        <w:rPr>
-          <w:rFonts w:ascii="Times New Roman" w:eastAsia="Times New Roman" w:hAnsi="Times New Roman" w:cs="Times New Roman"/>
-          <w:color w:val="000000"/>
-        </w:rPr>
-        <w:t>, U. E., Tang, W., </w:t>
-      </w:r>
-      <w:proofErr w:type="spellStart"/>
-      <w:r>
-        <w:rPr>
-          <w:rFonts w:ascii="Times New Roman" w:eastAsia="Times New Roman" w:hAnsi="Times New Roman" w:cs="Times New Roman"/>
-          <w:color w:val="000000"/>
-        </w:rPr>
-        <w:t>Papastamatiou</w:t>
-      </w:r>
-      <w:proofErr w:type="spellEnd"/>
-      <w:r>
-        <w:rPr>
-          <w:rFonts w:ascii="Times New Roman" w:eastAsia="Times New Roman" w:hAnsi="Times New Roman" w:cs="Times New Roman"/>
-          <w:color w:val="000000"/>
-        </w:rPr>
-        <w:t>, Y. P., Forester, J. &amp; Mueller, T. 2013. Spatial memory and animal movement. Ecology Letters, 16</w:t>
+        <w:t>Fagan, W. F., Lewis, M. A., Auger‐Méthé, M., Avgar, T., Benhamou, S., Breed, G., LaDage, L., Schalgel, U. E., Tang, W., Papastamatiou, Y. P., Forester, J. &amp; Mueller, T. 2013. Spatial memory and animal movement. Ecology Letters, 16</w:t>
       </w:r>
       <w:r>
         <w:rPr>
@@ -11698,43 +10326,7 @@
           <w:color w:val="000000"/>
           <w:shd w:val="clear" w:color="auto" w:fill="FFFFFF"/>
         </w:rPr>
-        <w:t xml:space="preserve">Forrester, T. D., </w:t>
-      </w:r>
-      <w:proofErr w:type="spellStart"/>
-      <w:r>
-        <w:rPr>
-          <w:rFonts w:ascii="Times New Roman" w:eastAsia="Times New Roman" w:hAnsi="Times New Roman" w:cs="Times New Roman"/>
-          <w:color w:val="000000"/>
-          <w:shd w:val="clear" w:color="auto" w:fill="FFFFFF"/>
-        </w:rPr>
-        <w:t>Casady</w:t>
-      </w:r>
-      <w:proofErr w:type="spellEnd"/>
-      <w:r>
-        <w:rPr>
-          <w:rFonts w:ascii="Times New Roman" w:eastAsia="Times New Roman" w:hAnsi="Times New Roman" w:cs="Times New Roman"/>
-          <w:color w:val="000000"/>
-          <w:shd w:val="clear" w:color="auto" w:fill="FFFFFF"/>
-        </w:rPr>
-        <w:t xml:space="preserve">, D. S. &amp; </w:t>
-      </w:r>
-      <w:proofErr w:type="spellStart"/>
-      <w:r>
-        <w:rPr>
-          <w:rFonts w:ascii="Times New Roman" w:eastAsia="Times New Roman" w:hAnsi="Times New Roman" w:cs="Times New Roman"/>
-          <w:color w:val="000000"/>
-          <w:shd w:val="clear" w:color="auto" w:fill="FFFFFF"/>
-        </w:rPr>
-        <w:t>Wittmer</w:t>
-      </w:r>
-      <w:proofErr w:type="spellEnd"/>
-      <w:r>
-        <w:rPr>
-          <w:rFonts w:ascii="Times New Roman" w:eastAsia="Times New Roman" w:hAnsi="Times New Roman" w:cs="Times New Roman"/>
-          <w:color w:val="000000"/>
-          <w:shd w:val="clear" w:color="auto" w:fill="FFFFFF"/>
-        </w:rPr>
-        <w:t>, H. U. 2015. Home sweet home: fitness consequences of site familiarity in female black-tailed deer. Behavioral Ecology and Sociobiology, 69</w:t>
+        <w:t>Forrester, T. D., Casady, D. S. &amp; Wittmer, H. U. 2015. Home sweet home: fitness consequences of site familiarity in female black-tailed deer. Behavioral Ecology and Sociobiology, 69</w:t>
       </w:r>
       <w:r>
         <w:rPr>
@@ -11777,25 +10369,7 @@
           <w:color w:val="000000"/>
           <w:shd w:val="clear" w:color="auto" w:fill="FFFFFF"/>
         </w:rPr>
-        <w:t xml:space="preserve">Furnas, B. J., Landers, R. H., </w:t>
-      </w:r>
-      <w:proofErr w:type="spellStart"/>
-      <w:r>
-        <w:rPr>
-          <w:rFonts w:ascii="Times New Roman" w:eastAsia="Times New Roman" w:hAnsi="Times New Roman" w:cs="Times New Roman"/>
-          <w:color w:val="000000"/>
-          <w:shd w:val="clear" w:color="auto" w:fill="FFFFFF"/>
-        </w:rPr>
-        <w:t>Paiste</w:t>
-      </w:r>
-      <w:proofErr w:type="spellEnd"/>
-      <w:r>
-        <w:rPr>
-          <w:rFonts w:ascii="Times New Roman" w:eastAsia="Times New Roman" w:hAnsi="Times New Roman" w:cs="Times New Roman"/>
-          <w:color w:val="000000"/>
-          <w:shd w:val="clear" w:color="auto" w:fill="FFFFFF"/>
-        </w:rPr>
-        <w:t xml:space="preserve">, R. G. &amp; Sacks, B. N. </w:t>
+        <w:t xml:space="preserve">Furnas, B. J., Landers, R. H., Paiste, R. G. &amp; Sacks, B. N. </w:t>
       </w:r>
       <w:r>
         <w:rPr>
@@ -11853,55 +10427,7 @@
           <w:rFonts w:ascii="Times New Roman" w:eastAsia="Times New Roman" w:hAnsi="Times New Roman" w:cs="Times New Roman"/>
           <w:color w:val="000000"/>
         </w:rPr>
-        <w:t xml:space="preserve">Getz, W. M., </w:t>
-      </w:r>
-      <w:proofErr w:type="spellStart"/>
-      <w:r>
-        <w:rPr>
-          <w:rFonts w:ascii="Times New Roman" w:eastAsia="Times New Roman" w:hAnsi="Times New Roman" w:cs="Times New Roman"/>
-          <w:color w:val="000000"/>
-        </w:rPr>
-        <w:t>Fortmann</w:t>
-      </w:r>
-      <w:proofErr w:type="spellEnd"/>
-      <w:r>
-        <w:rPr>
-          <w:rFonts w:ascii="Times New Roman" w:eastAsia="Times New Roman" w:hAnsi="Times New Roman" w:cs="Times New Roman"/>
-          <w:color w:val="000000"/>
-        </w:rPr>
-        <w:t xml:space="preserve">-Roe, S., Cross, P. C., Lyons, A. J., Ryan, S. J. &amp; </w:t>
-      </w:r>
-      <w:proofErr w:type="spellStart"/>
-      <w:r>
-        <w:rPr>
-          <w:rFonts w:ascii="Times New Roman" w:eastAsia="Times New Roman" w:hAnsi="Times New Roman" w:cs="Times New Roman"/>
-          <w:color w:val="000000"/>
-        </w:rPr>
-        <w:t>Wilmers</w:t>
-      </w:r>
-      <w:proofErr w:type="spellEnd"/>
-      <w:r>
-        <w:rPr>
-          <w:rFonts w:ascii="Times New Roman" w:eastAsia="Times New Roman" w:hAnsi="Times New Roman" w:cs="Times New Roman"/>
-          <w:color w:val="000000"/>
-        </w:rPr>
-        <w:t xml:space="preserve">, C.C. 2007. </w:t>
-      </w:r>
-      <w:proofErr w:type="spellStart"/>
-      <w:r>
-        <w:rPr>
-          <w:rFonts w:ascii="Times New Roman" w:eastAsia="Times New Roman" w:hAnsi="Times New Roman" w:cs="Times New Roman"/>
-          <w:color w:val="000000"/>
-        </w:rPr>
-        <w:t>LoCoH</w:t>
-      </w:r>
-      <w:proofErr w:type="spellEnd"/>
-      <w:r>
-        <w:rPr>
-          <w:rFonts w:ascii="Times New Roman" w:eastAsia="Times New Roman" w:hAnsi="Times New Roman" w:cs="Times New Roman"/>
-          <w:color w:val="000000"/>
-        </w:rPr>
-        <w:t>: nonparametric kernel methods for constructing home ranges and utilization distributions. PLOS ONE 2: e207. </w:t>
+        <w:t>Getz, W. M., Fortmann-Roe, S., Cross, P. C., Lyons, A. J., Ryan, S. J. &amp; Wilmers, C.C. 2007. LoCoH: nonparametric kernel methods for constructing home ranges and utilization distributions. PLOS ONE 2: e207. </w:t>
       </w:r>
     </w:p>
     <w:p>
@@ -11920,71 +10446,7 @@
           <w:rFonts w:ascii="Times New Roman" w:eastAsia="Times New Roman" w:hAnsi="Times New Roman" w:cs="Times New Roman"/>
           <w:color w:val="000000"/>
         </w:rPr>
-        <w:t xml:space="preserve">Goss, M., Swain, D. L., </w:t>
-      </w:r>
-      <w:proofErr w:type="spellStart"/>
-      <w:r>
-        <w:rPr>
-          <w:rFonts w:ascii="Times New Roman" w:eastAsia="Times New Roman" w:hAnsi="Times New Roman" w:cs="Times New Roman"/>
-          <w:color w:val="000000"/>
-        </w:rPr>
-        <w:t>Abatzoglou</w:t>
-      </w:r>
-      <w:proofErr w:type="spellEnd"/>
-      <w:r>
-        <w:rPr>
-          <w:rFonts w:ascii="Times New Roman" w:eastAsia="Times New Roman" w:hAnsi="Times New Roman" w:cs="Times New Roman"/>
-          <w:color w:val="000000"/>
-        </w:rPr>
-        <w:t>, J. T., </w:t>
-      </w:r>
-      <w:proofErr w:type="spellStart"/>
-      <w:r>
-        <w:rPr>
-          <w:rFonts w:ascii="Times New Roman" w:eastAsia="Times New Roman" w:hAnsi="Times New Roman" w:cs="Times New Roman"/>
-          <w:color w:val="000000"/>
-        </w:rPr>
-        <w:t>Sarhadi</w:t>
-      </w:r>
-      <w:proofErr w:type="spellEnd"/>
-      <w:r>
-        <w:rPr>
-          <w:rFonts w:ascii="Times New Roman" w:eastAsia="Times New Roman" w:hAnsi="Times New Roman" w:cs="Times New Roman"/>
-          <w:color w:val="000000"/>
-        </w:rPr>
-        <w:t>, A., </w:t>
-      </w:r>
-      <w:proofErr w:type="spellStart"/>
-      <w:r>
-        <w:rPr>
-          <w:rFonts w:ascii="Times New Roman" w:eastAsia="Times New Roman" w:hAnsi="Times New Roman" w:cs="Times New Roman"/>
-          <w:color w:val="000000"/>
-        </w:rPr>
-        <w:t>Kolden</w:t>
-      </w:r>
-      <w:proofErr w:type="spellEnd"/>
-      <w:r>
-        <w:rPr>
-          <w:rFonts w:ascii="Times New Roman" w:eastAsia="Times New Roman" w:hAnsi="Times New Roman" w:cs="Times New Roman"/>
-          <w:color w:val="000000"/>
-        </w:rPr>
-        <w:t>, C. A., Williams, A. P., </w:t>
-      </w:r>
-      <w:proofErr w:type="spellStart"/>
-      <w:r>
-        <w:rPr>
-          <w:rFonts w:ascii="Times New Roman" w:eastAsia="Times New Roman" w:hAnsi="Times New Roman" w:cs="Times New Roman"/>
-          <w:color w:val="000000"/>
-        </w:rPr>
-        <w:t>Diffenbaugh</w:t>
-      </w:r>
-      <w:proofErr w:type="spellEnd"/>
-      <w:r>
-        <w:rPr>
-          <w:rFonts w:ascii="Times New Roman" w:eastAsia="Times New Roman" w:hAnsi="Times New Roman" w:cs="Times New Roman"/>
-          <w:color w:val="000000"/>
-        </w:rPr>
-        <w:t>, N. S. 2020. Climate change is increasing the likelihood of extreme autumn wildfire conditions across California. Environmental Research Letters, 15, e094016. </w:t>
+        <w:t>Goss, M., Swain, D. L., Abatzoglou, J. T., Sarhadi, A., Kolden, C. A., Williams, A. P., Diffenbaugh, N. S. 2020. Climate change is increasing the likelihood of extreme autumn wildfire conditions across California. Environmental Research Letters, 15, e094016. </w:t>
       </w:r>
     </w:p>
     <w:p>
@@ -12052,39 +10514,7 @@
           <w:color w:val="000000"/>
         </w:rPr>
         <w:lastRenderedPageBreak/>
-        <w:t>Gross, K., </w:t>
-      </w:r>
-      <w:proofErr w:type="spellStart"/>
-      <w:r>
-        <w:rPr>
-          <w:rFonts w:ascii="Times New Roman" w:eastAsia="Times New Roman" w:hAnsi="Times New Roman" w:cs="Times New Roman"/>
-          <w:color w:val="000000"/>
-        </w:rPr>
-        <w:t>Pasinelli</w:t>
-      </w:r>
-      <w:proofErr w:type="spellEnd"/>
-      <w:r>
-        <w:rPr>
-          <w:rFonts w:ascii="Times New Roman" w:eastAsia="Times New Roman" w:hAnsi="Times New Roman" w:cs="Times New Roman"/>
-          <w:color w:val="000000"/>
-        </w:rPr>
-        <w:t>, G., &amp; </w:t>
-      </w:r>
-      <w:proofErr w:type="spellStart"/>
-      <w:r>
-        <w:rPr>
-          <w:rFonts w:ascii="Times New Roman" w:eastAsia="Times New Roman" w:hAnsi="Times New Roman" w:cs="Times New Roman"/>
-          <w:color w:val="000000"/>
-        </w:rPr>
-        <w:t>Kunc</w:t>
-      </w:r>
-      <w:proofErr w:type="spellEnd"/>
-      <w:r>
-        <w:rPr>
-          <w:rFonts w:ascii="Times New Roman" w:eastAsia="Times New Roman" w:hAnsi="Times New Roman" w:cs="Times New Roman"/>
-          <w:color w:val="000000"/>
-        </w:rPr>
-        <w:t xml:space="preserve">, H. P. </w:t>
+        <w:t xml:space="preserve">Gross, K., Pasinelli, G., &amp; Kunc, H. P. </w:t>
       </w:r>
       <w:r>
         <w:rPr>
@@ -12166,43 +10596,7 @@
           <w:color w:val="000000"/>
           <w:shd w:val="clear" w:color="auto" w:fill="FFFFFF"/>
         </w:rPr>
-        <w:t>Honda, T., </w:t>
-      </w:r>
-      <w:proofErr w:type="spellStart"/>
-      <w:r>
-        <w:rPr>
-          <w:rFonts w:ascii="Times New Roman" w:eastAsia="Times New Roman" w:hAnsi="Times New Roman" w:cs="Times New Roman"/>
-          <w:color w:val="000000"/>
-          <w:shd w:val="clear" w:color="auto" w:fill="FFFFFF"/>
-        </w:rPr>
-        <w:t>Iijima</w:t>
-      </w:r>
-      <w:proofErr w:type="spellEnd"/>
-      <w:r>
-        <w:rPr>
-          <w:rFonts w:ascii="Times New Roman" w:eastAsia="Times New Roman" w:hAnsi="Times New Roman" w:cs="Times New Roman"/>
-          <w:color w:val="000000"/>
-          <w:shd w:val="clear" w:color="auto" w:fill="FFFFFF"/>
-        </w:rPr>
-        <w:t>, H., </w:t>
-      </w:r>
-      <w:proofErr w:type="spellStart"/>
-      <w:r>
-        <w:rPr>
-          <w:rFonts w:ascii="Times New Roman" w:eastAsia="Times New Roman" w:hAnsi="Times New Roman" w:cs="Times New Roman"/>
-          <w:color w:val="000000"/>
-          <w:shd w:val="clear" w:color="auto" w:fill="FFFFFF"/>
-        </w:rPr>
-        <w:t>Tsuboi</w:t>
-      </w:r>
-      <w:proofErr w:type="spellEnd"/>
-      <w:r>
-        <w:rPr>
-          <w:rFonts w:ascii="Times New Roman" w:eastAsia="Times New Roman" w:hAnsi="Times New Roman" w:cs="Times New Roman"/>
-          <w:color w:val="000000"/>
-          <w:shd w:val="clear" w:color="auto" w:fill="FFFFFF"/>
-        </w:rPr>
-        <w:t>, J., Uchida, K. 2018. A review of urban wildlife management from the animal personality perspective: the case of urban deer. Science of the Total Environment, 644</w:t>
+        <w:t>Honda, T., Iijima, H., Tsuboi, J., Uchida, K. 2018. A review of urban wildlife management from the animal personality perspective: the case of urban deer. Science of the Total Environment, 644</w:t>
       </w:r>
       <w:r>
         <w:rPr>
@@ -12239,23 +10633,13 @@
           <w:szCs w:val="18"/>
         </w:rPr>
       </w:pPr>
-      <w:proofErr w:type="spellStart"/>
-      <w:r>
-        <w:rPr>
-          <w:rFonts w:ascii="Times New Roman" w:eastAsia="Times New Roman" w:hAnsi="Times New Roman" w:cs="Times New Roman"/>
-          <w:color w:val="000000"/>
-          <w:shd w:val="clear" w:color="auto" w:fill="FFFFFF"/>
-        </w:rPr>
-        <w:t>Hopcraft</w:t>
-      </w:r>
-      <w:proofErr w:type="spellEnd"/>
-      <w:r>
-        <w:rPr>
-          <w:rFonts w:ascii="Times New Roman" w:eastAsia="Times New Roman" w:hAnsi="Times New Roman" w:cs="Times New Roman"/>
-          <w:color w:val="000000"/>
-          <w:shd w:val="clear" w:color="auto" w:fill="FFFFFF"/>
-        </w:rPr>
-        <w:t>, J. G., Sinclair, A. R. &amp; Packer, C. 2005. Planning for success: Serengeti lions seek prey accessibility rather than abundance. Journal of Animal Ecology, 7</w:t>
+      <w:r>
+        <w:rPr>
+          <w:rFonts w:ascii="Times New Roman" w:eastAsia="Times New Roman" w:hAnsi="Times New Roman" w:cs="Times New Roman"/>
+          <w:color w:val="000000"/>
+          <w:shd w:val="clear" w:color="auto" w:fill="FFFFFF"/>
+        </w:rPr>
+        <w:t>Hopcraft, J. G., Sinclair, A. R. &amp; Packer, C. 2005. Planning for success: Serengeti lions seek prey accessibility rather than abundance. Journal of Animal Ecology, 7</w:t>
       </w:r>
       <w:r>
         <w:rPr>
@@ -12380,37 +10764,12 @@
           <w:szCs w:val="18"/>
         </w:rPr>
       </w:pPr>
-      <w:proofErr w:type="spellStart"/>
-      <w:r>
-        <w:rPr>
-          <w:rFonts w:ascii="Times New Roman" w:eastAsia="Times New Roman" w:hAnsi="Times New Roman" w:cs="Times New Roman"/>
-          <w:color w:val="000000"/>
-        </w:rPr>
-        <w:t>Lindenmayer</w:t>
-      </w:r>
-      <w:proofErr w:type="spellEnd"/>
-      <w:r>
-        <w:rPr>
-          <w:rFonts w:ascii="Times New Roman" w:eastAsia="Times New Roman" w:hAnsi="Times New Roman" w:cs="Times New Roman"/>
-          <w:color w:val="000000"/>
-        </w:rPr>
-        <w:t>, D., Wood, J., Cunningham, R., MacGregor, C., Crane, M., Michael, D., Montague-Drake, R., Brown, D., </w:t>
-      </w:r>
-      <w:proofErr w:type="spellStart"/>
-      <w:r>
-        <w:rPr>
-          <w:rFonts w:ascii="Times New Roman" w:eastAsia="Times New Roman" w:hAnsi="Times New Roman" w:cs="Times New Roman"/>
-          <w:color w:val="000000"/>
-        </w:rPr>
-        <w:t>Muntz</w:t>
-      </w:r>
-      <w:proofErr w:type="spellEnd"/>
-      <w:r>
-        <w:rPr>
-          <w:rFonts w:ascii="Times New Roman" w:eastAsia="Times New Roman" w:hAnsi="Times New Roman" w:cs="Times New Roman"/>
-          <w:color w:val="000000"/>
-        </w:rPr>
-        <w:t>, R., Gill, A</w:t>
+      <w:r>
+        <w:rPr>
+          <w:rFonts w:ascii="Times New Roman" w:eastAsia="Times New Roman" w:hAnsi="Times New Roman" w:cs="Times New Roman"/>
+          <w:color w:val="000000"/>
+        </w:rPr>
+        <w:t>Lindenmayer, D., Wood, J., Cunningham, R., MacGregor, C., Crane, M., Michael, D., Montague-Drake, R., Brown, D., Muntz, R., Gill, A</w:t>
       </w:r>
       <w:r>
         <w:rPr>
@@ -12488,39 +10847,7 @@
           <w:rFonts w:ascii="Times New Roman" w:eastAsia="Times New Roman" w:hAnsi="Times New Roman" w:cs="Times New Roman"/>
           <w:color w:val="000000"/>
         </w:rPr>
-        <w:t xml:space="preserve">Lyons, A. J. 2018. </w:t>
-      </w:r>
-      <w:proofErr w:type="spellStart"/>
-      <w:r>
-        <w:rPr>
-          <w:rFonts w:ascii="Times New Roman" w:eastAsia="Times New Roman" w:hAnsi="Times New Roman" w:cs="Times New Roman"/>
-          <w:color w:val="000000"/>
-        </w:rPr>
-        <w:t>tlocoh.dev</w:t>
-      </w:r>
-      <w:proofErr w:type="spellEnd"/>
-      <w:r>
-        <w:rPr>
-          <w:rFonts w:ascii="Times New Roman" w:eastAsia="Times New Roman" w:hAnsi="Times New Roman" w:cs="Times New Roman"/>
-          <w:color w:val="000000"/>
-        </w:rPr>
-        <w:t>: development package for </w:t>
-      </w:r>
-      <w:proofErr w:type="spellStart"/>
-      <w:r>
-        <w:rPr>
-          <w:rFonts w:ascii="Times New Roman" w:eastAsia="Times New Roman" w:hAnsi="Times New Roman" w:cs="Times New Roman"/>
-          <w:color w:val="000000"/>
-        </w:rPr>
-        <w:t>tlocoh</w:t>
-      </w:r>
-      <w:proofErr w:type="spellEnd"/>
-      <w:r>
-        <w:rPr>
-          <w:rFonts w:ascii="Times New Roman" w:eastAsia="Times New Roman" w:hAnsi="Times New Roman" w:cs="Times New Roman"/>
-          <w:color w:val="000000"/>
-        </w:rPr>
-        <w:t>. R package version 1.34.00. </w:t>
+        <w:t>Lyons, A. J. 2018. tlocoh.dev: development package for tlocoh. R package version 1.34.00. </w:t>
       </w:r>
       <w:hyperlink r:id="rId15" w:tgtFrame="_blank" w:history="1">
         <w:r>
@@ -12570,39 +10897,7 @@
           <w:rFonts w:ascii="Times New Roman" w:eastAsia="Times New Roman" w:hAnsi="Times New Roman" w:cs="Times New Roman"/>
           <w:color w:val="000000"/>
         </w:rPr>
-        <w:t>018. </w:t>
-      </w:r>
-      <w:proofErr w:type="spellStart"/>
-      <w:r>
-        <w:rPr>
-          <w:rFonts w:ascii="Times New Roman" w:eastAsia="Times New Roman" w:hAnsi="Times New Roman" w:cs="Times New Roman"/>
-          <w:color w:val="000000"/>
-        </w:rPr>
-        <w:t>tlocoh</w:t>
-      </w:r>
-      <w:proofErr w:type="spellEnd"/>
-      <w:r>
-        <w:rPr>
-          <w:rFonts w:ascii="Times New Roman" w:eastAsia="Times New Roman" w:hAnsi="Times New Roman" w:cs="Times New Roman"/>
-          <w:color w:val="000000"/>
-        </w:rPr>
-        <w:t xml:space="preserve">: time local convex hull </w:t>
-      </w:r>
-      <w:proofErr w:type="spellStart"/>
-      <w:r>
-        <w:rPr>
-          <w:rFonts w:ascii="Times New Roman" w:eastAsia="Times New Roman" w:hAnsi="Times New Roman" w:cs="Times New Roman"/>
-          <w:color w:val="000000"/>
-        </w:rPr>
-        <w:t>homerange</w:t>
-      </w:r>
-      <w:proofErr w:type="spellEnd"/>
-      <w:r>
-        <w:rPr>
-          <w:rFonts w:ascii="Times New Roman" w:eastAsia="Times New Roman" w:hAnsi="Times New Roman" w:cs="Times New Roman"/>
-          <w:color w:val="000000"/>
-        </w:rPr>
-        <w:t xml:space="preserve"> and time use analysis. R package version 1.40.05.</w:t>
+        <w:t>018. tlocoh: time local convex hull homerange and time use analysis. R package version 1.40.05.</w:t>
       </w:r>
       <w:r>
         <w:rPr>
@@ -12650,23 +10945,7 @@
           <w:rFonts w:ascii="Times New Roman" w:eastAsia="Times New Roman" w:hAnsi="Times New Roman" w:cs="Times New Roman"/>
           <w:color w:val="000000"/>
         </w:rPr>
-        <w:t>MacDonald-Beyers, K., &amp; R. F. </w:t>
-      </w:r>
-      <w:proofErr w:type="spellStart"/>
-      <w:r>
-        <w:rPr>
-          <w:rFonts w:ascii="Times New Roman" w:eastAsia="Times New Roman" w:hAnsi="Times New Roman" w:cs="Times New Roman"/>
-          <w:color w:val="000000"/>
-        </w:rPr>
-        <w:t>Labisky</w:t>
-      </w:r>
-      <w:proofErr w:type="spellEnd"/>
-      <w:r>
-        <w:rPr>
-          <w:rFonts w:ascii="Times New Roman" w:eastAsia="Times New Roman" w:hAnsi="Times New Roman" w:cs="Times New Roman"/>
-          <w:color w:val="000000"/>
-        </w:rPr>
-        <w:t>. 2005. Influence of flood waters on survival, reproduction, and habitat use of white-tailed deer in the Florida Everglades. Wetlands, 25</w:t>
+        <w:t>MacDonald-Beyers, K., &amp; R. F. Labisky. 2005. Influence of flood waters on survival, reproduction, and habitat use of white-tailed deer in the Florida Everglades. Wetlands, 25</w:t>
       </w:r>
       <w:r>
         <w:rPr>
@@ -12700,23 +10979,7 @@
           <w:color w:val="000000"/>
         </w:rPr>
         <w:lastRenderedPageBreak/>
-        <w:t>van </w:t>
-      </w:r>
-      <w:proofErr w:type="spellStart"/>
-      <w:r>
-        <w:rPr>
-          <w:rFonts w:ascii="Times New Roman" w:eastAsia="Times New Roman" w:hAnsi="Times New Roman" w:cs="Times New Roman"/>
-          <w:color w:val="000000"/>
-        </w:rPr>
-        <w:t>Mantgem</w:t>
-      </w:r>
-      <w:proofErr w:type="spellEnd"/>
-      <w:r>
-        <w:rPr>
-          <w:rFonts w:ascii="Times New Roman" w:eastAsia="Times New Roman" w:hAnsi="Times New Roman" w:cs="Times New Roman"/>
-          <w:color w:val="000000"/>
-        </w:rPr>
-        <w:t>, E., Keeley, J., Witter, M. 2015. Faunal Responses to Fire in Chaparral and Sage Scrub in California, USA. Fire Ecology 11</w:t>
+        <w:t>van Mantgem, E., Keeley, J., Witter, M. 2015. Faunal Responses to Fire in Chaparral and Sage Scrub in California, USA. Fire Ecology 11</w:t>
       </w:r>
       <w:r>
         <w:rPr>
@@ -12759,37 +11022,12 @@
           <w:szCs w:val="18"/>
         </w:rPr>
       </w:pPr>
-      <w:proofErr w:type="spellStart"/>
-      <w:r>
-        <w:rPr>
-          <w:rFonts w:ascii="Times New Roman" w:eastAsia="Times New Roman" w:hAnsi="Times New Roman" w:cs="Times New Roman"/>
-          <w:color w:val="000000"/>
-        </w:rPr>
-        <w:t>McHuron</w:t>
-      </w:r>
-      <w:proofErr w:type="spellEnd"/>
-      <w:r>
-        <w:rPr>
-          <w:rFonts w:ascii="Times New Roman" w:eastAsia="Times New Roman" w:hAnsi="Times New Roman" w:cs="Times New Roman"/>
-          <w:color w:val="000000"/>
-        </w:rPr>
-        <w:t>, E. A., Schwarz, L. K., Costa, D. P., </w:t>
-      </w:r>
-      <w:proofErr w:type="spellStart"/>
-      <w:r>
-        <w:rPr>
-          <w:rFonts w:ascii="Times New Roman" w:eastAsia="Times New Roman" w:hAnsi="Times New Roman" w:cs="Times New Roman"/>
-          <w:color w:val="000000"/>
-        </w:rPr>
-        <w:t>Mangel</w:t>
-      </w:r>
-      <w:proofErr w:type="spellEnd"/>
-      <w:r>
-        <w:rPr>
-          <w:rFonts w:ascii="Times New Roman" w:eastAsia="Times New Roman" w:hAnsi="Times New Roman" w:cs="Times New Roman"/>
-          <w:color w:val="000000"/>
-        </w:rPr>
-        <w:t>, M. 2018. A state-dependent model for assessing the population consequences of disturbance on income-breeding mammals. Ecological Modelling 285</w:t>
+      <w:r>
+        <w:rPr>
+          <w:rFonts w:ascii="Times New Roman" w:eastAsia="Times New Roman" w:hAnsi="Times New Roman" w:cs="Times New Roman"/>
+          <w:color w:val="000000"/>
+        </w:rPr>
+        <w:t>McHuron, E. A., Schwarz, L. K., Costa, D. P., Mangel, M. 2018. A state-dependent model for assessing the population consequences of disturbance on income-breeding mammals. Ecological Modelling 285</w:t>
       </w:r>
       <w:r>
         <w:rPr>
@@ -12837,39 +11075,7 @@
           <w:rFonts w:ascii="Times New Roman" w:eastAsia="Times New Roman" w:hAnsi="Times New Roman" w:cs="Times New Roman"/>
           <w:color w:val="000000"/>
         </w:rPr>
-        <w:t xml:space="preserve">Merkle, J., </w:t>
-      </w:r>
-      <w:proofErr w:type="spellStart"/>
-      <w:r>
-        <w:rPr>
-          <w:rFonts w:ascii="Times New Roman" w:eastAsia="Times New Roman" w:hAnsi="Times New Roman" w:cs="Times New Roman"/>
-          <w:color w:val="000000"/>
-        </w:rPr>
-        <w:t>Abrahms</w:t>
-      </w:r>
-      <w:proofErr w:type="spellEnd"/>
-      <w:r>
-        <w:rPr>
-          <w:rFonts w:ascii="Times New Roman" w:eastAsia="Times New Roman" w:hAnsi="Times New Roman" w:cs="Times New Roman"/>
-          <w:color w:val="000000"/>
-        </w:rPr>
-        <w:t>, B., Armstrong, J., Sawyer, H., Costa, D., and </w:t>
-      </w:r>
-      <w:proofErr w:type="spellStart"/>
-      <w:r>
-        <w:rPr>
-          <w:rFonts w:ascii="Times New Roman" w:eastAsia="Times New Roman" w:hAnsi="Times New Roman" w:cs="Times New Roman"/>
-          <w:color w:val="000000"/>
-        </w:rPr>
-        <w:t>Chalfoun</w:t>
-      </w:r>
-      <w:proofErr w:type="spellEnd"/>
-      <w:r>
-        <w:rPr>
-          <w:rFonts w:ascii="Times New Roman" w:eastAsia="Times New Roman" w:hAnsi="Times New Roman" w:cs="Times New Roman"/>
-          <w:color w:val="000000"/>
-        </w:rPr>
-        <w:t>, A. In revision. Site fidelity as a maladaptive behavior in the Anthropocene. Frontiers in Ecology and the Environment. </w:t>
+        <w:t>Merkle, J., Abrahms, B., Armstrong, J., Sawyer, H., Costa, D., and Chalfoun, A. In revision. Site fidelity as a maladaptive behavior in the Anthropocene. Frontiers in Ecology and the Environment. </w:t>
       </w:r>
     </w:p>
     <w:p>
@@ -12888,23 +11094,7 @@
           <w:rFonts w:ascii="Times New Roman" w:eastAsia="Times New Roman" w:hAnsi="Times New Roman" w:cs="Times New Roman"/>
           <w:color w:val="000000"/>
         </w:rPr>
-        <w:t>Muñoz A., </w:t>
-      </w:r>
-      <w:proofErr w:type="spellStart"/>
-      <w:r>
-        <w:rPr>
-          <w:rFonts w:ascii="Times New Roman" w:eastAsia="Times New Roman" w:hAnsi="Times New Roman" w:cs="Times New Roman"/>
-          <w:color w:val="000000"/>
-        </w:rPr>
-        <w:t>Márques</w:t>
-      </w:r>
-      <w:proofErr w:type="spellEnd"/>
-      <w:r>
-        <w:rPr>
-          <w:rFonts w:ascii="Times New Roman" w:eastAsia="Times New Roman" w:hAnsi="Times New Roman" w:cs="Times New Roman"/>
-          <w:color w:val="000000"/>
-        </w:rPr>
-        <w:t>, A. L., Real, R. 2015. An approach to consider behavioral plasticity as a source of uncertainty when forecasting species’ response to climate change. Ecology and Evolution 5</w:t>
+        <w:t>Muñoz A., Márques, A. L., Real, R. 2015. An approach to consider behavioral plasticity as a source of uncertainty when forecasting species’ response to climate change. Ecology and Evolution 5</w:t>
       </w:r>
       <w:r>
         <w:rPr>
@@ -12990,87 +11180,7 @@
           <w:rFonts w:ascii="Times New Roman" w:eastAsia="Times New Roman" w:hAnsi="Times New Roman" w:cs="Times New Roman"/>
           <w:color w:val="000000"/>
         </w:rPr>
-        <w:t>Nimmo, D. G., </w:t>
-      </w:r>
-      <w:proofErr w:type="spellStart"/>
-      <w:r>
-        <w:rPr>
-          <w:rFonts w:ascii="Times New Roman" w:eastAsia="Times New Roman" w:hAnsi="Times New Roman" w:cs="Times New Roman"/>
-          <w:color w:val="000000"/>
-        </w:rPr>
-        <w:t>Avitable</w:t>
-      </w:r>
-      <w:proofErr w:type="spellEnd"/>
-      <w:r>
-        <w:rPr>
-          <w:rFonts w:ascii="Times New Roman" w:eastAsia="Times New Roman" w:hAnsi="Times New Roman" w:cs="Times New Roman"/>
-          <w:color w:val="000000"/>
-        </w:rPr>
-        <w:t>, S. Banks, S. C., Bird, R. B., Callister, K., Clarke, M. F., Dickman, C. R., Doherty, T. S., Driscoll, D. A., Greenville, A. C., </w:t>
-      </w:r>
-      <w:proofErr w:type="spellStart"/>
-      <w:r>
-        <w:rPr>
-          <w:rFonts w:ascii="Times New Roman" w:eastAsia="Times New Roman" w:hAnsi="Times New Roman" w:cs="Times New Roman"/>
-          <w:color w:val="000000"/>
-        </w:rPr>
-        <w:t>Halsem</w:t>
-      </w:r>
-      <w:proofErr w:type="spellEnd"/>
-      <w:r>
-        <w:rPr>
-          <w:rFonts w:ascii="Times New Roman" w:eastAsia="Times New Roman" w:hAnsi="Times New Roman" w:cs="Times New Roman"/>
-          <w:color w:val="000000"/>
-        </w:rPr>
-        <w:t>, A., Kelly, L. T., Kenny, S. A., </w:t>
-      </w:r>
-      <w:proofErr w:type="spellStart"/>
-      <w:r>
-        <w:rPr>
-          <w:rFonts w:ascii="Times New Roman" w:eastAsia="Times New Roman" w:hAnsi="Times New Roman" w:cs="Times New Roman"/>
-          <w:color w:val="000000"/>
-        </w:rPr>
-        <w:t>Lahoz-Monfront</w:t>
-      </w:r>
-      <w:proofErr w:type="spellEnd"/>
-      <w:r>
-        <w:rPr>
-          <w:rFonts w:ascii="Times New Roman" w:eastAsia="Times New Roman" w:hAnsi="Times New Roman" w:cs="Times New Roman"/>
-          <w:color w:val="000000"/>
-        </w:rPr>
-        <w:t>, J. J., Lee, C., Leonard, S., Moore, H., Newsome, T. M., Parr, C. L., Ritchie, E. G., Schneider, K., Turner, J. M., Watson, S., </w:t>
-      </w:r>
-      <w:proofErr w:type="spellStart"/>
-      <w:r>
-        <w:rPr>
-          <w:rFonts w:ascii="Times New Roman" w:eastAsia="Times New Roman" w:hAnsi="Times New Roman" w:cs="Times New Roman"/>
-          <w:color w:val="000000"/>
-        </w:rPr>
-        <w:t>Westbrooke</w:t>
-      </w:r>
-      <w:proofErr w:type="spellEnd"/>
-      <w:r>
-        <w:rPr>
-          <w:rFonts w:ascii="Times New Roman" w:eastAsia="Times New Roman" w:hAnsi="Times New Roman" w:cs="Times New Roman"/>
-          <w:color w:val="000000"/>
-        </w:rPr>
-        <w:t>, M., </w:t>
-      </w:r>
-      <w:proofErr w:type="spellStart"/>
-      <w:r>
-        <w:rPr>
-          <w:rFonts w:ascii="Times New Roman" w:eastAsia="Times New Roman" w:hAnsi="Times New Roman" w:cs="Times New Roman"/>
-          <w:color w:val="000000"/>
-        </w:rPr>
-        <w:t>Wouters</w:t>
-      </w:r>
-      <w:proofErr w:type="spellEnd"/>
-      <w:r>
-        <w:rPr>
-          <w:rFonts w:ascii="Times New Roman" w:eastAsia="Times New Roman" w:hAnsi="Times New Roman" w:cs="Times New Roman"/>
-          <w:color w:val="000000"/>
-        </w:rPr>
-        <w:t>, M., White, M., Bennet, A. F. 2019. Animal movements in fire-prone landscapes. Biological Review, 94</w:t>
+        <w:t>Nimmo, D. G., Avitable, S. Banks, S. C., Bird, R. B., Callister, K., Clarke, M. F., Dickman, C. R., Doherty, T. S., Driscoll, D. A., Greenville, A. C., Halsem, A., Kelly, L. T., Kenny, S. A., Lahoz-Monfront, J. J., Lee, C., Leonard, S., Moore, H., Newsome, T. M., Parr, C. L., Ritchie, E. G., Schneider, K., Turner, J. M., Watson, S., Westbrooke, M., Wouters, M., White, M., Bennet, A. F. 2019. Animal movements in fire-prone landscapes. Biological Review, 94</w:t>
       </w:r>
       <w:r>
         <w:rPr>
@@ -13104,23 +11214,7 @@
           <w:color w:val="000000"/>
         </w:rPr>
         <w:lastRenderedPageBreak/>
-        <w:t>Nimmo, D. G., </w:t>
-      </w:r>
-      <w:proofErr w:type="spellStart"/>
-      <w:r>
-        <w:rPr>
-          <w:rFonts w:ascii="Times New Roman" w:eastAsia="Times New Roman" w:hAnsi="Times New Roman" w:cs="Times New Roman"/>
-          <w:color w:val="000000"/>
-        </w:rPr>
-        <w:t>Avitabile</w:t>
-      </w:r>
-      <w:proofErr w:type="spellEnd"/>
-      <w:r>
-        <w:rPr>
-          <w:rFonts w:ascii="Times New Roman" w:eastAsia="Times New Roman" w:hAnsi="Times New Roman" w:cs="Times New Roman"/>
-          <w:color w:val="000000"/>
-        </w:rPr>
-        <w:t>, S., Banks, S., Bird, R., Callister, K., Clarke, M., Bennett, A. 2019. Animal movements in fire‐prone landscapes. Biological Reviews 94</w:t>
+        <w:t>Nimmo, D. G., Avitabile, S., Banks, S., Bird, R., Callister, K., Clarke, M., Bennett, A. 2019. Animal movements in fire‐prone landscapes. Biological Reviews 94</w:t>
       </w:r>
       <w:r>
         <w:rPr>
@@ -13163,21 +11257,12 @@
           <w:szCs w:val="18"/>
         </w:rPr>
       </w:pPr>
-      <w:proofErr w:type="spellStart"/>
-      <w:r>
-        <w:rPr>
-          <w:rFonts w:ascii="Times New Roman" w:eastAsia="Times New Roman" w:hAnsi="Times New Roman" w:cs="Times New Roman"/>
-          <w:color w:val="000000"/>
-        </w:rPr>
-        <w:t>O’brien</w:t>
-      </w:r>
-      <w:proofErr w:type="spellEnd"/>
-      <w:r>
-        <w:rPr>
-          <w:rFonts w:ascii="Times New Roman" w:eastAsia="Times New Roman" w:hAnsi="Times New Roman" w:cs="Times New Roman"/>
-          <w:color w:val="000000"/>
-        </w:rPr>
-        <w:t>, R. M. 2007. A caution regarding rules of thumb for variance inflation factors. Quality and Quantity, 41</w:t>
+      <w:r>
+        <w:rPr>
+          <w:rFonts w:ascii="Times New Roman" w:eastAsia="Times New Roman" w:hAnsi="Times New Roman" w:cs="Times New Roman"/>
+          <w:color w:val="000000"/>
+        </w:rPr>
+        <w:t>O’brien, R. M. 2007. A caution regarding rules of thumb for variance inflation factors. Quality and Quantity, 41</w:t>
       </w:r>
       <w:r>
         <w:rPr>
@@ -13244,23 +11329,7 @@
           <w:rFonts w:ascii="Times New Roman" w:eastAsia="Times New Roman" w:hAnsi="Times New Roman" w:cs="Times New Roman"/>
           <w:color w:val="000000"/>
         </w:rPr>
-        <w:t>Paradis, E. &amp; </w:t>
-      </w:r>
-      <w:proofErr w:type="spellStart"/>
-      <w:r>
-        <w:rPr>
-          <w:rFonts w:ascii="Times New Roman" w:eastAsia="Times New Roman" w:hAnsi="Times New Roman" w:cs="Times New Roman"/>
-          <w:color w:val="000000"/>
-        </w:rPr>
-        <w:t>Schliep</w:t>
-      </w:r>
-      <w:proofErr w:type="spellEnd"/>
-      <w:r>
-        <w:rPr>
-          <w:rFonts w:ascii="Times New Roman" w:eastAsia="Times New Roman" w:hAnsi="Times New Roman" w:cs="Times New Roman"/>
-          <w:color w:val="000000"/>
-        </w:rPr>
-        <w:t> K. 2018</w:t>
+        <w:t>Paradis, E. &amp; Schliep K. 2018</w:t>
       </w:r>
       <w:r>
         <w:rPr>
@@ -13302,23 +11371,13 @@
           <w:szCs w:val="18"/>
         </w:rPr>
       </w:pPr>
-      <w:proofErr w:type="spellStart"/>
-      <w:r>
-        <w:rPr>
-          <w:rFonts w:ascii="Times New Roman" w:eastAsia="Times New Roman" w:hAnsi="Times New Roman" w:cs="Times New Roman"/>
-          <w:color w:val="000000"/>
-          <w:shd w:val="clear" w:color="auto" w:fill="FFFFFF"/>
-        </w:rPr>
-        <w:t>Pausas</w:t>
-      </w:r>
-      <w:proofErr w:type="spellEnd"/>
-      <w:r>
-        <w:rPr>
-          <w:rFonts w:ascii="Times New Roman" w:eastAsia="Times New Roman" w:hAnsi="Times New Roman" w:cs="Times New Roman"/>
-          <w:color w:val="000000"/>
-          <w:shd w:val="clear" w:color="auto" w:fill="FFFFFF"/>
-        </w:rPr>
-        <w:t>, J. G. &amp; Fernández-Muñoz, S. 2012. Fire regime changes in the Western Mediterranean Basin: from fuel-limited to drought-driven fire regime. Climatic Change, 110</w:t>
+      <w:r>
+        <w:rPr>
+          <w:rFonts w:ascii="Times New Roman" w:eastAsia="Times New Roman" w:hAnsi="Times New Roman" w:cs="Times New Roman"/>
+          <w:color w:val="000000"/>
+          <w:shd w:val="clear" w:color="auto" w:fill="FFFFFF"/>
+        </w:rPr>
+        <w:t>Pausas, J. G. &amp; Fernández-Muñoz, S. 2012. Fire regime changes in the Western Mediterranean Basin: from fuel-limited to drought-driven fire regime. Climatic Change, 110</w:t>
       </w:r>
       <w:r>
         <w:rPr>
@@ -13355,41 +11414,13 @@
           <w:szCs w:val="18"/>
         </w:rPr>
       </w:pPr>
-      <w:proofErr w:type="spellStart"/>
-      <w:r>
-        <w:rPr>
-          <w:rFonts w:ascii="Times New Roman" w:eastAsia="Times New Roman" w:hAnsi="Times New Roman" w:cs="Times New Roman"/>
-          <w:color w:val="000000"/>
-          <w:shd w:val="clear" w:color="auto" w:fill="FFFFFF"/>
-        </w:rPr>
-        <w:t>Pereoglou</w:t>
-      </w:r>
-      <w:proofErr w:type="spellEnd"/>
-      <w:r>
-        <w:rPr>
-          <w:rFonts w:ascii="Times New Roman" w:eastAsia="Times New Roman" w:hAnsi="Times New Roman" w:cs="Times New Roman"/>
-          <w:color w:val="000000"/>
-          <w:shd w:val="clear" w:color="auto" w:fill="FFFFFF"/>
-        </w:rPr>
-        <w:t>, F., Macgregor, C., Banks, S., Ford, F., Wood, J., </w:t>
-      </w:r>
-      <w:proofErr w:type="spellStart"/>
-      <w:r>
-        <w:rPr>
-          <w:rFonts w:ascii="Times New Roman" w:eastAsia="Times New Roman" w:hAnsi="Times New Roman" w:cs="Times New Roman"/>
-          <w:color w:val="000000"/>
-          <w:shd w:val="clear" w:color="auto" w:fill="FFFFFF"/>
-        </w:rPr>
-        <w:t>Lindenmayer</w:t>
-      </w:r>
-      <w:proofErr w:type="spellEnd"/>
-      <w:r>
-        <w:rPr>
-          <w:rFonts w:ascii="Times New Roman" w:eastAsia="Times New Roman" w:hAnsi="Times New Roman" w:cs="Times New Roman"/>
-          <w:color w:val="000000"/>
-          <w:shd w:val="clear" w:color="auto" w:fill="FFFFFF"/>
-        </w:rPr>
-        <w:t>, D</w:t>
+      <w:r>
+        <w:rPr>
+          <w:rFonts w:ascii="Times New Roman" w:eastAsia="Times New Roman" w:hAnsi="Times New Roman" w:cs="Times New Roman"/>
+          <w:color w:val="000000"/>
+          <w:shd w:val="clear" w:color="auto" w:fill="FFFFFF"/>
+        </w:rPr>
+        <w:t>Pereoglou, F., Macgregor, C., Banks, S., Ford, F., Wood, J., Lindenmayer, D</w:t>
       </w:r>
       <w:r>
         <w:rPr>
@@ -13444,41 +11475,13 @@
           <w:szCs w:val="18"/>
         </w:rPr>
       </w:pPr>
-      <w:proofErr w:type="spellStart"/>
-      <w:r>
-        <w:rPr>
-          <w:rFonts w:ascii="Times New Roman" w:eastAsia="Times New Roman" w:hAnsi="Times New Roman" w:cs="Times New Roman"/>
-          <w:color w:val="000000"/>
-          <w:shd w:val="clear" w:color="auto" w:fill="FFFFFF"/>
-        </w:rPr>
-        <w:t>Pickrell</w:t>
-      </w:r>
-      <w:proofErr w:type="spellEnd"/>
-      <w:r>
-        <w:rPr>
-          <w:rFonts w:ascii="Times New Roman" w:eastAsia="Times New Roman" w:hAnsi="Times New Roman" w:cs="Times New Roman"/>
-          <w:color w:val="000000"/>
-          <w:shd w:val="clear" w:color="auto" w:fill="FFFFFF"/>
-        </w:rPr>
-        <w:t>, J. &amp; </w:t>
-      </w:r>
-      <w:proofErr w:type="spellStart"/>
-      <w:r>
-        <w:rPr>
-          <w:rFonts w:ascii="Times New Roman" w:eastAsia="Times New Roman" w:hAnsi="Times New Roman" w:cs="Times New Roman"/>
-          <w:color w:val="000000"/>
-          <w:shd w:val="clear" w:color="auto" w:fill="FFFFFF"/>
-        </w:rPr>
-        <w:t>Pennisi</w:t>
-      </w:r>
-      <w:proofErr w:type="spellEnd"/>
-      <w:r>
-        <w:rPr>
-          <w:rFonts w:ascii="Times New Roman" w:eastAsia="Times New Roman" w:hAnsi="Times New Roman" w:cs="Times New Roman"/>
-          <w:color w:val="000000"/>
-          <w:shd w:val="clear" w:color="auto" w:fill="FFFFFF"/>
-        </w:rPr>
-        <w:t>, E. 2020. Record US and Australian fires raise fears for many species. Science, 370</w:t>
+      <w:r>
+        <w:rPr>
+          <w:rFonts w:ascii="Times New Roman" w:eastAsia="Times New Roman" w:hAnsi="Times New Roman" w:cs="Times New Roman"/>
+          <w:color w:val="000000"/>
+          <w:shd w:val="clear" w:color="auto" w:fill="FFFFFF"/>
+        </w:rPr>
+        <w:t>Pickrell, J. &amp; Pennisi, E. 2020. Record US and Australian fires raise fears for many species. Science, 370</w:t>
       </w:r>
       <w:r>
         <w:rPr>
@@ -13515,131 +11518,13 @@
           <w:szCs w:val="18"/>
         </w:rPr>
       </w:pPr>
-      <w:proofErr w:type="spellStart"/>
-      <w:r>
-        <w:rPr>
-          <w:rFonts w:ascii="Times New Roman" w:eastAsia="Times New Roman" w:hAnsi="Times New Roman" w:cs="Times New Roman"/>
-          <w:color w:val="000000"/>
-          <w:shd w:val="clear" w:color="auto" w:fill="FFFFFF"/>
-        </w:rPr>
-        <w:t>Radeloff</w:t>
-      </w:r>
-      <w:proofErr w:type="spellEnd"/>
-      <w:r>
-        <w:rPr>
-          <w:rFonts w:ascii="Times New Roman" w:eastAsia="Times New Roman" w:hAnsi="Times New Roman" w:cs="Times New Roman"/>
-          <w:color w:val="000000"/>
-          <w:shd w:val="clear" w:color="auto" w:fill="FFFFFF"/>
-        </w:rPr>
-        <w:t>, V. C., Helmers, D. P., Kramer, H. A., </w:t>
-      </w:r>
-      <w:proofErr w:type="spellStart"/>
-      <w:r>
-        <w:rPr>
-          <w:rFonts w:ascii="Times New Roman" w:eastAsia="Times New Roman" w:hAnsi="Times New Roman" w:cs="Times New Roman"/>
-          <w:color w:val="000000"/>
-          <w:shd w:val="clear" w:color="auto" w:fill="FFFFFF"/>
-        </w:rPr>
-        <w:t>Mockrin</w:t>
-      </w:r>
-      <w:proofErr w:type="spellEnd"/>
-      <w:r>
-        <w:rPr>
-          <w:rFonts w:ascii="Times New Roman" w:eastAsia="Times New Roman" w:hAnsi="Times New Roman" w:cs="Times New Roman"/>
-          <w:color w:val="000000"/>
-          <w:shd w:val="clear" w:color="auto" w:fill="FFFFFF"/>
-        </w:rPr>
-        <w:t>, M. H., Alexandre, P. M., Bar-</w:t>
-      </w:r>
-      <w:proofErr w:type="spellStart"/>
-      <w:r>
-        <w:rPr>
-          <w:rFonts w:ascii="Times New Roman" w:eastAsia="Times New Roman" w:hAnsi="Times New Roman" w:cs="Times New Roman"/>
-          <w:color w:val="000000"/>
-          <w:shd w:val="clear" w:color="auto" w:fill="FFFFFF"/>
-        </w:rPr>
-        <w:t>Massad</w:t>
-      </w:r>
-      <w:proofErr w:type="spellEnd"/>
-      <w:r>
-        <w:rPr>
-          <w:rFonts w:ascii="Times New Roman" w:eastAsia="Times New Roman" w:hAnsi="Times New Roman" w:cs="Times New Roman"/>
-          <w:color w:val="000000"/>
-          <w:shd w:val="clear" w:color="auto" w:fill="FFFFFF"/>
-        </w:rPr>
-        <w:t>, A., </w:t>
-      </w:r>
-      <w:proofErr w:type="spellStart"/>
-      <w:r>
-        <w:rPr>
-          <w:rFonts w:ascii="Times New Roman" w:eastAsia="Times New Roman" w:hAnsi="Times New Roman" w:cs="Times New Roman"/>
-          <w:color w:val="000000"/>
-          <w:shd w:val="clear" w:color="auto" w:fill="FFFFFF"/>
-        </w:rPr>
-        <w:t>Butsic</w:t>
-      </w:r>
-      <w:proofErr w:type="spellEnd"/>
-      <w:r>
-        <w:rPr>
-          <w:rFonts w:ascii="Times New Roman" w:eastAsia="Times New Roman" w:hAnsi="Times New Roman" w:cs="Times New Roman"/>
-          <w:color w:val="000000"/>
-          <w:shd w:val="clear" w:color="auto" w:fill="FFFFFF"/>
-        </w:rPr>
-        <w:t xml:space="preserve">, v., </w:t>
-      </w:r>
-      <w:proofErr w:type="spellStart"/>
-      <w:r>
-        <w:rPr>
-          <w:rFonts w:ascii="Times New Roman" w:eastAsia="Times New Roman" w:hAnsi="Times New Roman" w:cs="Times New Roman"/>
-          <w:color w:val="000000"/>
-          <w:shd w:val="clear" w:color="auto" w:fill="FFFFFF"/>
-        </w:rPr>
-        <w:t>Hawbaker</w:t>
-      </w:r>
-      <w:proofErr w:type="spellEnd"/>
-      <w:r>
-        <w:rPr>
-          <w:rFonts w:ascii="Times New Roman" w:eastAsia="Times New Roman" w:hAnsi="Times New Roman" w:cs="Times New Roman"/>
-          <w:color w:val="000000"/>
-          <w:shd w:val="clear" w:color="auto" w:fill="FFFFFF"/>
-        </w:rPr>
-        <w:t>, T. J., </w:t>
-      </w:r>
-      <w:proofErr w:type="spellStart"/>
-      <w:r>
-        <w:rPr>
-          <w:rFonts w:ascii="Times New Roman" w:eastAsia="Times New Roman" w:hAnsi="Times New Roman" w:cs="Times New Roman"/>
-          <w:color w:val="000000"/>
-          <w:shd w:val="clear" w:color="auto" w:fill="FFFFFF"/>
-        </w:rPr>
-        <w:t>Martinuzzi</w:t>
-      </w:r>
-      <w:proofErr w:type="spellEnd"/>
-      <w:r>
-        <w:rPr>
-          <w:rFonts w:ascii="Times New Roman" w:eastAsia="Times New Roman" w:hAnsi="Times New Roman" w:cs="Times New Roman"/>
-          <w:color w:val="000000"/>
-          <w:shd w:val="clear" w:color="auto" w:fill="FFFFFF"/>
-        </w:rPr>
-        <w:t xml:space="preserve">, S., </w:t>
-      </w:r>
-      <w:proofErr w:type="spellStart"/>
-      <w:r>
-        <w:rPr>
-          <w:rFonts w:ascii="Times New Roman" w:eastAsia="Times New Roman" w:hAnsi="Times New Roman" w:cs="Times New Roman"/>
-          <w:color w:val="000000"/>
-          <w:shd w:val="clear" w:color="auto" w:fill="FFFFFF"/>
-        </w:rPr>
-        <w:t>Syphard</w:t>
-      </w:r>
-      <w:proofErr w:type="spellEnd"/>
-      <w:r>
-        <w:rPr>
-          <w:rFonts w:ascii="Times New Roman" w:eastAsia="Times New Roman" w:hAnsi="Times New Roman" w:cs="Times New Roman"/>
-          <w:color w:val="000000"/>
-          <w:shd w:val="clear" w:color="auto" w:fill="FFFFFF"/>
-        </w:rPr>
-        <w:t>, A. D., Stewart, S. A. 2018. Rapid growth of the US wildland-urban interface raises wildfire risk. PNAS, 115</w:t>
+      <w:r>
+        <w:rPr>
+          <w:rFonts w:ascii="Times New Roman" w:eastAsia="Times New Roman" w:hAnsi="Times New Roman" w:cs="Times New Roman"/>
+          <w:color w:val="000000"/>
+          <w:shd w:val="clear" w:color="auto" w:fill="FFFFFF"/>
+        </w:rPr>
+        <w:t>Radeloff, V. C., Helmers, D. P., Kramer, H. A., Mockrin, M. H., Alexandre, P. M., Bar-Massad, A., Butsic, v., Hawbaker, T. J., Martinuzzi, S., Syphard, A. D., Stewart, S. A. 2018. Rapid growth of the US wildland-urban interface raises wildfire risk. PNAS, 115</w:t>
       </w:r>
       <w:r>
         <w:rPr>
@@ -13676,77 +11561,13 @@
           <w:szCs w:val="18"/>
         </w:rPr>
       </w:pPr>
-      <w:proofErr w:type="spellStart"/>
-      <w:r>
-        <w:rPr>
-          <w:rFonts w:ascii="Times New Roman" w:eastAsia="Times New Roman" w:hAnsi="Times New Roman" w:cs="Times New Roman"/>
-          <w:color w:val="000000"/>
-          <w:shd w:val="clear" w:color="auto" w:fill="FFFFFF"/>
-        </w:rPr>
-        <w:t>Rickbeil</w:t>
-      </w:r>
-      <w:proofErr w:type="spellEnd"/>
-      <w:r>
-        <w:rPr>
-          <w:rFonts w:ascii="Times New Roman" w:eastAsia="Times New Roman" w:hAnsi="Times New Roman" w:cs="Times New Roman"/>
-          <w:color w:val="000000"/>
-          <w:shd w:val="clear" w:color="auto" w:fill="FFFFFF"/>
-        </w:rPr>
-        <w:t>, G., </w:t>
-      </w:r>
-      <w:proofErr w:type="spellStart"/>
-      <w:r>
-        <w:rPr>
-          <w:rFonts w:ascii="Times New Roman" w:eastAsia="Times New Roman" w:hAnsi="Times New Roman" w:cs="Times New Roman"/>
-          <w:color w:val="000000"/>
-          <w:shd w:val="clear" w:color="auto" w:fill="FFFFFF"/>
-        </w:rPr>
-        <w:t>Hermosilla</w:t>
-      </w:r>
-      <w:proofErr w:type="spellEnd"/>
-      <w:r>
-        <w:rPr>
-          <w:rFonts w:ascii="Times New Roman" w:eastAsia="Times New Roman" w:hAnsi="Times New Roman" w:cs="Times New Roman"/>
-          <w:color w:val="000000"/>
-          <w:shd w:val="clear" w:color="auto" w:fill="FFFFFF"/>
-        </w:rPr>
-        <w:t>, T., Coops, N., White, J., </w:t>
-      </w:r>
-      <w:proofErr w:type="spellStart"/>
-      <w:r>
-        <w:rPr>
-          <w:rFonts w:ascii="Times New Roman" w:eastAsia="Times New Roman" w:hAnsi="Times New Roman" w:cs="Times New Roman"/>
-          <w:color w:val="000000"/>
-          <w:shd w:val="clear" w:color="auto" w:fill="FFFFFF"/>
-        </w:rPr>
-        <w:t>Wulder</w:t>
-      </w:r>
-      <w:proofErr w:type="spellEnd"/>
-      <w:r>
-        <w:rPr>
-          <w:rFonts w:ascii="Times New Roman" w:eastAsia="Times New Roman" w:hAnsi="Times New Roman" w:cs="Times New Roman"/>
-          <w:color w:val="000000"/>
-          <w:shd w:val="clear" w:color="auto" w:fill="FFFFFF"/>
-        </w:rPr>
-        <w:t>, M. 2017. Barren‐ground caribou (Rangifer tarandus </w:t>
-      </w:r>
-      <w:proofErr w:type="spellStart"/>
-      <w:r>
-        <w:rPr>
-          <w:rFonts w:ascii="Times New Roman" w:eastAsia="Times New Roman" w:hAnsi="Times New Roman" w:cs="Times New Roman"/>
-          <w:color w:val="000000"/>
-          <w:shd w:val="clear" w:color="auto" w:fill="FFFFFF"/>
-        </w:rPr>
-        <w:t>groenlandicus</w:t>
-      </w:r>
-      <w:proofErr w:type="spellEnd"/>
-      <w:r>
-        <w:rPr>
-          <w:rFonts w:ascii="Times New Roman" w:eastAsia="Times New Roman" w:hAnsi="Times New Roman" w:cs="Times New Roman"/>
-          <w:color w:val="000000"/>
-          <w:shd w:val="clear" w:color="auto" w:fill="FFFFFF"/>
-        </w:rPr>
-        <w:t>) behavior after recent fire events; integrating caribou telemetry data with Landsat fire detection techniques. Global Change Biology 23</w:t>
+      <w:r>
+        <w:rPr>
+          <w:rFonts w:ascii="Times New Roman" w:eastAsia="Times New Roman" w:hAnsi="Times New Roman" w:cs="Times New Roman"/>
+          <w:color w:val="000000"/>
+          <w:shd w:val="clear" w:color="auto" w:fill="FFFFFF"/>
+        </w:rPr>
+        <w:t>Rickbeil, G., Hermosilla, T., Coops, N., White, J., Wulder, M. 2017. Barren‐ground caribou (Rangifer tarandus groenlandicus) behavior after recent fire events; integrating caribou telemetry data with Landsat fire detection techniques. Global Change Biology 23</w:t>
       </w:r>
       <w:r>
         <w:rPr>
@@ -13832,23 +11653,7 @@
           <w:rFonts w:ascii="Times New Roman" w:eastAsia="Times New Roman" w:hAnsi="Times New Roman" w:cs="Times New Roman"/>
           <w:color w:val="000000"/>
         </w:rPr>
-        <w:t>Sapolsky, R. M, Romero, L. M., </w:t>
-      </w:r>
-      <w:proofErr w:type="spellStart"/>
-      <w:r>
-        <w:rPr>
-          <w:rFonts w:ascii="Times New Roman" w:eastAsia="Times New Roman" w:hAnsi="Times New Roman" w:cs="Times New Roman"/>
-          <w:color w:val="000000"/>
-        </w:rPr>
-        <w:t>Munck</w:t>
-      </w:r>
-      <w:proofErr w:type="spellEnd"/>
-      <w:r>
-        <w:rPr>
-          <w:rFonts w:ascii="Times New Roman" w:eastAsia="Times New Roman" w:hAnsi="Times New Roman" w:cs="Times New Roman"/>
-          <w:color w:val="000000"/>
-        </w:rPr>
-        <w:t> A. U. 2000. How do glucocorticoids influence stress responses? Integrating permissive, suppressive, stimulatory and preparative actions. Endocrine Reviews 21</w:t>
+        <w:t>Sapolsky, R. M, Romero, L. M., Munck A. U. 2000. How do glucocorticoids influence stress responses? Integrating permissive, suppressive, stimulatory and preparative actions. Endocrine Reviews 21</w:t>
       </w:r>
       <w:r>
         <w:rPr>
@@ -13897,25 +11702,7 @@
           <w:color w:val="000000"/>
           <w:shd w:val="clear" w:color="auto" w:fill="FFFFFF"/>
         </w:rPr>
-        <w:t>Sergio, F., Blas, J., &amp; </w:t>
-      </w:r>
-      <w:proofErr w:type="spellStart"/>
-      <w:r>
-        <w:rPr>
-          <w:rFonts w:ascii="Times New Roman" w:eastAsia="Times New Roman" w:hAnsi="Times New Roman" w:cs="Times New Roman"/>
-          <w:color w:val="000000"/>
-          <w:shd w:val="clear" w:color="auto" w:fill="FFFFFF"/>
-        </w:rPr>
-        <w:t>Hiraldo</w:t>
-      </w:r>
-      <w:proofErr w:type="spellEnd"/>
-      <w:r>
-        <w:rPr>
-          <w:rFonts w:ascii="Times New Roman" w:eastAsia="Times New Roman" w:hAnsi="Times New Roman" w:cs="Times New Roman"/>
-          <w:color w:val="000000"/>
-          <w:shd w:val="clear" w:color="auto" w:fill="FFFFFF"/>
-        </w:rPr>
-        <w:t>, F. 2018. Animal responses to natural disturbance and climate extremes: a review. Global and Planetary Change, 161</w:t>
+        <w:t>Sergio, F., Blas, J., &amp; Hiraldo, F. 2018. Animal responses to natural disturbance and climate extremes: a review. Global and Planetary Change, 161</w:t>
       </w:r>
       <w:r>
         <w:rPr>
@@ -13988,21 +11775,12 @@
           <w:szCs w:val="18"/>
         </w:rPr>
       </w:pPr>
-      <w:proofErr w:type="spellStart"/>
-      <w:r>
-        <w:rPr>
-          <w:rFonts w:ascii="Times New Roman" w:eastAsia="Times New Roman" w:hAnsi="Times New Roman" w:cs="Times New Roman"/>
-          <w:color w:val="000000"/>
-        </w:rPr>
-        <w:t>Sih</w:t>
-      </w:r>
-      <w:proofErr w:type="spellEnd"/>
-      <w:r>
-        <w:rPr>
-          <w:rFonts w:ascii="Times New Roman" w:eastAsia="Times New Roman" w:hAnsi="Times New Roman" w:cs="Times New Roman"/>
-          <w:color w:val="000000"/>
-        </w:rPr>
-        <w:t>, A., Bell, A. &amp; Johnson, J. C. 2004. Behavioral syndromes: an ecological and evolutionary overview. Trends in Ecology &amp; Evolution, 19</w:t>
+      <w:r>
+        <w:rPr>
+          <w:rFonts w:ascii="Times New Roman" w:eastAsia="Times New Roman" w:hAnsi="Times New Roman" w:cs="Times New Roman"/>
+          <w:color w:val="000000"/>
+        </w:rPr>
+        <w:t>Sih, A., Bell, A. &amp; Johnson, J. C. 2004. Behavioral syndromes: an ecological and evolutionary overview. Trends in Ecology &amp; Evolution, 19</w:t>
       </w:r>
       <w:r>
         <w:rPr>
@@ -14036,25 +11814,7 @@
           <w:color w:val="000000"/>
           <w:shd w:val="clear" w:color="auto" w:fill="FFFFFF"/>
         </w:rPr>
-        <w:t xml:space="preserve">Singer, F. J., Schreier, W., Oppenheim, J. &amp; Garton, E. O. 1989. Drought, fire, and large mammals. </w:t>
-      </w:r>
-      <w:proofErr w:type="spellStart"/>
-      <w:r>
-        <w:rPr>
-          <w:rFonts w:ascii="Times New Roman" w:eastAsia="Times New Roman" w:hAnsi="Times New Roman" w:cs="Times New Roman"/>
-          <w:color w:val="000000"/>
-          <w:shd w:val="clear" w:color="auto" w:fill="FFFFFF"/>
-        </w:rPr>
-        <w:t>BioScience</w:t>
-      </w:r>
-      <w:proofErr w:type="spellEnd"/>
-      <w:r>
-        <w:rPr>
-          <w:rFonts w:ascii="Times New Roman" w:eastAsia="Times New Roman" w:hAnsi="Times New Roman" w:cs="Times New Roman"/>
-          <w:color w:val="000000"/>
-          <w:shd w:val="clear" w:color="auto" w:fill="FFFFFF"/>
-        </w:rPr>
-        <w:t>, 39</w:t>
+        <w:t>Singer, F. J., Schreier, W., Oppenheim, J. &amp; Garton, E. O. 1989. Drought, fire, and large mammals. BioScience, 39</w:t>
       </w:r>
       <w:r>
         <w:rPr>
@@ -14177,23 +11937,7 @@
           <w:rFonts w:ascii="Times New Roman" w:eastAsia="Times New Roman" w:hAnsi="Times New Roman" w:cs="Times New Roman"/>
           <w:color w:val="000000"/>
         </w:rPr>
-        <w:t>Smith, J.A., Gaynor, K.M. &amp; </w:t>
-      </w:r>
-      <w:proofErr w:type="spellStart"/>
-      <w:r>
-        <w:rPr>
-          <w:rFonts w:ascii="Times New Roman" w:eastAsia="Times New Roman" w:hAnsi="Times New Roman" w:cs="Times New Roman"/>
-          <w:color w:val="000000"/>
-        </w:rPr>
-        <w:t>Suraci</w:t>
-      </w:r>
-      <w:proofErr w:type="spellEnd"/>
-      <w:r>
-        <w:rPr>
-          <w:rFonts w:ascii="Times New Roman" w:eastAsia="Times New Roman" w:hAnsi="Times New Roman" w:cs="Times New Roman"/>
-          <w:color w:val="000000"/>
-        </w:rPr>
-        <w:t>, J.P. 2021. Mismatch between risk and response may amplify lethal and non-lethal effects of humans on wild animal populations. Frontiers in Ecology and Evolution 9, 604973. </w:t>
+        <w:t>Smith, J.A., Gaynor, K.M. &amp; Suraci, J.P. 2021. Mismatch between risk and response may amplify lethal and non-lethal effects of humans on wild animal populations. Frontiers in Ecology and Evolution 9, 604973. </w:t>
       </w:r>
     </w:p>
     <w:p>
@@ -14207,101 +11951,12 @@
           <w:szCs w:val="18"/>
         </w:rPr>
       </w:pPr>
-      <w:proofErr w:type="spellStart"/>
-      <w:r>
-        <w:rPr>
-          <w:rFonts w:ascii="Times New Roman" w:eastAsia="Times New Roman" w:hAnsi="Times New Roman" w:cs="Times New Roman"/>
-          <w:color w:val="000000"/>
-        </w:rPr>
-        <w:t>Spasojevic</w:t>
-      </w:r>
-      <w:proofErr w:type="spellEnd"/>
-      <w:r>
-        <w:rPr>
-          <w:rFonts w:ascii="Times New Roman" w:eastAsia="Times New Roman" w:hAnsi="Times New Roman" w:cs="Times New Roman"/>
-          <w:color w:val="000000"/>
-        </w:rPr>
-        <w:t>, M.J., </w:t>
-      </w:r>
-      <w:proofErr w:type="spellStart"/>
-      <w:r>
-        <w:rPr>
-          <w:rFonts w:ascii="Times New Roman" w:eastAsia="Times New Roman" w:hAnsi="Times New Roman" w:cs="Times New Roman"/>
-          <w:color w:val="000000"/>
-        </w:rPr>
-        <w:t>Bahlai</w:t>
-      </w:r>
-      <w:proofErr w:type="spellEnd"/>
-      <w:r>
-        <w:rPr>
-          <w:rFonts w:ascii="Times New Roman" w:eastAsia="Times New Roman" w:hAnsi="Times New Roman" w:cs="Times New Roman"/>
-          <w:color w:val="000000"/>
-        </w:rPr>
-        <w:t>, C. A., Bradley, B. A., Butterfield, B. J., </w:t>
-      </w:r>
-      <w:proofErr w:type="spellStart"/>
-      <w:r>
-        <w:rPr>
-          <w:rFonts w:ascii="Times New Roman" w:eastAsia="Times New Roman" w:hAnsi="Times New Roman" w:cs="Times New Roman"/>
-          <w:color w:val="000000"/>
-        </w:rPr>
-        <w:t>Tuanmu</w:t>
-      </w:r>
-      <w:proofErr w:type="spellEnd"/>
-      <w:r>
-        <w:rPr>
-          <w:rFonts w:ascii="Times New Roman" w:eastAsia="Times New Roman" w:hAnsi="Times New Roman" w:cs="Times New Roman"/>
-          <w:color w:val="000000"/>
-        </w:rPr>
-        <w:t>, M., </w:t>
-      </w:r>
-      <w:proofErr w:type="spellStart"/>
-      <w:r>
-        <w:rPr>
-          <w:rFonts w:ascii="Times New Roman" w:eastAsia="Times New Roman" w:hAnsi="Times New Roman" w:cs="Times New Roman"/>
-          <w:color w:val="000000"/>
-        </w:rPr>
-        <w:t>Sistla</w:t>
-      </w:r>
-      <w:proofErr w:type="spellEnd"/>
-      <w:r>
-        <w:rPr>
-          <w:rFonts w:ascii="Times New Roman" w:eastAsia="Times New Roman" w:hAnsi="Times New Roman" w:cs="Times New Roman"/>
-          <w:color w:val="000000"/>
-        </w:rPr>
-        <w:t>, S., </w:t>
-      </w:r>
-      <w:proofErr w:type="spellStart"/>
-      <w:r>
-        <w:rPr>
-          <w:rFonts w:ascii="Times New Roman" w:eastAsia="Times New Roman" w:hAnsi="Times New Roman" w:cs="Times New Roman"/>
-          <w:color w:val="000000"/>
-        </w:rPr>
-        <w:t>Wiederholt</w:t>
-      </w:r>
-      <w:proofErr w:type="spellEnd"/>
-      <w:r>
-        <w:rPr>
-          <w:rFonts w:ascii="Times New Roman" w:eastAsia="Times New Roman" w:hAnsi="Times New Roman" w:cs="Times New Roman"/>
-          <w:color w:val="000000"/>
-        </w:rPr>
-        <w:t>, R., </w:t>
-      </w:r>
-      <w:proofErr w:type="spellStart"/>
-      <w:r>
-        <w:rPr>
-          <w:rFonts w:ascii="Times New Roman" w:eastAsia="Times New Roman" w:hAnsi="Times New Roman" w:cs="Times New Roman"/>
-          <w:color w:val="000000"/>
-        </w:rPr>
-        <w:t>Suding</w:t>
-      </w:r>
-      <w:proofErr w:type="spellEnd"/>
-      <w:r>
-        <w:rPr>
-          <w:rFonts w:ascii="Times New Roman" w:eastAsia="Times New Roman" w:hAnsi="Times New Roman" w:cs="Times New Roman"/>
-          <w:color w:val="000000"/>
-        </w:rPr>
-        <w:t xml:space="preserve">, K. N. 2015. Scaling up the diversity-resilience relationship </w:t>
+      <w:r>
+        <w:rPr>
+          <w:rFonts w:ascii="Times New Roman" w:eastAsia="Times New Roman" w:hAnsi="Times New Roman" w:cs="Times New Roman"/>
+          <w:color w:val="000000"/>
+        </w:rPr>
+        <w:t xml:space="preserve">Spasojevic, M.J., Bahlai, C. A., Bradley, B. A., Butterfield, B. J., Tuanmu, M., Sistla, S., Wiederholt, R., Suding, K. N. 2015. Scaling up the diversity-resilience relationship </w:t>
       </w:r>
       <w:r>
         <w:rPr>
@@ -14357,55 +12012,7 @@
           <w:rFonts w:ascii="Times New Roman" w:eastAsia="Times New Roman" w:hAnsi="Times New Roman" w:cs="Times New Roman"/>
           <w:color w:val="000000"/>
         </w:rPr>
-        <w:t>Stephens, S. L., Burrows, N., </w:t>
-      </w:r>
-      <w:proofErr w:type="spellStart"/>
-      <w:r>
-        <w:rPr>
-          <w:rFonts w:ascii="Times New Roman" w:eastAsia="Times New Roman" w:hAnsi="Times New Roman" w:cs="Times New Roman"/>
-          <w:color w:val="000000"/>
-        </w:rPr>
-        <w:t>Buyantuyev</w:t>
-      </w:r>
-      <w:proofErr w:type="spellEnd"/>
-      <w:r>
-        <w:rPr>
-          <w:rFonts w:ascii="Times New Roman" w:eastAsia="Times New Roman" w:hAnsi="Times New Roman" w:cs="Times New Roman"/>
-          <w:color w:val="000000"/>
-        </w:rPr>
-        <w:t>, A., Gray, R. W., Keane, R. E., </w:t>
-      </w:r>
-      <w:proofErr w:type="spellStart"/>
-      <w:r>
-        <w:rPr>
-          <w:rFonts w:ascii="Times New Roman" w:eastAsia="Times New Roman" w:hAnsi="Times New Roman" w:cs="Times New Roman"/>
-          <w:color w:val="000000"/>
-        </w:rPr>
-        <w:t>Kubian</w:t>
-      </w:r>
-      <w:proofErr w:type="spellEnd"/>
-      <w:r>
-        <w:rPr>
-          <w:rFonts w:ascii="Times New Roman" w:eastAsia="Times New Roman" w:hAnsi="Times New Roman" w:cs="Times New Roman"/>
-          <w:color w:val="000000"/>
-        </w:rPr>
-        <w:t>, R., ... &amp; Van </w:t>
-      </w:r>
-      <w:proofErr w:type="spellStart"/>
-      <w:r>
-        <w:rPr>
-          <w:rFonts w:ascii="Times New Roman" w:eastAsia="Times New Roman" w:hAnsi="Times New Roman" w:cs="Times New Roman"/>
-          <w:color w:val="000000"/>
-        </w:rPr>
-        <w:t>Wagtendonk</w:t>
-      </w:r>
-      <w:proofErr w:type="spellEnd"/>
-      <w:r>
-        <w:rPr>
-          <w:rFonts w:ascii="Times New Roman" w:eastAsia="Times New Roman" w:hAnsi="Times New Roman" w:cs="Times New Roman"/>
-          <w:color w:val="000000"/>
-        </w:rPr>
-        <w:t>, J. W. 2014. Temperate and boreal forest mega‐fires: characteristics and challenges. </w:t>
+        <w:t>Stephens, S. L., Burrows, N., Buyantuyev, A., Gray, R. W., Keane, R. E., Kubian, R., ... &amp; Van Wagtendonk, J. W. 2014. Temperate and boreal forest mega‐fires: characteristics and challenges. </w:t>
       </w:r>
       <w:r>
         <w:rPr>
@@ -14500,59 +12107,13 @@
           <w:szCs w:val="18"/>
         </w:rPr>
       </w:pPr>
-      <w:proofErr w:type="spellStart"/>
-      <w:r>
-        <w:rPr>
-          <w:rFonts w:ascii="Times New Roman" w:eastAsia="Times New Roman" w:hAnsi="Times New Roman" w:cs="Times New Roman"/>
-          <w:color w:val="000000"/>
-          <w:shd w:val="clear" w:color="auto" w:fill="FFFFFF"/>
-        </w:rPr>
-        <w:t>Syphard</w:t>
-      </w:r>
-      <w:proofErr w:type="spellEnd"/>
-      <w:r>
-        <w:rPr>
-          <w:rFonts w:ascii="Times New Roman" w:eastAsia="Times New Roman" w:hAnsi="Times New Roman" w:cs="Times New Roman"/>
-          <w:color w:val="000000"/>
-          <w:shd w:val="clear" w:color="auto" w:fill="FFFFFF"/>
-        </w:rPr>
-        <w:t xml:space="preserve">, A. D., </w:t>
-      </w:r>
-      <w:proofErr w:type="spellStart"/>
-      <w:r>
-        <w:rPr>
-          <w:rFonts w:ascii="Times New Roman" w:eastAsia="Times New Roman" w:hAnsi="Times New Roman" w:cs="Times New Roman"/>
-          <w:color w:val="000000"/>
-          <w:shd w:val="clear" w:color="auto" w:fill="FFFFFF"/>
-        </w:rPr>
-        <w:t>Radeloff</w:t>
-      </w:r>
-      <w:proofErr w:type="spellEnd"/>
-      <w:r>
-        <w:rPr>
-          <w:rFonts w:ascii="Times New Roman" w:eastAsia="Times New Roman" w:hAnsi="Times New Roman" w:cs="Times New Roman"/>
-          <w:color w:val="000000"/>
-          <w:shd w:val="clear" w:color="auto" w:fill="FFFFFF"/>
-        </w:rPr>
-        <w:t xml:space="preserve">, V. C., Keeley, J. E., </w:t>
-      </w:r>
-      <w:proofErr w:type="spellStart"/>
-      <w:r>
-        <w:rPr>
-          <w:rFonts w:ascii="Times New Roman" w:eastAsia="Times New Roman" w:hAnsi="Times New Roman" w:cs="Times New Roman"/>
-          <w:color w:val="000000"/>
-          <w:shd w:val="clear" w:color="auto" w:fill="FFFFFF"/>
-        </w:rPr>
-        <w:t>Hawbaker</w:t>
-      </w:r>
-      <w:proofErr w:type="spellEnd"/>
-      <w:r>
-        <w:rPr>
-          <w:rFonts w:ascii="Times New Roman" w:eastAsia="Times New Roman" w:hAnsi="Times New Roman" w:cs="Times New Roman"/>
-          <w:color w:val="000000"/>
-          <w:shd w:val="clear" w:color="auto" w:fill="FFFFFF"/>
-        </w:rPr>
-        <w:t>, T. J., Clayton, M. K., Stewart, S. I. &amp; Hammer, R. B. 2007. Human influence on California fire regimes. Ecological Applications, 17</w:t>
+      <w:r>
+        <w:rPr>
+          <w:rFonts w:ascii="Times New Roman" w:eastAsia="Times New Roman" w:hAnsi="Times New Roman" w:cs="Times New Roman"/>
+          <w:color w:val="000000"/>
+          <w:shd w:val="clear" w:color="auto" w:fill="FFFFFF"/>
+        </w:rPr>
+        <w:t>Syphard, A. D., Radeloff, V. C., Keeley, J. E., Hawbaker, T. J., Clayton, M. K., Stewart, S. I. &amp; Hammer, R. B. 2007. Human influence on California fire regimes. Ecological Applications, 17</w:t>
       </w:r>
       <w:r>
         <w:rPr>
@@ -14664,87 +12225,7 @@
           <w:rFonts w:ascii="Times New Roman" w:eastAsia="Times New Roman" w:hAnsi="Times New Roman" w:cs="Times New Roman"/>
           <w:color w:val="000000"/>
         </w:rPr>
-        <w:t xml:space="preserve">Tedim, F., Leone, V. </w:t>
-      </w:r>
-      <w:proofErr w:type="spellStart"/>
-      <w:r>
-        <w:rPr>
-          <w:rFonts w:ascii="Times New Roman" w:eastAsia="Times New Roman" w:hAnsi="Times New Roman" w:cs="Times New Roman"/>
-          <w:color w:val="000000"/>
-        </w:rPr>
-        <w:t>Amraoui</w:t>
-      </w:r>
-      <w:proofErr w:type="spellEnd"/>
-      <w:r>
-        <w:rPr>
-          <w:rFonts w:ascii="Times New Roman" w:eastAsia="Times New Roman" w:hAnsi="Times New Roman" w:cs="Times New Roman"/>
-          <w:color w:val="000000"/>
-        </w:rPr>
-        <w:t>, M., Bouillon, C., Coughlan, M. R., </w:t>
-      </w:r>
-      <w:proofErr w:type="spellStart"/>
-      <w:r>
-        <w:rPr>
-          <w:rFonts w:ascii="Times New Roman" w:eastAsia="Times New Roman" w:hAnsi="Times New Roman" w:cs="Times New Roman"/>
-          <w:color w:val="000000"/>
-        </w:rPr>
-        <w:t>Delogu</w:t>
-      </w:r>
-      <w:proofErr w:type="spellEnd"/>
-      <w:r>
-        <w:rPr>
-          <w:rFonts w:ascii="Times New Roman" w:eastAsia="Times New Roman" w:hAnsi="Times New Roman" w:cs="Times New Roman"/>
-          <w:color w:val="000000"/>
-        </w:rPr>
-        <w:t xml:space="preserve">, G. M., Fernandes, P. M., Ferreira, C., McCaffrey, S., McGee, T. K., </w:t>
-      </w:r>
-      <w:proofErr w:type="spellStart"/>
-      <w:r>
-        <w:rPr>
-          <w:rFonts w:ascii="Times New Roman" w:eastAsia="Times New Roman" w:hAnsi="Times New Roman" w:cs="Times New Roman"/>
-          <w:color w:val="000000"/>
-        </w:rPr>
-        <w:t>Parente</w:t>
-      </w:r>
-      <w:proofErr w:type="spellEnd"/>
-      <w:r>
-        <w:rPr>
-          <w:rFonts w:ascii="Times New Roman" w:eastAsia="Times New Roman" w:hAnsi="Times New Roman" w:cs="Times New Roman"/>
-          <w:color w:val="000000"/>
-        </w:rPr>
-        <w:t xml:space="preserve">, J., Paton, D., Pereira, M. G., Ribeiro, L. M., </w:t>
-      </w:r>
-      <w:proofErr w:type="spellStart"/>
-      <w:r>
-        <w:rPr>
-          <w:rFonts w:ascii="Times New Roman" w:eastAsia="Times New Roman" w:hAnsi="Times New Roman" w:cs="Times New Roman"/>
-          <w:color w:val="000000"/>
-        </w:rPr>
-        <w:t>Viegas</w:t>
-      </w:r>
-      <w:proofErr w:type="spellEnd"/>
-      <w:r>
-        <w:rPr>
-          <w:rFonts w:ascii="Times New Roman" w:eastAsia="Times New Roman" w:hAnsi="Times New Roman" w:cs="Times New Roman"/>
-          <w:color w:val="000000"/>
-        </w:rPr>
-        <w:t xml:space="preserve">, D. X. &amp; </w:t>
-      </w:r>
-      <w:proofErr w:type="spellStart"/>
-      <w:r>
-        <w:rPr>
-          <w:rFonts w:ascii="Times New Roman" w:eastAsia="Times New Roman" w:hAnsi="Times New Roman" w:cs="Times New Roman"/>
-          <w:color w:val="000000"/>
-        </w:rPr>
-        <w:t>Xanthopoulos</w:t>
-      </w:r>
-      <w:proofErr w:type="spellEnd"/>
-      <w:r>
-        <w:rPr>
-          <w:rFonts w:ascii="Times New Roman" w:eastAsia="Times New Roman" w:hAnsi="Times New Roman" w:cs="Times New Roman"/>
-          <w:color w:val="000000"/>
-        </w:rPr>
-        <w:t>, G. 2018. Defining extreme wildfire events: difficulties, challenges, and impacts. Fire, 1</w:t>
+        <w:t>Tedim, F., Leone, V. Amraoui, M., Bouillon, C., Coughlan, M. R., Delogu, G. M., Fernandes, P. M., Ferreira, C., McCaffrey, S., McGee, T. K., Parente, J., Paton, D., Pereira, M. G., Ribeiro, L. M., Viegas, D. X. &amp; Xanthopoulos, G. 2018. Defining extreme wildfire events: difficulties, challenges, and impacts. Fire, 1</w:t>
       </w:r>
       <w:r>
         <w:rPr>
@@ -14777,23 +12258,7 @@
           <w:rFonts w:ascii="Times New Roman" w:eastAsia="Times New Roman" w:hAnsi="Times New Roman" w:cs="Times New Roman"/>
           <w:color w:val="000000"/>
         </w:rPr>
-        <w:t xml:space="preserve">United States Geological Survey </w:t>
-      </w:r>
-      <w:proofErr w:type="spellStart"/>
-      <w:r>
-        <w:rPr>
-          <w:rFonts w:ascii="Times New Roman" w:eastAsia="Times New Roman" w:hAnsi="Times New Roman" w:cs="Times New Roman"/>
-          <w:color w:val="000000"/>
-        </w:rPr>
-        <w:t>GeoMAC</w:t>
-      </w:r>
-      <w:proofErr w:type="spellEnd"/>
-      <w:r>
-        <w:rPr>
-          <w:rFonts w:ascii="Times New Roman" w:eastAsia="Times New Roman" w:hAnsi="Times New Roman" w:cs="Times New Roman"/>
-          <w:color w:val="000000"/>
-        </w:rPr>
-        <w:t xml:space="preserve"> Wildland Fire Support. 2018. CA Mendocino Complex - River. Accessed November 2018. </w:t>
+        <w:t>United States Geological Survey GeoMAC Wildland Fire Support. 2018. CA Mendocino Complex - River. Accessed November 2018. </w:t>
       </w:r>
       <w:hyperlink r:id="rId18" w:tgtFrame="_blank" w:history="1">
         <w:r>
@@ -14829,23 +12294,7 @@
           <w:rFonts w:ascii="Times New Roman" w:eastAsia="Times New Roman" w:hAnsi="Times New Roman" w:cs="Times New Roman"/>
           <w:color w:val="000000"/>
         </w:rPr>
-        <w:t>Van </w:t>
-      </w:r>
-      <w:proofErr w:type="spellStart"/>
-      <w:r>
-        <w:rPr>
-          <w:rFonts w:ascii="Times New Roman" w:eastAsia="Times New Roman" w:hAnsi="Times New Roman" w:cs="Times New Roman"/>
-          <w:color w:val="000000"/>
-        </w:rPr>
-        <w:t>Mantgem</w:t>
-      </w:r>
-      <w:proofErr w:type="spellEnd"/>
-      <w:r>
-        <w:rPr>
-          <w:rFonts w:ascii="Times New Roman" w:eastAsia="Times New Roman" w:hAnsi="Times New Roman" w:cs="Times New Roman"/>
-          <w:color w:val="000000"/>
-        </w:rPr>
-        <w:t>, E. F., Keeley, J. E. &amp; Witter, M. 2005. Faunal responses to fire in chaparral and sage scrub in California, USA. Fire Ecology 11</w:t>
+        <w:t>Van Mantgem, E. F., Keeley, J. E. &amp; Witter, M. 2005. Faunal responses to fire in chaparral and sage scrub in California, USA. Fire Ecology 11</w:t>
       </w:r>
       <w:r>
         <w:rPr>
@@ -14895,43 +12344,7 @@
           <w:shd w:val="clear" w:color="auto" w:fill="FFFFFF"/>
         </w:rPr>
         <w:lastRenderedPageBreak/>
-        <w:t>Wilkin, K. M., </w:t>
-      </w:r>
-      <w:proofErr w:type="spellStart"/>
-      <w:r>
-        <w:rPr>
-          <w:rFonts w:ascii="Times New Roman" w:eastAsia="Times New Roman" w:hAnsi="Times New Roman" w:cs="Times New Roman"/>
-          <w:color w:val="000000"/>
-          <w:shd w:val="clear" w:color="auto" w:fill="FFFFFF"/>
-        </w:rPr>
-        <w:t>Ponisio</w:t>
-      </w:r>
-      <w:proofErr w:type="spellEnd"/>
-      <w:r>
-        <w:rPr>
-          <w:rFonts w:ascii="Times New Roman" w:eastAsia="Times New Roman" w:hAnsi="Times New Roman" w:cs="Times New Roman"/>
-          <w:color w:val="000000"/>
-          <w:shd w:val="clear" w:color="auto" w:fill="FFFFFF"/>
-        </w:rPr>
-        <w:t>, L. C., Fry, D. L., </w:t>
-      </w:r>
-      <w:proofErr w:type="spellStart"/>
-      <w:r>
-        <w:rPr>
-          <w:rFonts w:ascii="Times New Roman" w:eastAsia="Times New Roman" w:hAnsi="Times New Roman" w:cs="Times New Roman"/>
-          <w:color w:val="000000"/>
-          <w:shd w:val="clear" w:color="auto" w:fill="FFFFFF"/>
-        </w:rPr>
-        <w:t>Tubbesing</w:t>
-      </w:r>
-      <w:proofErr w:type="spellEnd"/>
-      <w:r>
-        <w:rPr>
-          <w:rFonts w:ascii="Times New Roman" w:eastAsia="Times New Roman" w:hAnsi="Times New Roman" w:cs="Times New Roman"/>
-          <w:color w:val="000000"/>
-          <w:shd w:val="clear" w:color="auto" w:fill="FFFFFF"/>
-        </w:rPr>
-        <w:t>, C. L., Potts, J. B., &amp; Stephens, S. L. 2017. Decade-long plant community responses to shrubland fuel hazard reduction. Fire Ecology, 13</w:t>
+        <w:t>Wilkin, K. M., Ponisio, L. C., Fry, D. L., Tubbesing, C. L., Potts, J. B., &amp; Stephens, S. L. 2017. Decade-long plant community responses to shrubland fuel hazard reduction. Fire Ecology, 13</w:t>
       </w:r>
       <w:r>
         <w:rPr>
@@ -14973,39 +12386,7 @@
           <w:rFonts w:ascii="Times New Roman" w:eastAsia="Times New Roman" w:hAnsi="Times New Roman" w:cs="Times New Roman"/>
           <w:color w:val="000000"/>
         </w:rPr>
-        <w:t>Wintel, B. A., </w:t>
-      </w:r>
-      <w:proofErr w:type="spellStart"/>
-      <w:r>
-        <w:rPr>
-          <w:rFonts w:ascii="Times New Roman" w:eastAsia="Times New Roman" w:hAnsi="Times New Roman" w:cs="Times New Roman"/>
-          <w:color w:val="000000"/>
-        </w:rPr>
-        <w:t>Legge</w:t>
-      </w:r>
-      <w:proofErr w:type="spellEnd"/>
-      <w:r>
-        <w:rPr>
-          <w:rFonts w:ascii="Times New Roman" w:eastAsia="Times New Roman" w:hAnsi="Times New Roman" w:cs="Times New Roman"/>
-          <w:color w:val="000000"/>
-        </w:rPr>
-        <w:t>, S., &amp; </w:t>
-      </w:r>
-      <w:proofErr w:type="spellStart"/>
-      <w:r>
-        <w:rPr>
-          <w:rFonts w:ascii="Times New Roman" w:eastAsia="Times New Roman" w:hAnsi="Times New Roman" w:cs="Times New Roman"/>
-          <w:color w:val="000000"/>
-        </w:rPr>
-        <w:t>Woinarski</w:t>
-      </w:r>
-      <w:proofErr w:type="spellEnd"/>
-      <w:r>
-        <w:rPr>
-          <w:rFonts w:ascii="Times New Roman" w:eastAsia="Times New Roman" w:hAnsi="Times New Roman" w:cs="Times New Roman"/>
-          <w:color w:val="000000"/>
-        </w:rPr>
-        <w:t>, J. C. 2020. After the megafires: What next for Australian wildfire? Trends in Ecology and Evolution, 35</w:t>
+        <w:t>Wintel, B. A., Legge, S., &amp; Woinarski, J. C. 2020. After the megafires: What next for Australian wildfire? Trends in Ecology and Evolution, 35</w:t>
       </w:r>
       <w:r>
         <w:rPr>
@@ -15038,23 +12419,7 @@
           <w:rFonts w:ascii="Times New Roman" w:eastAsia="Times New Roman" w:hAnsi="Times New Roman" w:cs="Times New Roman"/>
           <w:color w:val="000000"/>
         </w:rPr>
-        <w:t>Wong, B. B. M., </w:t>
-      </w:r>
-      <w:proofErr w:type="spellStart"/>
-      <w:r>
-        <w:rPr>
-          <w:rFonts w:ascii="Times New Roman" w:eastAsia="Times New Roman" w:hAnsi="Times New Roman" w:cs="Times New Roman"/>
-          <w:color w:val="000000"/>
-        </w:rPr>
-        <w:t>Candolin</w:t>
-      </w:r>
-      <w:proofErr w:type="spellEnd"/>
-      <w:r>
-        <w:rPr>
-          <w:rFonts w:ascii="Times New Roman" w:eastAsia="Times New Roman" w:hAnsi="Times New Roman" w:cs="Times New Roman"/>
-          <w:color w:val="000000"/>
-        </w:rPr>
-        <w:t>, U. 2014. Behavioral responses to changing environments. Behavioral Ecology, 26</w:t>
+        <w:t>Wong, B. B. M., Candolin, U. 2014. Behavioral responses to changing environments. Behavioral Ecology, 26</w:t>
       </w:r>
       <w:r>
         <w:rPr>
@@ -15162,79 +12527,7 @@
           <w:color w:val="000000"/>
           <w:shd w:val="clear" w:color="auto" w:fill="FFFFFF"/>
         </w:rPr>
-        <w:t>Xu, W., Barker, K., </w:t>
-      </w:r>
-      <w:proofErr w:type="spellStart"/>
-      <w:r>
-        <w:rPr>
-          <w:rFonts w:ascii="Times New Roman" w:eastAsia="Times New Roman" w:hAnsi="Times New Roman" w:cs="Times New Roman"/>
-          <w:color w:val="000000"/>
-          <w:shd w:val="clear" w:color="auto" w:fill="FFFFFF"/>
-        </w:rPr>
-        <w:t>Shawler</w:t>
-      </w:r>
-      <w:proofErr w:type="spellEnd"/>
-      <w:r>
-        <w:rPr>
-          <w:rFonts w:ascii="Times New Roman" w:eastAsia="Times New Roman" w:hAnsi="Times New Roman" w:cs="Times New Roman"/>
-          <w:color w:val="000000"/>
-          <w:shd w:val="clear" w:color="auto" w:fill="FFFFFF"/>
-        </w:rPr>
-        <w:t>, A., Van </w:t>
-      </w:r>
-      <w:proofErr w:type="spellStart"/>
-      <w:r>
-        <w:rPr>
-          <w:rFonts w:ascii="Times New Roman" w:eastAsia="Times New Roman" w:hAnsi="Times New Roman" w:cs="Times New Roman"/>
-          <w:color w:val="000000"/>
-          <w:shd w:val="clear" w:color="auto" w:fill="FFFFFF"/>
-        </w:rPr>
-        <w:t>Scoyoc</w:t>
-      </w:r>
-      <w:proofErr w:type="spellEnd"/>
-      <w:r>
-        <w:rPr>
-          <w:rFonts w:ascii="Times New Roman" w:eastAsia="Times New Roman" w:hAnsi="Times New Roman" w:cs="Times New Roman"/>
-          <w:color w:val="000000"/>
-          <w:shd w:val="clear" w:color="auto" w:fill="FFFFFF"/>
-        </w:rPr>
-        <w:t>, A., Smith, J.A., Mueller, T., Sawyer, H., </w:t>
-      </w:r>
-      <w:proofErr w:type="spellStart"/>
-      <w:r>
-        <w:rPr>
-          <w:rFonts w:ascii="Times New Roman" w:eastAsia="Times New Roman" w:hAnsi="Times New Roman" w:cs="Times New Roman"/>
-          <w:color w:val="000000"/>
-          <w:shd w:val="clear" w:color="auto" w:fill="FFFFFF"/>
-        </w:rPr>
-        <w:t>Andreozzi</w:t>
-      </w:r>
-      <w:proofErr w:type="spellEnd"/>
-      <w:r>
-        <w:rPr>
-          <w:rFonts w:ascii="Times New Roman" w:eastAsia="Times New Roman" w:hAnsi="Times New Roman" w:cs="Times New Roman"/>
-          <w:color w:val="000000"/>
-          <w:shd w:val="clear" w:color="auto" w:fill="FFFFFF"/>
-        </w:rPr>
-        <w:t>, C., Bidder, O.R., </w:t>
-      </w:r>
-      <w:proofErr w:type="spellStart"/>
-      <w:r>
-        <w:rPr>
-          <w:rFonts w:ascii="Times New Roman" w:eastAsia="Times New Roman" w:hAnsi="Times New Roman" w:cs="Times New Roman"/>
-          <w:color w:val="000000"/>
-          <w:shd w:val="clear" w:color="auto" w:fill="FFFFFF"/>
-        </w:rPr>
-        <w:t>Karandikar</w:t>
-      </w:r>
-      <w:proofErr w:type="spellEnd"/>
-      <w:r>
-        <w:rPr>
-          <w:rFonts w:ascii="Times New Roman" w:eastAsia="Times New Roman" w:hAnsi="Times New Roman" w:cs="Times New Roman"/>
-          <w:color w:val="000000"/>
-          <w:shd w:val="clear" w:color="auto" w:fill="FFFFFF"/>
-        </w:rPr>
-        <w:t>, H., Mumme, S., Templin, E. &amp; Middleton. A.D. 2021. The plasticity of ungulate migration in a changing world. Ecology Early View e03293. </w:t>
+        <w:t>Xu, W., Barker, K., Shawler, A., Van Scoyoc, A., Smith, J.A., Mueller, T., Sawyer, H., Andreozzi, C., Bidder, O.R., Karandikar, H., Mumme, S., Templin, E. &amp; Middleton. A.D. 2021. The plasticity of ungulate migration in a changing world. Ecology Early View e03293. </w:t>
       </w:r>
       <w:r>
         <w:rPr>

</xml_diff>